<commit_message>
implemented SpecialClass added a glowing effect to the sun
</commit_message>
<xml_diff>
--- a/docs/Fock_Polydor_SolarSystem.docx
+++ b/docs/Fock_Polydor_SolarSystem.docx
@@ -579,8 +579,6 @@
             </w:rPr>
             <w:t>Inhaltsverzeichnis</w:t>
           </w:r>
-          <w:bookmarkStart w:id="0" w:name="_GoBack"/>
-          <w:bookmarkEnd w:id="0"/>
         </w:p>
         <w:p>
           <w:pPr>
@@ -2056,11 +2054,60 @@
       <w:pPr>
         <w:pStyle w:val="berschrift1"/>
       </w:pPr>
-      <w:bookmarkStart w:id="1" w:name="_Toc436670357"/>
+      <w:bookmarkStart w:id="0" w:name="_Toc436670357"/>
       <w:r>
         <w:lastRenderedPageBreak/>
         <w:t>Einführung</w:t>
       </w:r>
+      <w:bookmarkEnd w:id="0"/>
+    </w:p>
+    <w:p>
+      <w:pPr>
+        <w:rPr>
+          <w:rFonts w:ascii="Calibri" w:hAnsi="Calibri"/>
+        </w:rPr>
+      </w:pPr>
+    </w:p>
+    <w:p>
+      <w:pPr>
+        <w:rPr>
+          <w:rFonts w:ascii="Calibri" w:hAnsi="Calibri"/>
+        </w:rPr>
+      </w:pPr>
+      <w:r>
+        <w:rPr>
+          <w:rFonts w:ascii="Calibri" w:hAnsi="Calibri"/>
+        </w:rPr>
+        <w:t>Diese</w:t>
+      </w:r>
+      <w:r>
+        <w:rPr>
+          <w:rFonts w:ascii="Calibri" w:hAnsi="Calibri"/>
+        </w:rPr>
+        <w:t xml:space="preserve"> Aufgabe soll</w:t>
+      </w:r>
+      <w:r>
+        <w:rPr>
+          <w:rFonts w:ascii="Calibri" w:hAnsi="Calibri"/>
+        </w:rPr>
+        <w:t xml:space="preserve"> …</w:t>
+      </w:r>
+    </w:p>
+    <w:p>
+      <w:pPr>
+        <w:rPr>
+          <w:rFonts w:ascii="Calibri" w:hAnsi="Calibri"/>
+        </w:rPr>
+      </w:pPr>
+    </w:p>
+    <w:p>
+      <w:pPr>
+        <w:pStyle w:val="berschrift2"/>
+      </w:pPr>
+      <w:bookmarkStart w:id="1" w:name="_Toc436670358"/>
+      <w:r>
+        <w:t>Ziele</w:t>
+      </w:r>
       <w:bookmarkEnd w:id="1"/>
     </w:p>
     <w:p>
@@ -2080,19 +2127,27 @@
         <w:rPr>
           <w:rFonts w:ascii="Calibri" w:hAnsi="Calibri"/>
         </w:rPr>
-        <w:t>Diese</w:t>
-      </w:r>
-      <w:r>
-        <w:rPr>
-          <w:rFonts w:ascii="Calibri" w:hAnsi="Calibri"/>
-        </w:rPr>
-        <w:t xml:space="preserve"> Aufgabe soll</w:t>
-      </w:r>
-      <w:r>
-        <w:rPr>
-          <w:rFonts w:ascii="Calibri" w:hAnsi="Calibri"/>
-        </w:rPr>
-        <w:t xml:space="preserve"> …</w:t>
+        <w:t>Hier werden die zu erwerbenden Kompetenzen und deren Deskriptoren beschrieben. Diese werden von den unterweisenden Lehrkräften vorgestellt.</w:t>
+      </w:r>
+    </w:p>
+    <w:p>
+      <w:pPr>
+        <w:rPr>
+          <w:rFonts w:ascii="Calibri" w:hAnsi="Calibri"/>
+        </w:rPr>
+      </w:pPr>
+    </w:p>
+    <w:p>
+      <w:pPr>
+        <w:rPr>
+          <w:rFonts w:ascii="Calibri" w:hAnsi="Calibri"/>
+        </w:rPr>
+      </w:pPr>
+      <w:r>
+        <w:rPr>
+          <w:rFonts w:ascii="Calibri" w:hAnsi="Calibri"/>
+        </w:rPr>
+        <w:t>Dies kann natürlich auch durch eine Aufzählung erfolgen.</w:t>
       </w:r>
     </w:p>
     <w:p>
@@ -2106,68 +2161,11 @@
       <w:pPr>
         <w:pStyle w:val="berschrift2"/>
       </w:pPr>
-      <w:bookmarkStart w:id="2" w:name="_Toc436670358"/>
-      <w:r>
-        <w:t>Ziele</w:t>
+      <w:bookmarkStart w:id="2" w:name="_Toc436670359"/>
+      <w:r>
+        <w:t>Voraussetzungen</w:t>
       </w:r>
       <w:bookmarkEnd w:id="2"/>
-    </w:p>
-    <w:p>
-      <w:pPr>
-        <w:rPr>
-          <w:rFonts w:ascii="Calibri" w:hAnsi="Calibri"/>
-        </w:rPr>
-      </w:pPr>
-    </w:p>
-    <w:p>
-      <w:pPr>
-        <w:rPr>
-          <w:rFonts w:ascii="Calibri" w:hAnsi="Calibri"/>
-        </w:rPr>
-      </w:pPr>
-      <w:r>
-        <w:rPr>
-          <w:rFonts w:ascii="Calibri" w:hAnsi="Calibri"/>
-        </w:rPr>
-        <w:t>Hier werden die zu erwerbenden Kompetenzen und deren Deskriptoren beschrieben. Diese werden von den unterweisenden Lehrkräften vorgestellt.</w:t>
-      </w:r>
-    </w:p>
-    <w:p>
-      <w:pPr>
-        <w:rPr>
-          <w:rFonts w:ascii="Calibri" w:hAnsi="Calibri"/>
-        </w:rPr>
-      </w:pPr>
-    </w:p>
-    <w:p>
-      <w:pPr>
-        <w:rPr>
-          <w:rFonts w:ascii="Calibri" w:hAnsi="Calibri"/>
-        </w:rPr>
-      </w:pPr>
-      <w:r>
-        <w:rPr>
-          <w:rFonts w:ascii="Calibri" w:hAnsi="Calibri"/>
-        </w:rPr>
-        <w:t>Dies kann natürlich auch durch eine Aufzählung erfolgen.</w:t>
-      </w:r>
-    </w:p>
-    <w:p>
-      <w:pPr>
-        <w:rPr>
-          <w:rFonts w:ascii="Calibri" w:hAnsi="Calibri"/>
-        </w:rPr>
-      </w:pPr>
-    </w:p>
-    <w:p>
-      <w:pPr>
-        <w:pStyle w:val="berschrift2"/>
-      </w:pPr>
-      <w:bookmarkStart w:id="3" w:name="_Toc436670359"/>
-      <w:r>
-        <w:t>Voraussetzungen</w:t>
-      </w:r>
-      <w:bookmarkEnd w:id="3"/>
     </w:p>
     <w:p>
       <w:pPr>
@@ -2236,12 +2234,12 @@
       <w:pPr>
         <w:pStyle w:val="berschrift2"/>
       </w:pPr>
-      <w:bookmarkStart w:id="4" w:name="_Toc436670360"/>
+      <w:bookmarkStart w:id="3" w:name="_Toc436670360"/>
       <w:r>
         <w:lastRenderedPageBreak/>
         <w:t>Aufgabenstellung</w:t>
       </w:r>
-      <w:bookmarkEnd w:id="4"/>
+      <w:bookmarkEnd w:id="3"/>
     </w:p>
     <w:p>
       <w:pPr>
@@ -2416,9 +2414,9 @@
       <w:r>
         <w:rPr>
           <w:rFonts w:ascii="Calibri" w:hAnsi="Calibri"/>
-          <w:highlight w:val="yellow"/>
-        </w:rPr>
-        <w:t>TODO</w:t>
+          <w:highlight w:val="green"/>
+        </w:rPr>
+        <w:t>DONE</w:t>
       </w:r>
     </w:p>
     <w:p>
@@ -2523,9 +2521,9 @@
       <w:r>
         <w:rPr>
           <w:rFonts w:ascii="Calibri" w:hAnsi="Calibri"/>
-          <w:highlight w:val="yellow"/>
-        </w:rPr>
-        <w:t>TODO</w:t>
+          <w:highlight w:val="green"/>
+        </w:rPr>
+        <w:t>DONE</w:t>
       </w:r>
     </w:p>
     <w:p>
@@ -2998,8 +2996,8 @@
       <w:pPr>
         <w:pStyle w:val="berschrift1"/>
       </w:pPr>
-      <w:bookmarkStart w:id="5" w:name="_Toc"/>
-      <w:bookmarkStart w:id="6" w:name="_Toc436670361"/>
+      <w:bookmarkStart w:id="4" w:name="_Toc"/>
+      <w:bookmarkStart w:id="5" w:name="_Toc436670361"/>
       <w:r>
         <w:rPr>
           <w:rFonts w:eastAsia="Arial Unicode MS"/>
@@ -3008,15 +3006,15 @@
         <w:lastRenderedPageBreak/>
         <w:t>Projektbeschreibung</w:t>
       </w:r>
+      <w:bookmarkEnd w:id="4"/>
       <w:bookmarkEnd w:id="5"/>
-      <w:bookmarkEnd w:id="6"/>
     </w:p>
     <w:p>
       <w:pPr>
         <w:pStyle w:val="berschrift2"/>
       </w:pPr>
-      <w:bookmarkStart w:id="7" w:name="_Toc2"/>
-      <w:bookmarkStart w:id="8" w:name="_Toc436670362"/>
+      <w:bookmarkStart w:id="6" w:name="_Toc2"/>
+      <w:bookmarkStart w:id="7" w:name="_Toc436670362"/>
       <w:r>
         <w:rPr>
           <w:rFonts w:eastAsia="Arial Unicode MS" w:cs="Arial Unicode MS"/>
@@ -3024,8 +3022,8 @@
         </w:rPr>
         <w:t>Teammitglieder/Rollen</w:t>
       </w:r>
+      <w:bookmarkEnd w:id="6"/>
       <w:bookmarkEnd w:id="7"/>
-      <w:bookmarkEnd w:id="8"/>
     </w:p>
     <w:tbl>
       <w:tblPr>
@@ -3041,12 +3039,6 @@
           <w:insideV w:val="single" w:sz="2" w:space="0" w:color="000000"/>
         </w:tblBorders>
         <w:tblLayout w:type="fixed"/>
-        <w:tblCellMar>
-          <w:top w:w="0" w:type="dxa"/>
-          <w:left w:w="0" w:type="dxa"/>
-          <w:bottom w:w="0" w:type="dxa"/>
-          <w:right w:w="0" w:type="dxa"/>
-        </w:tblCellMar>
         <w:tblLook w:val="04A0" w:firstRow="1" w:lastRow="0" w:firstColumn="1" w:lastColumn="0" w:noHBand="0" w:noVBand="1"/>
       </w:tblPr>
       <w:tblGrid>
@@ -3054,14 +3046,6 @@
         <w:gridCol w:w="4816"/>
       </w:tblGrid>
       <w:tr>
-        <w:tblPrEx>
-          <w:tblCellMar>
-            <w:top w:w="0" w:type="dxa"/>
-            <w:left w:w="0" w:type="dxa"/>
-            <w:bottom w:w="0" w:type="dxa"/>
-            <w:right w:w="0" w:type="dxa"/>
-          </w:tblCellMar>
-        </w:tblPrEx>
         <w:trPr>
           <w:trHeight w:val="345"/>
         </w:trPr>
@@ -3133,14 +3117,6 @@
         </w:tc>
       </w:tr>
       <w:tr>
-        <w:tblPrEx>
-          <w:tblCellMar>
-            <w:top w:w="0" w:type="dxa"/>
-            <w:left w:w="0" w:type="dxa"/>
-            <w:bottom w:w="0" w:type="dxa"/>
-            <w:right w:w="0" w:type="dxa"/>
-          </w:tblCellMar>
-        </w:tblPrEx>
         <w:trPr>
           <w:trHeight w:val="285"/>
         </w:trPr>
@@ -3206,14 +3182,6 @@
         </w:tc>
       </w:tr>
       <w:tr>
-        <w:tblPrEx>
-          <w:tblCellMar>
-            <w:top w:w="0" w:type="dxa"/>
-            <w:left w:w="0" w:type="dxa"/>
-            <w:bottom w:w="0" w:type="dxa"/>
-            <w:right w:w="0" w:type="dxa"/>
-          </w:tblCellMar>
-        </w:tblPrEx>
         <w:trPr>
           <w:trHeight w:val="285"/>
         </w:trPr>
@@ -3301,8 +3269,8 @@
       <w:pPr>
         <w:pStyle w:val="berschrift2"/>
       </w:pPr>
-      <w:bookmarkStart w:id="9" w:name="_Toc3"/>
-      <w:bookmarkStart w:id="10" w:name="_Toc436670363"/>
+      <w:bookmarkStart w:id="8" w:name="_Toc3"/>
+      <w:bookmarkStart w:id="9" w:name="_Toc436670363"/>
       <w:r>
         <w:rPr>
           <w:rFonts w:eastAsia="Arial Unicode MS" w:cs="Arial Unicode MS"/>
@@ -3310,8 +3278,8 @@
         </w:rPr>
         <w:t>Tools</w:t>
       </w:r>
+      <w:bookmarkEnd w:id="8"/>
       <w:bookmarkEnd w:id="9"/>
-      <w:bookmarkEnd w:id="10"/>
     </w:p>
     <w:tbl>
       <w:tblPr>
@@ -3327,12 +3295,6 @@
           <w:insideV w:val="single" w:sz="2" w:space="0" w:color="000000"/>
         </w:tblBorders>
         <w:tblLayout w:type="fixed"/>
-        <w:tblCellMar>
-          <w:top w:w="0" w:type="dxa"/>
-          <w:left w:w="0" w:type="dxa"/>
-          <w:bottom w:w="0" w:type="dxa"/>
-          <w:right w:w="0" w:type="dxa"/>
-        </w:tblCellMar>
         <w:tblLook w:val="04A0" w:firstRow="1" w:lastRow="0" w:firstColumn="1" w:lastColumn="0" w:noHBand="0" w:noVBand="1"/>
       </w:tblPr>
       <w:tblGrid>
@@ -3340,14 +3302,6 @@
         <w:gridCol w:w="4816"/>
       </w:tblGrid>
       <w:tr>
-        <w:tblPrEx>
-          <w:tblCellMar>
-            <w:top w:w="0" w:type="dxa"/>
-            <w:left w:w="0" w:type="dxa"/>
-            <w:bottom w:w="0" w:type="dxa"/>
-            <w:right w:w="0" w:type="dxa"/>
-          </w:tblCellMar>
-        </w:tblPrEx>
         <w:trPr>
           <w:trHeight w:val="345"/>
         </w:trPr>
@@ -3419,14 +3373,6 @@
         </w:tc>
       </w:tr>
       <w:tr>
-        <w:tblPrEx>
-          <w:tblCellMar>
-            <w:top w:w="0" w:type="dxa"/>
-            <w:left w:w="0" w:type="dxa"/>
-            <w:bottom w:w="0" w:type="dxa"/>
-            <w:right w:w="0" w:type="dxa"/>
-          </w:tblCellMar>
-        </w:tblPrEx>
         <w:trPr>
           <w:trHeight w:val="279"/>
         </w:trPr>
@@ -3490,14 +3436,6 @@
         </w:tc>
       </w:tr>
       <w:tr>
-        <w:tblPrEx>
-          <w:tblCellMar>
-            <w:top w:w="0" w:type="dxa"/>
-            <w:left w:w="0" w:type="dxa"/>
-            <w:bottom w:w="0" w:type="dxa"/>
-            <w:right w:w="0" w:type="dxa"/>
-          </w:tblCellMar>
-        </w:tblPrEx>
         <w:trPr>
           <w:trHeight w:val="279"/>
         </w:trPr>
@@ -3561,14 +3499,6 @@
         </w:tc>
       </w:tr>
       <w:tr>
-        <w:tblPrEx>
-          <w:tblCellMar>
-            <w:top w:w="0" w:type="dxa"/>
-            <w:left w:w="0" w:type="dxa"/>
-            <w:bottom w:w="0" w:type="dxa"/>
-            <w:right w:w="0" w:type="dxa"/>
-          </w:tblCellMar>
-        </w:tblPrEx>
         <w:trPr>
           <w:trHeight w:val="279"/>
         </w:trPr>
@@ -3632,14 +3562,6 @@
         </w:tc>
       </w:tr>
       <w:tr>
-        <w:tblPrEx>
-          <w:tblCellMar>
-            <w:top w:w="0" w:type="dxa"/>
-            <w:left w:w="0" w:type="dxa"/>
-            <w:bottom w:w="0" w:type="dxa"/>
-            <w:right w:w="0" w:type="dxa"/>
-          </w:tblCellMar>
-        </w:tblPrEx>
         <w:trPr>
           <w:trHeight w:val="279"/>
         </w:trPr>
@@ -3748,12 +3670,13 @@
           <w:lang w:val="de-DE"/>
         </w:rPr>
       </w:pPr>
+      <w:bookmarkStart w:id="10" w:name="_Toc5"/>
       <w:bookmarkStart w:id="11" w:name="_Toc4"/>
-      <w:bookmarkStart w:id="12" w:name="_Toc5"/>
-      <w:bookmarkStart w:id="13" w:name="_Toc436670364"/>
+      <w:bookmarkStart w:id="12" w:name="_Toc436670364"/>
       <w:r>
         <w:rPr>
           <w:noProof/>
+          <w:lang w:eastAsia="de-AT"/>
         </w:rPr>
         <w:lastRenderedPageBreak/>
         <mc:AlternateContent>
@@ -3812,14 +3735,27 @@
                             <w:r>
                               <w:t xml:space="preserve">Abbildung </w:t>
                             </w:r>
-                            <w:fldSimple w:instr=" SEQ Abbildung \* ARABIC ">
-                              <w:r>
-                                <w:rPr>
-                                  <w:noProof/>
-                                </w:rPr>
-                                <w:t>1</w:t>
-                              </w:r>
-                            </w:fldSimple>
+                            <w:r>
+                              <w:fldChar w:fldCharType="begin"/>
+                            </w:r>
+                            <w:r>
+                              <w:instrText xml:space="preserve"> SEQ Abbildung \* ARABIC </w:instrText>
+                            </w:r>
+                            <w:r>
+                              <w:fldChar w:fldCharType="separate"/>
+                            </w:r>
+                            <w:r>
+                              <w:rPr>
+                                <w:noProof/>
+                              </w:rPr>
+                              <w:t>1</w:t>
+                            </w:r>
+                            <w:r>
+                              <w:rPr>
+                                <w:noProof/>
+                              </w:rPr>
+                              <w:fldChar w:fldCharType="end"/>
+                            </w:r>
                             <w:r>
                               <w:t xml:space="preserve"> Balsamiq</w:t>
                             </w:r>
@@ -3858,14 +3794,27 @@
                       <w:r>
                         <w:t xml:space="preserve">Abbildung </w:t>
                       </w:r>
-                      <w:fldSimple w:instr=" SEQ Abbildung \* ARABIC ">
-                        <w:r>
-                          <w:rPr>
-                            <w:noProof/>
-                          </w:rPr>
-                          <w:t>1</w:t>
-                        </w:r>
-                      </w:fldSimple>
+                      <w:r>
+                        <w:fldChar w:fldCharType="begin"/>
+                      </w:r>
+                      <w:r>
+                        <w:instrText xml:space="preserve"> SEQ Abbildung \* ARABIC </w:instrText>
+                      </w:r>
+                      <w:r>
+                        <w:fldChar w:fldCharType="separate"/>
+                      </w:r>
+                      <w:r>
+                        <w:rPr>
+                          <w:noProof/>
+                        </w:rPr>
+                        <w:t>1</w:t>
+                      </w:r>
+                      <w:r>
+                        <w:rPr>
+                          <w:noProof/>
+                        </w:rPr>
+                        <w:fldChar w:fldCharType="end"/>
+                      </w:r>
                       <w:r>
                         <w:t xml:space="preserve"> Balsamiq</w:t>
                       </w:r>
@@ -3881,7 +3830,8 @@
       <w:r>
         <w:rPr>
           <w:rFonts w:eastAsia="Arial Unicode MS" w:cs="Arial Unicode MS"/>
-          <w:lang w:val="de-DE"/>
+          <w:noProof/>
+          <w:lang w:eastAsia="de-AT"/>
         </w:rPr>
         <w:drawing>
           <wp:anchor distT="152400" distB="152400" distL="152400" distR="152400" simplePos="0" relativeHeight="251661312" behindDoc="0" locked="0" layoutInCell="1" allowOverlap="1" wp14:anchorId="24EF8515" wp14:editId="13D14F92">
@@ -3942,7 +3892,7 @@
           </wp:anchor>
         </w:drawing>
       </w:r>
-      <w:bookmarkEnd w:id="12"/>
+      <w:bookmarkEnd w:id="10"/>
       <w:r>
         <w:rPr>
           <w:rFonts w:eastAsia="Arial Unicode MS" w:cs="Arial Unicode MS"/>
@@ -3951,7 +3901,7 @@
         <w:t>GUI-Skizzen und Bedienkonzept</w:t>
       </w:r>
       <w:bookmarkEnd w:id="11"/>
-      <w:bookmarkEnd w:id="13"/>
+      <w:bookmarkEnd w:id="12"/>
     </w:p>
     <w:p>
       <w:pPr>
@@ -3966,8 +3916,8 @@
       <w:pPr>
         <w:pStyle w:val="berschrift2"/>
       </w:pPr>
-      <w:bookmarkStart w:id="14" w:name="_Toc6"/>
-      <w:bookmarkStart w:id="15" w:name="_Toc436670365"/>
+      <w:bookmarkStart w:id="13" w:name="_Toc6"/>
+      <w:bookmarkStart w:id="14" w:name="_Toc436670365"/>
       <w:r>
         <w:rPr>
           <w:rFonts w:eastAsia="Arial Unicode MS" w:cs="Arial Unicode MS"/>
@@ -3975,8 +3925,8 @@
         </w:rPr>
         <w:t>Bedienkonzept</w:t>
       </w:r>
+      <w:bookmarkEnd w:id="13"/>
       <w:bookmarkEnd w:id="14"/>
-      <w:bookmarkEnd w:id="15"/>
     </w:p>
     <w:p>
       <w:pPr>
@@ -4085,12 +4035,12 @@
       <w:pPr>
         <w:pStyle w:val="berschrift2"/>
       </w:pPr>
-      <w:bookmarkStart w:id="16" w:name="_Toc436670366"/>
+      <w:bookmarkStart w:id="15" w:name="_Toc436670366"/>
       <w:r>
         <w:lastRenderedPageBreak/>
         <w:t>Auswahl der Technologie</w:t>
       </w:r>
-      <w:bookmarkEnd w:id="16"/>
+      <w:bookmarkEnd w:id="15"/>
     </w:p>
     <w:p>
       <w:r>
@@ -4154,62 +4104,68 @@
     <w:p>
       <w:pPr>
         <w:pStyle w:val="berschrift1"/>
-      </w:pPr>
-      <w:bookmarkStart w:id="17" w:name="_Toc436670367"/>
-      <w:r>
+        <w:rPr>
+          <w:lang w:val="en-GB"/>
+        </w:rPr>
+      </w:pPr>
+      <w:bookmarkStart w:id="16" w:name="_Toc436670367"/>
+      <w:r>
+        <w:rPr>
+          <w:lang w:val="en-GB"/>
+        </w:rPr>
         <w:lastRenderedPageBreak/>
         <w:t>Ergebnisse</w:t>
       </w:r>
+      <w:bookmarkEnd w:id="16"/>
+    </w:p>
+    <w:p>
+      <w:pPr>
+        <w:pStyle w:val="berschrift2"/>
+        <w:rPr>
+          <w:lang w:val="en-GB"/>
+        </w:rPr>
+      </w:pPr>
+      <w:bookmarkStart w:id="17" w:name="_Toc436670368"/>
+      <w:r>
+        <w:rPr>
+          <w:lang w:val="en-GB"/>
+        </w:rPr>
+        <w:t>Pattern</w:t>
+      </w:r>
       <w:bookmarkEnd w:id="17"/>
     </w:p>
     <w:p>
       <w:pPr>
-        <w:pStyle w:val="berschrift2"/>
+        <w:pStyle w:val="berschrift3"/>
         <w:rPr>
           <w:lang w:val="en-GB"/>
         </w:rPr>
       </w:pPr>
-      <w:bookmarkStart w:id="18" w:name="_Toc436670368"/>
+      <w:bookmarkStart w:id="18" w:name="_Toc436670369"/>
       <w:r>
         <w:rPr>
           <w:lang w:val="en-GB"/>
         </w:rPr>
-        <w:t>Pattern</w:t>
+        <w:t>Factory Pattern</w:t>
       </w:r>
       <w:bookmarkEnd w:id="18"/>
     </w:p>
     <w:p>
       <w:pPr>
+        <w:rPr>
+          <w:lang w:val="en-GB"/>
+        </w:rPr>
+      </w:pPr>
+    </w:p>
+    <w:p>
+      <w:pPr>
         <w:pStyle w:val="berschrift3"/>
         <w:rPr>
           <w:lang w:val="en-GB"/>
         </w:rPr>
       </w:pPr>
-      <w:bookmarkStart w:id="19" w:name="_Toc436670369"/>
-      <w:r>
-        <w:rPr>
-          <w:lang w:val="en-GB"/>
-        </w:rPr>
-        <w:t>Factory Pattern</w:t>
-      </w:r>
-      <w:bookmarkEnd w:id="19"/>
-    </w:p>
-    <w:p>
-      <w:pPr>
-        <w:rPr>
-          <w:lang w:val="en-GB"/>
-        </w:rPr>
-      </w:pPr>
-    </w:p>
-    <w:p>
-      <w:pPr>
-        <w:pStyle w:val="berschrift3"/>
-        <w:rPr>
-          <w:lang w:val="en-GB"/>
-        </w:rPr>
-      </w:pPr>
       <w:hyperlink r:id="rId11" w:history="1">
-        <w:bookmarkStart w:id="20" w:name="_Toc436670370"/>
+        <w:bookmarkStart w:id="19" w:name="_Toc436670370"/>
         <w:r>
           <w:rPr>
             <w:rStyle w:val="Hyperlink"/>
@@ -4219,18 +4175,18 @@
           </w:rPr>
           <w:t>Chain-of-responsibility pattern</w:t>
         </w:r>
-        <w:bookmarkEnd w:id="20"/>
+        <w:bookmarkEnd w:id="19"/>
       </w:hyperlink>
     </w:p>
     <w:p>
       <w:pPr>
         <w:pStyle w:val="berschrift2"/>
       </w:pPr>
-      <w:bookmarkStart w:id="21" w:name="_Toc436670371"/>
+      <w:bookmarkStart w:id="20" w:name="_Toc436670371"/>
       <w:r>
         <w:t>Ein zentraler Stern</w:t>
       </w:r>
-      <w:bookmarkEnd w:id="21"/>
+      <w:bookmarkEnd w:id="20"/>
       <w:r>
         <w:t xml:space="preserve"> </w:t>
       </w:r>
@@ -4602,11 +4558,11 @@
       <w:pPr>
         <w:pStyle w:val="berschrift2"/>
       </w:pPr>
-      <w:bookmarkStart w:id="22" w:name="_Toc436670372"/>
+      <w:bookmarkStart w:id="21" w:name="_Toc436670372"/>
       <w:r>
         <w:t>Ein Planet hat zumindest einen Mond, der sich zusätzlich um seinen Planeten bewegt</w:t>
       </w:r>
-      <w:bookmarkEnd w:id="22"/>
+      <w:bookmarkEnd w:id="21"/>
       <w:r>
         <w:t xml:space="preserve"> </w:t>
       </w:r>
@@ -4803,7 +4759,7 @@
           <w:color w:val="000000"/>
         </w:rPr>
       </w:pPr>
-      <w:bookmarkStart w:id="23" w:name="_Toc436670373"/>
+      <w:bookmarkStart w:id="22" w:name="_Toc436670373"/>
       <w:r>
         <w:lastRenderedPageBreak/>
         <w:t xml:space="preserve">Zumindest 2 Planeten, die sich um die eigene Achse und in </w:t>
@@ -4814,7 +4770,7 @@
       <w:r>
         <w:t xml:space="preserve"> Bahnen um den Zentralstern drehen</w:t>
       </w:r>
-      <w:bookmarkEnd w:id="23"/>
+      <w:bookmarkEnd w:id="22"/>
       <w:r>
         <w:rPr>
           <w:color w:val="000000"/>
@@ -4840,7 +4796,6 @@
         <w:shd w:val="clear" w:color="auto" w:fill="FFFFFF"/>
         <w:rPr>
           <w:color w:val="000000"/>
-          <w:lang w:val="en-GB"/>
         </w:rPr>
       </w:pPr>
       <w:r>
@@ -4848,35 +4803,30 @@
           <w:b/>
           <w:bCs/>
           <w:color w:val="000080"/>
-          <w:lang w:val="en-GB"/>
         </w:rPr>
         <w:t xml:space="preserve">def </w:t>
       </w:r>
       <w:r>
         <w:rPr>
           <w:color w:val="000000"/>
-          <w:lang w:val="en-GB"/>
         </w:rPr>
         <w:t>loadEarth(</w:t>
       </w:r>
       <w:r>
         <w:rPr>
           <w:color w:val="94558D"/>
-          <w:lang w:val="en-GB"/>
         </w:rPr>
         <w:t>self</w:t>
       </w:r>
       <w:r>
         <w:rPr>
           <w:color w:val="000000"/>
-          <w:lang w:val="en-GB"/>
         </w:rPr>
         <w:t>):</w:t>
       </w:r>
       <w:r>
         <w:rPr>
           <w:color w:val="000000"/>
-          <w:lang w:val="en-GB"/>
         </w:rPr>
         <w:br/>
         <w:t xml:space="preserve">    </w:t>
@@ -4886,7 +4836,6 @@
           <w:i/>
           <w:iCs/>
           <w:color w:val="808080"/>
-          <w:lang w:val="en-GB"/>
         </w:rPr>
         <w:t>#Hier wird die Erde an die Sonne/render (den Mittelpunkt) angehaengt</w:t>
       </w:r>
@@ -4895,7 +4844,6 @@
           <w:i/>
           <w:iCs/>
           <w:color w:val="808080"/>
-          <w:lang w:val="en-GB"/>
         </w:rPr>
         <w:br/>
         <w:t xml:space="preserve">    </w:t>
@@ -4903,14 +4851,12 @@
       <w:r>
         <w:rPr>
           <w:color w:val="94558D"/>
-          <w:lang w:val="en-GB"/>
         </w:rPr>
         <w:t>self</w:t>
       </w:r>
       <w:r>
         <w:rPr>
           <w:color w:val="000000"/>
-          <w:lang w:val="en-GB"/>
         </w:rPr>
         <w:t>.orbit_root_earth = render.attachNewNode(</w:t>
       </w:r>
@@ -4919,21 +4865,18 @@
           <w:b/>
           <w:bCs/>
           <w:color w:val="008000"/>
-          <w:lang w:val="en-GB"/>
         </w:rPr>
         <w:t>'orbit_root_earth'</w:t>
       </w:r>
       <w:r>
         <w:rPr>
           <w:color w:val="000000"/>
-          <w:lang w:val="en-GB"/>
         </w:rPr>
         <w:t>)</w:t>
       </w:r>
       <w:r>
         <w:rPr>
           <w:color w:val="000000"/>
-          <w:lang w:val="en-GB"/>
         </w:rPr>
         <w:br/>
         <w:t xml:space="preserve">    </w:t>
@@ -4943,7 +4886,6 @@
           <w:i/>
           <w:iCs/>
           <w:color w:val="808080"/>
-          <w:lang w:val="en-GB"/>
         </w:rPr>
         <w:t># Load earth</w:t>
       </w:r>
@@ -4952,7 +4894,6 @@
           <w:i/>
           <w:iCs/>
           <w:color w:val="808080"/>
-          <w:lang w:val="en-GB"/>
         </w:rPr>
         <w:br/>
         <w:t xml:space="preserve">    </w:t>
@@ -4960,14 +4901,12 @@
       <w:r>
         <w:rPr>
           <w:color w:val="94558D"/>
-          <w:lang w:val="en-GB"/>
         </w:rPr>
         <w:t>self</w:t>
       </w:r>
       <w:r>
         <w:rPr>
           <w:color w:val="000000"/>
-          <w:lang w:val="en-GB"/>
         </w:rPr>
         <w:t>.earth = loader.loadModel(</w:t>
       </w:r>
@@ -4976,21 +4915,18 @@
           <w:b/>
           <w:bCs/>
           <w:color w:val="008000"/>
-          <w:lang w:val="en-GB"/>
         </w:rPr>
         <w:t>"../../models/planet_sphere"</w:t>
       </w:r>
       <w:r>
         <w:rPr>
           <w:color w:val="000000"/>
-          <w:lang w:val="en-GB"/>
         </w:rPr>
         <w:t>)</w:t>
       </w:r>
       <w:r>
         <w:rPr>
           <w:color w:val="000000"/>
-          <w:lang w:val="en-GB"/>
         </w:rPr>
         <w:br/>
         <w:t xml:space="preserve">    </w:t>
@@ -4998,14 +4934,12 @@
       <w:r>
         <w:rPr>
           <w:color w:val="94558D"/>
-          <w:lang w:val="en-GB"/>
         </w:rPr>
         <w:t>self</w:t>
       </w:r>
       <w:r>
         <w:rPr>
           <w:color w:val="000000"/>
-          <w:lang w:val="en-GB"/>
         </w:rPr>
         <w:t>.earth_tex = loader.loadTexture(</w:t>
       </w:r>
@@ -5014,21 +4948,18 @@
           <w:b/>
           <w:bCs/>
           <w:color w:val="008000"/>
-          <w:lang w:val="en-GB"/>
         </w:rPr>
         <w:t>"../../models/earth_1k_tex.jpg"</w:t>
       </w:r>
       <w:r>
         <w:rPr>
           <w:color w:val="000000"/>
-          <w:lang w:val="en-GB"/>
         </w:rPr>
         <w:t>)</w:t>
       </w:r>
       <w:r>
         <w:rPr>
           <w:color w:val="000000"/>
-          <w:lang w:val="en-GB"/>
         </w:rPr>
         <w:br/>
         <w:t xml:space="preserve">    </w:t>
@@ -5036,49 +4967,42 @@
       <w:r>
         <w:rPr>
           <w:color w:val="94558D"/>
-          <w:lang w:val="en-GB"/>
         </w:rPr>
         <w:t>self</w:t>
       </w:r>
       <w:r>
         <w:rPr>
           <w:color w:val="000000"/>
-          <w:lang w:val="en-GB"/>
         </w:rPr>
         <w:t>.earth.setTexture(</w:t>
       </w:r>
       <w:r>
         <w:rPr>
           <w:color w:val="94558D"/>
-          <w:lang w:val="en-GB"/>
         </w:rPr>
         <w:t>self</w:t>
       </w:r>
       <w:r>
         <w:rPr>
           <w:color w:val="000000"/>
-          <w:lang w:val="en-GB"/>
         </w:rPr>
         <w:t xml:space="preserve">.earth_tex, </w:t>
       </w:r>
       <w:r>
         <w:rPr>
           <w:color w:val="0000FF"/>
-          <w:lang w:val="en-GB"/>
         </w:rPr>
         <w:t>1</w:t>
       </w:r>
       <w:r>
         <w:rPr>
           <w:color w:val="000000"/>
-          <w:lang w:val="en-GB"/>
         </w:rPr>
         <w:t>)</w:t>
       </w:r>
       <w:r>
         <w:rPr>
           <w:color w:val="000000"/>
-          <w:lang w:val="en-GB"/>
         </w:rPr>
         <w:br/>
         <w:t xml:space="preserve">    </w:t>
@@ -5086,35 +5010,30 @@
       <w:r>
         <w:rPr>
           <w:color w:val="94558D"/>
-          <w:lang w:val="en-GB"/>
         </w:rPr>
         <w:t>self</w:t>
       </w:r>
       <w:r>
         <w:rPr>
           <w:color w:val="000000"/>
-          <w:lang w:val="en-GB"/>
         </w:rPr>
         <w:t>.earth.reparentTo(</w:t>
       </w:r>
       <w:r>
         <w:rPr>
           <w:color w:val="94558D"/>
-          <w:lang w:val="en-GB"/>
         </w:rPr>
         <w:t>self</w:t>
       </w:r>
       <w:r>
         <w:rPr>
           <w:color w:val="000000"/>
-          <w:lang w:val="en-GB"/>
         </w:rPr>
         <w:t>.orbit_root_earth)</w:t>
       </w:r>
       <w:r>
         <w:rPr>
           <w:color w:val="000000"/>
-          <w:lang w:val="en-GB"/>
         </w:rPr>
         <w:br/>
         <w:t xml:space="preserve">    </w:t>
@@ -5122,35 +5041,30 @@
       <w:r>
         <w:rPr>
           <w:color w:val="94558D"/>
-          <w:lang w:val="en-GB"/>
         </w:rPr>
         <w:t>self</w:t>
       </w:r>
       <w:r>
         <w:rPr>
           <w:color w:val="000000"/>
-          <w:lang w:val="en-GB"/>
         </w:rPr>
         <w:t>.earth.setScale(</w:t>
       </w:r>
       <w:r>
         <w:rPr>
           <w:color w:val="94558D"/>
-          <w:lang w:val="en-GB"/>
         </w:rPr>
         <w:t>self</w:t>
       </w:r>
       <w:r>
         <w:rPr>
           <w:color w:val="000000"/>
-          <w:lang w:val="en-GB"/>
         </w:rPr>
         <w:t>.sizescale)</w:t>
       </w:r>
       <w:r>
         <w:rPr>
           <w:color w:val="000000"/>
-          <w:lang w:val="en-GB"/>
         </w:rPr>
         <w:br/>
         <w:t xml:space="preserve">    </w:t>
@@ -5158,63 +5072,54 @@
       <w:r>
         <w:rPr>
           <w:color w:val="94558D"/>
-          <w:lang w:val="en-GB"/>
         </w:rPr>
         <w:t>self</w:t>
       </w:r>
       <w:r>
         <w:rPr>
           <w:color w:val="000000"/>
-          <w:lang w:val="en-GB"/>
         </w:rPr>
         <w:t>.earth.setPos(</w:t>
       </w:r>
       <w:r>
         <w:rPr>
           <w:color w:val="94558D"/>
-          <w:lang w:val="en-GB"/>
         </w:rPr>
         <w:t>self</w:t>
       </w:r>
       <w:r>
         <w:rPr>
           <w:color w:val="000000"/>
-          <w:lang w:val="en-GB"/>
         </w:rPr>
         <w:t xml:space="preserve">.orbitscale, </w:t>
       </w:r>
       <w:r>
         <w:rPr>
           <w:color w:val="0000FF"/>
-          <w:lang w:val="en-GB"/>
         </w:rPr>
         <w:t>0</w:t>
       </w:r>
       <w:r>
         <w:rPr>
           <w:color w:val="000000"/>
-          <w:lang w:val="en-GB"/>
         </w:rPr>
         <w:t xml:space="preserve">, </w:t>
       </w:r>
       <w:r>
         <w:rPr>
           <w:color w:val="0000FF"/>
-          <w:lang w:val="en-GB"/>
         </w:rPr>
         <w:t>0</w:t>
       </w:r>
       <w:r>
         <w:rPr>
           <w:color w:val="000000"/>
-          <w:lang w:val="en-GB"/>
         </w:rPr>
         <w:t>)</w:t>
       </w:r>
       <w:r>
         <w:rPr>
           <w:color w:val="000000"/>
-          <w:lang w:val="en-GB"/>
         </w:rPr>
         <w:br/>
       </w:r>
@@ -5223,7 +5128,6 @@
           <w:i/>
           <w:iCs/>
           <w:color w:val="808080"/>
-          <w:lang w:val="en-GB"/>
         </w:rPr>
         <w:t># end loadEarth</w:t>
       </w:r>
@@ -5232,7 +5136,6 @@
           <w:i/>
           <w:iCs/>
           <w:color w:val="808080"/>
-          <w:lang w:val="en-GB"/>
         </w:rPr>
         <w:br/>
       </w:r>
@@ -5241,7 +5144,6 @@
           <w:i/>
           <w:iCs/>
           <w:color w:val="808080"/>
-          <w:lang w:val="en-GB"/>
         </w:rPr>
         <w:br/>
       </w:r>
@@ -5250,35 +5152,30 @@
           <w:b/>
           <w:bCs/>
           <w:color w:val="000080"/>
-          <w:lang w:val="en-GB"/>
         </w:rPr>
         <w:t xml:space="preserve">def </w:t>
       </w:r>
       <w:r>
         <w:rPr>
           <w:color w:val="000000"/>
-          <w:lang w:val="en-GB"/>
         </w:rPr>
         <w:t>rotateEarth(</w:t>
       </w:r>
       <w:r>
         <w:rPr>
           <w:color w:val="94558D"/>
-          <w:lang w:val="en-GB"/>
         </w:rPr>
         <w:t>self</w:t>
       </w:r>
       <w:r>
         <w:rPr>
           <w:color w:val="000000"/>
-          <w:lang w:val="en-GB"/>
         </w:rPr>
         <w:t>):</w:t>
       </w:r>
       <w:r>
         <w:rPr>
           <w:color w:val="000000"/>
-          <w:lang w:val="en-GB"/>
         </w:rPr>
         <w:br/>
         <w:t xml:space="preserve">    </w:t>
@@ -5288,7 +5185,6 @@
           <w:i/>
           <w:iCs/>
           <w:color w:val="808080"/>
-          <w:lang w:val="en-GB"/>
         </w:rPr>
         <w:t># earth</w:t>
       </w:r>
@@ -5297,7 +5193,6 @@
           <w:i/>
           <w:iCs/>
           <w:color w:val="808080"/>
-          <w:lang w:val="en-GB"/>
         </w:rPr>
         <w:br/>
         <w:t xml:space="preserve">    </w:t>
@@ -5305,35 +5200,30 @@
       <w:r>
         <w:rPr>
           <w:color w:val="94558D"/>
-          <w:lang w:val="en-GB"/>
         </w:rPr>
         <w:t>self</w:t>
       </w:r>
       <w:r>
         <w:rPr>
           <w:color w:val="000000"/>
-          <w:lang w:val="en-GB"/>
         </w:rPr>
         <w:t xml:space="preserve">.orbit_period_earth = </w:t>
       </w:r>
       <w:r>
         <w:rPr>
           <w:color w:val="94558D"/>
-          <w:lang w:val="en-GB"/>
         </w:rPr>
         <w:t>self</w:t>
       </w:r>
       <w:r>
         <w:rPr>
           <w:color w:val="000000"/>
-          <w:lang w:val="en-GB"/>
         </w:rPr>
         <w:t>.orbit_root_earth.hprInterval(</w:t>
       </w:r>
       <w:r>
         <w:rPr>
           <w:color w:val="000000"/>
-          <w:lang w:val="en-GB"/>
         </w:rPr>
         <w:br/>
         <w:t xml:space="preserve">        </w:t>
@@ -5341,63 +5231,54 @@
       <w:r>
         <w:rPr>
           <w:color w:val="94558D"/>
-          <w:lang w:val="en-GB"/>
         </w:rPr>
         <w:t>self</w:t>
       </w:r>
       <w:r>
         <w:rPr>
           <w:color w:val="000000"/>
-          <w:lang w:val="en-GB"/>
         </w:rPr>
         <w:t>.yearscale, (</w:t>
       </w:r>
       <w:r>
         <w:rPr>
           <w:color w:val="0000FF"/>
-          <w:lang w:val="en-GB"/>
         </w:rPr>
         <w:t>360</w:t>
       </w:r>
       <w:r>
         <w:rPr>
           <w:color w:val="000000"/>
-          <w:lang w:val="en-GB"/>
         </w:rPr>
         <w:t xml:space="preserve">, </w:t>
       </w:r>
       <w:r>
         <w:rPr>
           <w:color w:val="0000FF"/>
-          <w:lang w:val="en-GB"/>
         </w:rPr>
         <w:t>0</w:t>
       </w:r>
       <w:r>
         <w:rPr>
           <w:color w:val="000000"/>
-          <w:lang w:val="en-GB"/>
         </w:rPr>
         <w:t xml:space="preserve">, </w:t>
       </w:r>
       <w:r>
         <w:rPr>
           <w:color w:val="0000FF"/>
-          <w:lang w:val="en-GB"/>
         </w:rPr>
         <w:t>0</w:t>
       </w:r>
       <w:r>
         <w:rPr>
           <w:color w:val="000000"/>
-          <w:lang w:val="en-GB"/>
         </w:rPr>
         <w:t>))</w:t>
       </w:r>
       <w:r>
         <w:rPr>
           <w:color w:val="000000"/>
-          <w:lang w:val="en-GB"/>
         </w:rPr>
         <w:br/>
         <w:t xml:space="preserve">    </w:t>
@@ -5405,35 +5286,30 @@
       <w:r>
         <w:rPr>
           <w:color w:val="94558D"/>
-          <w:lang w:val="en-GB"/>
         </w:rPr>
         <w:t>self</w:t>
       </w:r>
       <w:r>
         <w:rPr>
           <w:color w:val="000000"/>
-          <w:lang w:val="en-GB"/>
         </w:rPr>
         <w:t xml:space="preserve">.day_period_earth = </w:t>
       </w:r>
       <w:r>
         <w:rPr>
           <w:color w:val="94558D"/>
-          <w:lang w:val="en-GB"/>
         </w:rPr>
         <w:t>self</w:t>
       </w:r>
       <w:r>
         <w:rPr>
           <w:color w:val="000000"/>
-          <w:lang w:val="en-GB"/>
         </w:rPr>
         <w:t>.earth.hprInterval(</w:t>
       </w:r>
       <w:r>
         <w:rPr>
           <w:color w:val="000000"/>
-          <w:lang w:val="en-GB"/>
         </w:rPr>
         <w:br/>
         <w:t xml:space="preserve">        </w:t>
@@ -5441,56 +5317,48 @@
       <w:r>
         <w:rPr>
           <w:color w:val="94558D"/>
-          <w:lang w:val="en-GB"/>
         </w:rPr>
         <w:t>self</w:t>
       </w:r>
       <w:r>
         <w:rPr>
           <w:color w:val="000000"/>
-          <w:lang w:val="en-GB"/>
         </w:rPr>
         <w:t>.dayscale, (</w:t>
       </w:r>
       <w:r>
         <w:rPr>
           <w:color w:val="0000FF"/>
-          <w:lang w:val="en-GB"/>
         </w:rPr>
         <w:t>360</w:t>
       </w:r>
       <w:r>
         <w:rPr>
           <w:color w:val="000000"/>
-          <w:lang w:val="en-GB"/>
         </w:rPr>
         <w:t xml:space="preserve">, </w:t>
       </w:r>
       <w:r>
         <w:rPr>
           <w:color w:val="0000FF"/>
-          <w:lang w:val="en-GB"/>
         </w:rPr>
         <w:t>0</w:t>
       </w:r>
       <w:r>
         <w:rPr>
           <w:color w:val="000000"/>
-          <w:lang w:val="en-GB"/>
         </w:rPr>
         <w:t xml:space="preserve">, </w:t>
       </w:r>
       <w:r>
         <w:rPr>
           <w:color w:val="0000FF"/>
-          <w:lang w:val="en-GB"/>
         </w:rPr>
         <w:t>0</w:t>
       </w:r>
       <w:r>
         <w:rPr>
           <w:color w:val="000000"/>
-          <w:lang w:val="en-GB"/>
         </w:rPr>
         <w:t>))</w:t>
       </w:r>
@@ -5507,7 +5375,6 @@
         <w:shd w:val="clear" w:color="auto" w:fill="FFFFFF"/>
         <w:rPr>
           <w:color w:val="000000"/>
-          <w:lang w:val="en-GB"/>
         </w:rPr>
       </w:pPr>
     </w:p>
@@ -5544,7 +5411,7 @@
           <w:color w:val="000000"/>
           <w:sz w:val="20"/>
           <w:szCs w:val="20"/>
-          <w:lang w:val="en-GB" w:eastAsia="de-AT"/>
+          <w:lang w:eastAsia="de-AT"/>
         </w:rPr>
       </w:pPr>
       <w:r>
@@ -5555,7 +5422,7 @@
           <w:color w:val="000080"/>
           <w:sz w:val="20"/>
           <w:szCs w:val="20"/>
-          <w:lang w:val="en-GB" w:eastAsia="de-AT"/>
+          <w:lang w:eastAsia="de-AT"/>
         </w:rPr>
         <w:t xml:space="preserve">def </w:t>
       </w:r>
@@ -5565,7 +5432,7 @@
           <w:color w:val="000000"/>
           <w:sz w:val="20"/>
           <w:szCs w:val="20"/>
-          <w:lang w:val="en-GB" w:eastAsia="de-AT"/>
+          <w:lang w:eastAsia="de-AT"/>
         </w:rPr>
         <w:t>loadMars(</w:t>
       </w:r>
@@ -5575,7 +5442,7 @@
           <w:color w:val="94558D"/>
           <w:sz w:val="20"/>
           <w:szCs w:val="20"/>
-          <w:lang w:val="en-GB" w:eastAsia="de-AT"/>
+          <w:lang w:eastAsia="de-AT"/>
         </w:rPr>
         <w:t>self</w:t>
       </w:r>
@@ -5585,7 +5452,7 @@
           <w:color w:val="000000"/>
           <w:sz w:val="20"/>
           <w:szCs w:val="20"/>
-          <w:lang w:val="en-GB" w:eastAsia="de-AT"/>
+          <w:lang w:eastAsia="de-AT"/>
         </w:rPr>
         <w:t>):</w:t>
       </w:r>
@@ -5595,7 +5462,7 @@
           <w:color w:val="000000"/>
           <w:sz w:val="20"/>
           <w:szCs w:val="20"/>
-          <w:lang w:val="en-GB" w:eastAsia="de-AT"/>
+          <w:lang w:eastAsia="de-AT"/>
         </w:rPr>
         <w:br/>
         <w:t xml:space="preserve">    </w:t>
@@ -5606,7 +5473,7 @@
           <w:color w:val="94558D"/>
           <w:sz w:val="20"/>
           <w:szCs w:val="20"/>
-          <w:lang w:val="en-GB" w:eastAsia="de-AT"/>
+          <w:lang w:eastAsia="de-AT"/>
         </w:rPr>
         <w:t>self</w:t>
       </w:r>
@@ -5616,7 +5483,7 @@
           <w:color w:val="000000"/>
           <w:sz w:val="20"/>
           <w:szCs w:val="20"/>
-          <w:lang w:val="en-GB" w:eastAsia="de-AT"/>
+          <w:lang w:eastAsia="de-AT"/>
         </w:rPr>
         <w:t>.orbit_root_mars = render.attachNewNode(</w:t>
       </w:r>
@@ -5628,7 +5495,7 @@
           <w:color w:val="008000"/>
           <w:sz w:val="20"/>
           <w:szCs w:val="20"/>
-          <w:lang w:val="en-GB" w:eastAsia="de-AT"/>
+          <w:lang w:eastAsia="de-AT"/>
         </w:rPr>
         <w:t>"orbit_root_mars"</w:t>
       </w:r>
@@ -5638,7 +5505,7 @@
           <w:color w:val="000000"/>
           <w:sz w:val="20"/>
           <w:szCs w:val="20"/>
-          <w:lang w:val="en-GB" w:eastAsia="de-AT"/>
+          <w:lang w:eastAsia="de-AT"/>
         </w:rPr>
         <w:t>)</w:t>
       </w:r>
@@ -5648,7 +5515,7 @@
           <w:color w:val="000000"/>
           <w:sz w:val="20"/>
           <w:szCs w:val="20"/>
-          <w:lang w:val="en-GB" w:eastAsia="de-AT"/>
+          <w:lang w:eastAsia="de-AT"/>
         </w:rPr>
         <w:br/>
       </w:r>
@@ -5658,7 +5525,7 @@
           <w:color w:val="000000"/>
           <w:sz w:val="20"/>
           <w:szCs w:val="20"/>
-          <w:lang w:val="en-GB" w:eastAsia="de-AT"/>
+          <w:lang w:eastAsia="de-AT"/>
         </w:rPr>
         <w:br/>
         <w:t xml:space="preserve">    </w:t>
@@ -5671,7 +5538,7 @@
           <w:color w:val="808080"/>
           <w:sz w:val="20"/>
           <w:szCs w:val="20"/>
-          <w:lang w:val="en-GB" w:eastAsia="de-AT"/>
+          <w:lang w:eastAsia="de-AT"/>
         </w:rPr>
         <w:t># Load Mars</w:t>
       </w:r>
@@ -5683,7 +5550,7 @@
           <w:color w:val="808080"/>
           <w:sz w:val="20"/>
           <w:szCs w:val="20"/>
-          <w:lang w:val="en-GB" w:eastAsia="de-AT"/>
+          <w:lang w:eastAsia="de-AT"/>
         </w:rPr>
         <w:br/>
         <w:t xml:space="preserve">    </w:t>
@@ -5694,7 +5561,7 @@
           <w:color w:val="94558D"/>
           <w:sz w:val="20"/>
           <w:szCs w:val="20"/>
-          <w:lang w:val="en-GB" w:eastAsia="de-AT"/>
+          <w:lang w:eastAsia="de-AT"/>
         </w:rPr>
         <w:t>self</w:t>
       </w:r>
@@ -5704,7 +5571,7 @@
           <w:color w:val="000000"/>
           <w:sz w:val="20"/>
           <w:szCs w:val="20"/>
-          <w:lang w:val="en-GB" w:eastAsia="de-AT"/>
+          <w:lang w:eastAsia="de-AT"/>
         </w:rPr>
         <w:t>.mars = loader.loadModel(</w:t>
       </w:r>
@@ -5716,7 +5583,7 @@
           <w:color w:val="008000"/>
           <w:sz w:val="20"/>
           <w:szCs w:val="20"/>
-          <w:lang w:val="en-GB" w:eastAsia="de-AT"/>
+          <w:lang w:eastAsia="de-AT"/>
         </w:rPr>
         <w:t>"../../models/planet_sphere"</w:t>
       </w:r>
@@ -5726,7 +5593,7 @@
           <w:color w:val="000000"/>
           <w:sz w:val="20"/>
           <w:szCs w:val="20"/>
-          <w:lang w:val="en-GB" w:eastAsia="de-AT"/>
+          <w:lang w:eastAsia="de-AT"/>
         </w:rPr>
         <w:t>)</w:t>
       </w:r>
@@ -5736,7 +5603,7 @@
           <w:color w:val="000000"/>
           <w:sz w:val="20"/>
           <w:szCs w:val="20"/>
-          <w:lang w:val="en-GB" w:eastAsia="de-AT"/>
+          <w:lang w:eastAsia="de-AT"/>
         </w:rPr>
         <w:br/>
         <w:t xml:space="preserve">    </w:t>
@@ -5747,7 +5614,7 @@
           <w:color w:val="94558D"/>
           <w:sz w:val="20"/>
           <w:szCs w:val="20"/>
-          <w:lang w:val="en-GB" w:eastAsia="de-AT"/>
+          <w:lang w:eastAsia="de-AT"/>
         </w:rPr>
         <w:t>self</w:t>
       </w:r>
@@ -5757,7 +5624,7 @@
           <w:color w:val="000000"/>
           <w:sz w:val="20"/>
           <w:szCs w:val="20"/>
-          <w:lang w:val="en-GB" w:eastAsia="de-AT"/>
+          <w:lang w:eastAsia="de-AT"/>
         </w:rPr>
         <w:t>.mars_tex = loader.loadTexture(</w:t>
       </w:r>
@@ -5769,7 +5636,7 @@
           <w:color w:val="008000"/>
           <w:sz w:val="20"/>
           <w:szCs w:val="20"/>
-          <w:lang w:val="en-GB" w:eastAsia="de-AT"/>
+          <w:lang w:eastAsia="de-AT"/>
         </w:rPr>
         <w:t>"../../models/mars_1k_tex.jpg"</w:t>
       </w:r>
@@ -5779,7 +5646,7 @@
           <w:color w:val="000000"/>
           <w:sz w:val="20"/>
           <w:szCs w:val="20"/>
-          <w:lang w:val="en-GB" w:eastAsia="de-AT"/>
+          <w:lang w:eastAsia="de-AT"/>
         </w:rPr>
         <w:t>)</w:t>
       </w:r>
@@ -5789,7 +5656,7 @@
           <w:color w:val="000000"/>
           <w:sz w:val="20"/>
           <w:szCs w:val="20"/>
-          <w:lang w:val="en-GB" w:eastAsia="de-AT"/>
+          <w:lang w:eastAsia="de-AT"/>
         </w:rPr>
         <w:br/>
         <w:t xml:space="preserve">    </w:t>
@@ -5800,7 +5667,7 @@
           <w:color w:val="94558D"/>
           <w:sz w:val="20"/>
           <w:szCs w:val="20"/>
-          <w:lang w:val="en-GB" w:eastAsia="de-AT"/>
+          <w:lang w:eastAsia="de-AT"/>
         </w:rPr>
         <w:t>self</w:t>
       </w:r>
@@ -5810,7 +5677,7 @@
           <w:color w:val="000000"/>
           <w:sz w:val="20"/>
           <w:szCs w:val="20"/>
-          <w:lang w:val="en-GB" w:eastAsia="de-AT"/>
+          <w:lang w:eastAsia="de-AT"/>
         </w:rPr>
         <w:t>.mars.setTexture(</w:t>
       </w:r>
@@ -5820,7 +5687,7 @@
           <w:color w:val="94558D"/>
           <w:sz w:val="20"/>
           <w:szCs w:val="20"/>
-          <w:lang w:val="en-GB" w:eastAsia="de-AT"/>
+          <w:lang w:eastAsia="de-AT"/>
         </w:rPr>
         <w:t>self</w:t>
       </w:r>
@@ -5830,7 +5697,7 @@
           <w:color w:val="000000"/>
           <w:sz w:val="20"/>
           <w:szCs w:val="20"/>
-          <w:lang w:val="en-GB" w:eastAsia="de-AT"/>
+          <w:lang w:eastAsia="de-AT"/>
         </w:rPr>
         <w:t xml:space="preserve">.mars_tex, </w:t>
       </w:r>
@@ -5840,7 +5707,7 @@
           <w:color w:val="0000FF"/>
           <w:sz w:val="20"/>
           <w:szCs w:val="20"/>
-          <w:lang w:val="en-GB" w:eastAsia="de-AT"/>
+          <w:lang w:eastAsia="de-AT"/>
         </w:rPr>
         <w:t>1</w:t>
       </w:r>
@@ -5850,7 +5717,7 @@
           <w:color w:val="000000"/>
           <w:sz w:val="20"/>
           <w:szCs w:val="20"/>
-          <w:lang w:val="en-GB" w:eastAsia="de-AT"/>
+          <w:lang w:eastAsia="de-AT"/>
         </w:rPr>
         <w:t>)</w:t>
       </w:r>
@@ -5860,7 +5727,7 @@
           <w:color w:val="000000"/>
           <w:sz w:val="20"/>
           <w:szCs w:val="20"/>
-          <w:lang w:val="en-GB" w:eastAsia="de-AT"/>
+          <w:lang w:eastAsia="de-AT"/>
         </w:rPr>
         <w:br/>
         <w:t xml:space="preserve">    </w:t>
@@ -5871,7 +5738,7 @@
           <w:color w:val="94558D"/>
           <w:sz w:val="20"/>
           <w:szCs w:val="20"/>
-          <w:lang w:val="en-GB" w:eastAsia="de-AT"/>
+          <w:lang w:eastAsia="de-AT"/>
         </w:rPr>
         <w:t>self</w:t>
       </w:r>
@@ -5881,7 +5748,7 @@
           <w:color w:val="000000"/>
           <w:sz w:val="20"/>
           <w:szCs w:val="20"/>
-          <w:lang w:val="en-GB" w:eastAsia="de-AT"/>
+          <w:lang w:eastAsia="de-AT"/>
         </w:rPr>
         <w:t>.mars.reparentTo(</w:t>
       </w:r>
@@ -5891,7 +5758,7 @@
           <w:color w:val="94558D"/>
           <w:sz w:val="20"/>
           <w:szCs w:val="20"/>
-          <w:lang w:val="en-GB" w:eastAsia="de-AT"/>
+          <w:lang w:eastAsia="de-AT"/>
         </w:rPr>
         <w:t>self</w:t>
       </w:r>
@@ -5901,7 +5768,7 @@
           <w:color w:val="000000"/>
           <w:sz w:val="20"/>
           <w:szCs w:val="20"/>
-          <w:lang w:val="en-GB" w:eastAsia="de-AT"/>
+          <w:lang w:eastAsia="de-AT"/>
         </w:rPr>
         <w:t>.orbit_root_mars)</w:t>
       </w:r>
@@ -5911,7 +5778,7 @@
           <w:color w:val="000000"/>
           <w:sz w:val="20"/>
           <w:szCs w:val="20"/>
-          <w:lang w:val="en-GB" w:eastAsia="de-AT"/>
+          <w:lang w:eastAsia="de-AT"/>
         </w:rPr>
         <w:br/>
         <w:t xml:space="preserve">    </w:t>
@@ -5922,7 +5789,7 @@
           <w:color w:val="94558D"/>
           <w:sz w:val="20"/>
           <w:szCs w:val="20"/>
-          <w:lang w:val="en-GB" w:eastAsia="de-AT"/>
+          <w:lang w:eastAsia="de-AT"/>
         </w:rPr>
         <w:t>self</w:t>
       </w:r>
@@ -5932,7 +5799,7 @@
           <w:color w:val="000000"/>
           <w:sz w:val="20"/>
           <w:szCs w:val="20"/>
-          <w:lang w:val="en-GB" w:eastAsia="de-AT"/>
+          <w:lang w:eastAsia="de-AT"/>
         </w:rPr>
         <w:t>.mars.setPos(</w:t>
       </w:r>
@@ -5942,7 +5809,7 @@
           <w:color w:val="0000FF"/>
           <w:sz w:val="20"/>
           <w:szCs w:val="20"/>
-          <w:lang w:val="en-GB" w:eastAsia="de-AT"/>
+          <w:lang w:eastAsia="de-AT"/>
         </w:rPr>
         <w:t xml:space="preserve">1.52 </w:t>
       </w:r>
@@ -5952,7 +5819,7 @@
           <w:color w:val="000000"/>
           <w:sz w:val="20"/>
           <w:szCs w:val="20"/>
-          <w:lang w:val="en-GB" w:eastAsia="de-AT"/>
+          <w:lang w:eastAsia="de-AT"/>
         </w:rPr>
         <w:t xml:space="preserve">* </w:t>
       </w:r>
@@ -5962,7 +5829,7 @@
           <w:color w:val="94558D"/>
           <w:sz w:val="20"/>
           <w:szCs w:val="20"/>
-          <w:lang w:val="en-GB" w:eastAsia="de-AT"/>
+          <w:lang w:eastAsia="de-AT"/>
         </w:rPr>
         <w:t>self</w:t>
       </w:r>
@@ -5972,7 +5839,7 @@
           <w:color w:val="000000"/>
           <w:sz w:val="20"/>
           <w:szCs w:val="20"/>
-          <w:lang w:val="en-GB" w:eastAsia="de-AT"/>
+          <w:lang w:eastAsia="de-AT"/>
         </w:rPr>
         <w:t xml:space="preserve">.orbitscale, </w:t>
       </w:r>
@@ -5982,7 +5849,7 @@
           <w:color w:val="0000FF"/>
           <w:sz w:val="20"/>
           <w:szCs w:val="20"/>
-          <w:lang w:val="en-GB" w:eastAsia="de-AT"/>
+          <w:lang w:eastAsia="de-AT"/>
         </w:rPr>
         <w:t>0</w:t>
       </w:r>
@@ -5992,7 +5859,7 @@
           <w:color w:val="000000"/>
           <w:sz w:val="20"/>
           <w:szCs w:val="20"/>
-          <w:lang w:val="en-GB" w:eastAsia="de-AT"/>
+          <w:lang w:eastAsia="de-AT"/>
         </w:rPr>
         <w:t xml:space="preserve">, </w:t>
       </w:r>
@@ -6002,7 +5869,7 @@
           <w:color w:val="0000FF"/>
           <w:sz w:val="20"/>
           <w:szCs w:val="20"/>
-          <w:lang w:val="en-GB" w:eastAsia="de-AT"/>
+          <w:lang w:eastAsia="de-AT"/>
         </w:rPr>
         <w:t>0</w:t>
       </w:r>
@@ -6012,7 +5879,7 @@
           <w:color w:val="000000"/>
           <w:sz w:val="20"/>
           <w:szCs w:val="20"/>
-          <w:lang w:val="en-GB" w:eastAsia="de-AT"/>
+          <w:lang w:eastAsia="de-AT"/>
         </w:rPr>
         <w:t>)</w:t>
       </w:r>
@@ -6022,7 +5889,7 @@
           <w:color w:val="000000"/>
           <w:sz w:val="20"/>
           <w:szCs w:val="20"/>
-          <w:lang w:val="en-GB" w:eastAsia="de-AT"/>
+          <w:lang w:eastAsia="de-AT"/>
         </w:rPr>
         <w:br/>
         <w:t xml:space="preserve">    </w:t>
@@ -6033,7 +5900,7 @@
           <w:color w:val="94558D"/>
           <w:sz w:val="20"/>
           <w:szCs w:val="20"/>
-          <w:lang w:val="en-GB" w:eastAsia="de-AT"/>
+          <w:lang w:eastAsia="de-AT"/>
         </w:rPr>
         <w:t>self</w:t>
       </w:r>
@@ -6043,7 +5910,7 @@
           <w:color w:val="000000"/>
           <w:sz w:val="20"/>
           <w:szCs w:val="20"/>
-          <w:lang w:val="en-GB" w:eastAsia="de-AT"/>
+          <w:lang w:eastAsia="de-AT"/>
         </w:rPr>
         <w:t>.mars.setScale(</w:t>
       </w:r>
@@ -6053,7 +5920,7 @@
           <w:color w:val="0000FF"/>
           <w:sz w:val="20"/>
           <w:szCs w:val="20"/>
-          <w:lang w:val="en-GB" w:eastAsia="de-AT"/>
+          <w:lang w:eastAsia="de-AT"/>
         </w:rPr>
         <w:t xml:space="preserve">0.515 </w:t>
       </w:r>
@@ -6063,7 +5930,7 @@
           <w:color w:val="000000"/>
           <w:sz w:val="20"/>
           <w:szCs w:val="20"/>
-          <w:lang w:val="en-GB" w:eastAsia="de-AT"/>
+          <w:lang w:eastAsia="de-AT"/>
         </w:rPr>
         <w:t xml:space="preserve">* </w:t>
       </w:r>
@@ -6073,7 +5940,7 @@
           <w:color w:val="94558D"/>
           <w:sz w:val="20"/>
           <w:szCs w:val="20"/>
-          <w:lang w:val="en-GB" w:eastAsia="de-AT"/>
+          <w:lang w:eastAsia="de-AT"/>
         </w:rPr>
         <w:t>self</w:t>
       </w:r>
@@ -6083,7 +5950,7 @@
           <w:color w:val="000000"/>
           <w:sz w:val="20"/>
           <w:szCs w:val="20"/>
-          <w:lang w:val="en-GB" w:eastAsia="de-AT"/>
+          <w:lang w:eastAsia="de-AT"/>
         </w:rPr>
         <w:t>.sizescale)</w:t>
       </w:r>
@@ -6093,7 +5960,7 @@
           <w:color w:val="000000"/>
           <w:sz w:val="20"/>
           <w:szCs w:val="20"/>
-          <w:lang w:val="en-GB" w:eastAsia="de-AT"/>
+          <w:lang w:eastAsia="de-AT"/>
         </w:rPr>
         <w:br/>
       </w:r>
@@ -6103,7 +5970,7 @@
           <w:color w:val="000000"/>
           <w:sz w:val="20"/>
           <w:szCs w:val="20"/>
-          <w:lang w:val="en-GB" w:eastAsia="de-AT"/>
+          <w:lang w:eastAsia="de-AT"/>
         </w:rPr>
         <w:br/>
       </w:r>
@@ -6115,7 +5982,7 @@
           <w:color w:val="000080"/>
           <w:sz w:val="20"/>
           <w:szCs w:val="20"/>
-          <w:lang w:val="en-GB" w:eastAsia="de-AT"/>
+          <w:lang w:eastAsia="de-AT"/>
         </w:rPr>
         <w:t xml:space="preserve">def </w:t>
       </w:r>
@@ -6125,7 +5992,7 @@
           <w:color w:val="000000"/>
           <w:sz w:val="20"/>
           <w:szCs w:val="20"/>
-          <w:lang w:val="en-GB" w:eastAsia="de-AT"/>
+          <w:lang w:eastAsia="de-AT"/>
         </w:rPr>
         <w:t>rotateMars(</w:t>
       </w:r>
@@ -6135,7 +6002,7 @@
           <w:color w:val="94558D"/>
           <w:sz w:val="20"/>
           <w:szCs w:val="20"/>
-          <w:lang w:val="en-GB" w:eastAsia="de-AT"/>
+          <w:lang w:eastAsia="de-AT"/>
         </w:rPr>
         <w:t>self</w:t>
       </w:r>
@@ -6145,7 +6012,7 @@
           <w:color w:val="000000"/>
           <w:sz w:val="20"/>
           <w:szCs w:val="20"/>
-          <w:lang w:val="en-GB" w:eastAsia="de-AT"/>
+          <w:lang w:eastAsia="de-AT"/>
         </w:rPr>
         <w:t>):</w:t>
       </w:r>
@@ -6155,7 +6022,7 @@
           <w:color w:val="000000"/>
           <w:sz w:val="20"/>
           <w:szCs w:val="20"/>
-          <w:lang w:val="en-GB" w:eastAsia="de-AT"/>
+          <w:lang w:eastAsia="de-AT"/>
         </w:rPr>
         <w:br/>
         <w:t xml:space="preserve">    </w:t>
@@ -6166,7 +6033,7 @@
           <w:color w:val="94558D"/>
           <w:sz w:val="20"/>
           <w:szCs w:val="20"/>
-          <w:lang w:val="en-GB" w:eastAsia="de-AT"/>
+          <w:lang w:eastAsia="de-AT"/>
         </w:rPr>
         <w:t>self</w:t>
       </w:r>
@@ -6176,7 +6043,7 @@
           <w:color w:val="000000"/>
           <w:sz w:val="20"/>
           <w:szCs w:val="20"/>
-          <w:lang w:val="en-GB" w:eastAsia="de-AT"/>
+          <w:lang w:eastAsia="de-AT"/>
         </w:rPr>
         <w:t xml:space="preserve">.orbit_period_mars = </w:t>
       </w:r>
@@ -6186,7 +6053,7 @@
           <w:color w:val="94558D"/>
           <w:sz w:val="20"/>
           <w:szCs w:val="20"/>
-          <w:lang w:val="en-GB" w:eastAsia="de-AT"/>
+          <w:lang w:eastAsia="de-AT"/>
         </w:rPr>
         <w:t>self</w:t>
       </w:r>
@@ -6196,7 +6063,7 @@
           <w:color w:val="000000"/>
           <w:sz w:val="20"/>
           <w:szCs w:val="20"/>
-          <w:lang w:val="en-GB" w:eastAsia="de-AT"/>
+          <w:lang w:eastAsia="de-AT"/>
         </w:rPr>
         <w:t>.orbit_root_mars.hprInterval(</w:t>
       </w:r>
@@ -6206,7 +6073,7 @@
           <w:color w:val="000000"/>
           <w:sz w:val="20"/>
           <w:szCs w:val="20"/>
-          <w:lang w:val="en-GB" w:eastAsia="de-AT"/>
+          <w:lang w:eastAsia="de-AT"/>
         </w:rPr>
         <w:br/>
         <w:t xml:space="preserve">        (</w:t>
@@ -6217,7 +6084,7 @@
           <w:color w:val="0000FF"/>
           <w:sz w:val="20"/>
           <w:szCs w:val="20"/>
-          <w:lang w:val="en-GB" w:eastAsia="de-AT"/>
+          <w:lang w:eastAsia="de-AT"/>
         </w:rPr>
         <w:t xml:space="preserve">1.881 </w:t>
       </w:r>
@@ -6227,7 +6094,7 @@
           <w:color w:val="000000"/>
           <w:sz w:val="20"/>
           <w:szCs w:val="20"/>
-          <w:lang w:val="en-GB" w:eastAsia="de-AT"/>
+          <w:lang w:eastAsia="de-AT"/>
         </w:rPr>
         <w:t xml:space="preserve">* </w:t>
       </w:r>
@@ -6237,7 +6104,7 @@
           <w:color w:val="94558D"/>
           <w:sz w:val="20"/>
           <w:szCs w:val="20"/>
-          <w:lang w:val="en-GB" w:eastAsia="de-AT"/>
+          <w:lang w:eastAsia="de-AT"/>
         </w:rPr>
         <w:t>self</w:t>
       </w:r>
@@ -6247,7 +6114,7 @@
           <w:color w:val="000000"/>
           <w:sz w:val="20"/>
           <w:szCs w:val="20"/>
-          <w:lang w:val="en-GB" w:eastAsia="de-AT"/>
+          <w:lang w:eastAsia="de-AT"/>
         </w:rPr>
         <w:t>.yearscale), (</w:t>
       </w:r>
@@ -6257,7 +6124,7 @@
           <w:color w:val="0000FF"/>
           <w:sz w:val="20"/>
           <w:szCs w:val="20"/>
-          <w:lang w:val="en-GB" w:eastAsia="de-AT"/>
+          <w:lang w:eastAsia="de-AT"/>
         </w:rPr>
         <w:t>360</w:t>
       </w:r>
@@ -6267,7 +6134,7 @@
           <w:color w:val="000000"/>
           <w:sz w:val="20"/>
           <w:szCs w:val="20"/>
-          <w:lang w:val="en-GB" w:eastAsia="de-AT"/>
+          <w:lang w:eastAsia="de-AT"/>
         </w:rPr>
         <w:t xml:space="preserve">, </w:t>
       </w:r>
@@ -6277,7 +6144,7 @@
           <w:color w:val="0000FF"/>
           <w:sz w:val="20"/>
           <w:szCs w:val="20"/>
-          <w:lang w:val="en-GB" w:eastAsia="de-AT"/>
+          <w:lang w:eastAsia="de-AT"/>
         </w:rPr>
         <w:t>0</w:t>
       </w:r>
@@ -6287,7 +6154,7 @@
           <w:color w:val="000000"/>
           <w:sz w:val="20"/>
           <w:szCs w:val="20"/>
-          <w:lang w:val="en-GB" w:eastAsia="de-AT"/>
+          <w:lang w:eastAsia="de-AT"/>
         </w:rPr>
         <w:t xml:space="preserve">, </w:t>
       </w:r>
@@ -6297,7 +6164,7 @@
           <w:color w:val="0000FF"/>
           <w:sz w:val="20"/>
           <w:szCs w:val="20"/>
-          <w:lang w:val="en-GB" w:eastAsia="de-AT"/>
+          <w:lang w:eastAsia="de-AT"/>
         </w:rPr>
         <w:t>0</w:t>
       </w:r>
@@ -6307,7 +6174,7 @@
           <w:color w:val="000000"/>
           <w:sz w:val="20"/>
           <w:szCs w:val="20"/>
-          <w:lang w:val="en-GB" w:eastAsia="de-AT"/>
+          <w:lang w:eastAsia="de-AT"/>
         </w:rPr>
         <w:t>))</w:t>
       </w:r>
@@ -6317,7 +6184,7 @@
           <w:color w:val="000000"/>
           <w:sz w:val="20"/>
           <w:szCs w:val="20"/>
-          <w:lang w:val="en-GB" w:eastAsia="de-AT"/>
+          <w:lang w:eastAsia="de-AT"/>
         </w:rPr>
         <w:br/>
         <w:t xml:space="preserve">    </w:t>
@@ -6328,7 +6195,7 @@
           <w:color w:val="94558D"/>
           <w:sz w:val="20"/>
           <w:szCs w:val="20"/>
-          <w:lang w:val="en-GB" w:eastAsia="de-AT"/>
+          <w:lang w:eastAsia="de-AT"/>
         </w:rPr>
         <w:t>self</w:t>
       </w:r>
@@ -6338,7 +6205,7 @@
           <w:color w:val="000000"/>
           <w:sz w:val="20"/>
           <w:szCs w:val="20"/>
-          <w:lang w:val="en-GB" w:eastAsia="de-AT"/>
+          <w:lang w:eastAsia="de-AT"/>
         </w:rPr>
         <w:t xml:space="preserve">.day_period_mars = </w:t>
       </w:r>
@@ -6348,7 +6215,7 @@
           <w:color w:val="94558D"/>
           <w:sz w:val="20"/>
           <w:szCs w:val="20"/>
-          <w:lang w:val="en-GB" w:eastAsia="de-AT"/>
+          <w:lang w:eastAsia="de-AT"/>
         </w:rPr>
         <w:t>self</w:t>
       </w:r>
@@ -6358,7 +6225,7 @@
           <w:color w:val="000000"/>
           <w:sz w:val="20"/>
           <w:szCs w:val="20"/>
-          <w:lang w:val="en-GB" w:eastAsia="de-AT"/>
+          <w:lang w:eastAsia="de-AT"/>
         </w:rPr>
         <w:t>.mars.hprInterval(</w:t>
       </w:r>
@@ -6368,7 +6235,7 @@
           <w:color w:val="000000"/>
           <w:sz w:val="20"/>
           <w:szCs w:val="20"/>
-          <w:lang w:val="en-GB" w:eastAsia="de-AT"/>
+          <w:lang w:eastAsia="de-AT"/>
         </w:rPr>
         <w:br/>
         <w:t xml:space="preserve">        (</w:t>
@@ -6379,7 +6246,7 @@
           <w:color w:val="0000FF"/>
           <w:sz w:val="20"/>
           <w:szCs w:val="20"/>
-          <w:lang w:val="en-GB" w:eastAsia="de-AT"/>
+          <w:lang w:eastAsia="de-AT"/>
         </w:rPr>
         <w:t xml:space="preserve">1.03 </w:t>
       </w:r>
@@ -6389,7 +6256,7 @@
           <w:color w:val="000000"/>
           <w:sz w:val="20"/>
           <w:szCs w:val="20"/>
-          <w:lang w:val="en-GB" w:eastAsia="de-AT"/>
+          <w:lang w:eastAsia="de-AT"/>
         </w:rPr>
         <w:t xml:space="preserve">* </w:t>
       </w:r>
@@ -6399,7 +6266,7 @@
           <w:color w:val="94558D"/>
           <w:sz w:val="20"/>
           <w:szCs w:val="20"/>
-          <w:lang w:val="en-GB" w:eastAsia="de-AT"/>
+          <w:lang w:eastAsia="de-AT"/>
         </w:rPr>
         <w:t>self</w:t>
       </w:r>
@@ -6409,7 +6276,7 @@
           <w:color w:val="000000"/>
           <w:sz w:val="20"/>
           <w:szCs w:val="20"/>
-          <w:lang w:val="en-GB" w:eastAsia="de-AT"/>
+          <w:lang w:eastAsia="de-AT"/>
         </w:rPr>
         <w:t>.dayscale), (</w:t>
       </w:r>
@@ -6419,7 +6286,7 @@
           <w:color w:val="0000FF"/>
           <w:sz w:val="20"/>
           <w:szCs w:val="20"/>
-          <w:lang w:val="en-GB" w:eastAsia="de-AT"/>
+          <w:lang w:eastAsia="de-AT"/>
         </w:rPr>
         <w:t>360</w:t>
       </w:r>
@@ -6429,7 +6296,7 @@
           <w:color w:val="000000"/>
           <w:sz w:val="20"/>
           <w:szCs w:val="20"/>
-          <w:lang w:val="en-GB" w:eastAsia="de-AT"/>
+          <w:lang w:eastAsia="de-AT"/>
         </w:rPr>
         <w:t xml:space="preserve">, </w:t>
       </w:r>
@@ -6439,7 +6306,7 @@
           <w:color w:val="0000FF"/>
           <w:sz w:val="20"/>
           <w:szCs w:val="20"/>
-          <w:lang w:val="en-GB" w:eastAsia="de-AT"/>
+          <w:lang w:eastAsia="de-AT"/>
         </w:rPr>
         <w:t>0</w:t>
       </w:r>
@@ -6449,7 +6316,7 @@
           <w:color w:val="000000"/>
           <w:sz w:val="20"/>
           <w:szCs w:val="20"/>
-          <w:lang w:val="en-GB" w:eastAsia="de-AT"/>
+          <w:lang w:eastAsia="de-AT"/>
         </w:rPr>
         <w:t xml:space="preserve">, </w:t>
       </w:r>
@@ -6459,7 +6326,7 @@
           <w:color w:val="0000FF"/>
           <w:sz w:val="20"/>
           <w:szCs w:val="20"/>
-          <w:lang w:val="en-GB" w:eastAsia="de-AT"/>
+          <w:lang w:eastAsia="de-AT"/>
         </w:rPr>
         <w:t>0</w:t>
       </w:r>
@@ -6469,7 +6336,7 @@
           <w:color w:val="000000"/>
           <w:sz w:val="20"/>
           <w:szCs w:val="20"/>
-          <w:lang w:val="en-GB" w:eastAsia="de-AT"/>
+          <w:lang w:eastAsia="de-AT"/>
         </w:rPr>
         <w:t>))</w:t>
       </w:r>
@@ -6480,7 +6347,6 @@
         <w:shd w:val="clear" w:color="auto" w:fill="FFFFFF"/>
         <w:rPr>
           <w:color w:val="000000"/>
-          <w:lang w:val="en-GB"/>
         </w:rPr>
       </w:pPr>
     </w:p>
@@ -6490,29 +6356,22 @@
         <w:shd w:val="clear" w:color="auto" w:fill="FFFFFF"/>
         <w:rPr>
           <w:color w:val="000000"/>
-          <w:lang w:val="en-GB"/>
-        </w:rPr>
-      </w:pPr>
-    </w:p>
-    <w:p>
-      <w:pPr>
-        <w:rPr>
-          <w:rFonts w:ascii="Courier New" w:eastAsia="Times New Roman" w:hAnsi="Courier New" w:cs="Courier New"/>
-          <w:sz w:val="20"/>
-          <w:szCs w:val="20"/>
-          <w:lang w:val="en-GB" w:eastAsia="de-AT"/>
-        </w:rPr>
-      </w:pPr>
-      <w:r>
-        <w:rPr>
-          <w:lang w:val="en-GB"/>
-        </w:rPr>
+        </w:rPr>
+      </w:pPr>
+    </w:p>
+    <w:p>
+      <w:pPr>
+        <w:rPr>
+          <w:rFonts w:ascii="Courier New" w:eastAsia="Times New Roman" w:hAnsi="Courier New" w:cs="Courier New"/>
+          <w:sz w:val="20"/>
+          <w:szCs w:val="20"/>
+          <w:lang w:eastAsia="de-AT"/>
+        </w:rPr>
+      </w:pPr>
+      <w:r>
         <w:t xml:space="preserve"> </w:t>
       </w:r>
       <w:r>
-        <w:rPr>
-          <w:lang w:val="en-GB"/>
-        </w:rPr>
         <w:br w:type="page"/>
       </w:r>
     </w:p>
@@ -6520,12 +6379,12 @@
       <w:pPr>
         <w:pStyle w:val="berschrift2"/>
       </w:pPr>
-      <w:bookmarkStart w:id="24" w:name="_Toc436670374"/>
+      <w:bookmarkStart w:id="23" w:name="_Toc436670374"/>
       <w:r>
         <w:lastRenderedPageBreak/>
         <w:t>Zumindest ein Planet wird mit einer Textur belegt (Erde, Mars,... sind im Netz verfügbar)</w:t>
       </w:r>
-      <w:bookmarkEnd w:id="24"/>
+      <w:bookmarkEnd w:id="23"/>
     </w:p>
     <w:p>
       <w:r>
@@ -7136,11 +6995,27 @@
       <w:pPr>
         <w:pStyle w:val="berschrift2"/>
       </w:pPr>
-      <w:bookmarkStart w:id="25" w:name="_Toc436670375"/>
+      <w:bookmarkStart w:id="24" w:name="_Toc436670375"/>
+      <w:r>
+        <w:t>Kreativität ist gefragt: Weitere Planeten, Asteroiden, Galaxien,...</w:t>
+      </w:r>
+    </w:p>
+    <w:p>
+      <w:r>
+        <w:t>Wir habe uns überlegt was könnte unser Sonnensystem einzigartig machen? Eine Sonne die ein bisschen schimmert ist genau das was wir brauchen.</w:t>
+      </w:r>
+      <w:bookmarkStart w:id="25" w:name="_GoBack"/>
+      <w:bookmarkEnd w:id="25"/>
+    </w:p>
+    <w:p/>
+    <w:p>
+      <w:pPr>
+        <w:pStyle w:val="berschrift2"/>
+      </w:pPr>
       <w:r>
         <w:t>Mittels Maus kann die Kameraposition angepasst werden: Zumindest eine Überkopf-Sicht und parallel der Planentenbahnen</w:t>
       </w:r>
-      <w:bookmarkEnd w:id="25"/>
+      <w:bookmarkEnd w:id="24"/>
     </w:p>
     <w:p>
       <w:pPr>
@@ -7557,6 +7432,7 @@
         <w:docPartUnique/>
       </w:docPartObj>
     </w:sdtPr>
+    <w:sdtEndPr/>
     <w:sdtContent>
       <w:sdt>
         <w:sdtPr>
@@ -7566,6 +7442,7 @@
             <w:docPartUnique/>
           </w:docPartObj>
         </w:sdtPr>
+        <w:sdtEndPr/>
         <w:sdtContent>
           <w:p>
             <w:pPr>
@@ -7761,14 +7638,14 @@
         <v:path o:extrusionok="f" gradientshapeok="t" o:connecttype="rect"/>
         <o:lock v:ext="edit" aspectratio="t"/>
       </v:shapetype>
-      <v:shape id="_x0000_i1173" type="#_x0000_t75" style="width:42pt;height:45pt;visibility:visible" o:bullet="t">
+      <v:shape id="_x0000_i1035" type="#_x0000_t75" style="width:42pt;height:45pt;visibility:visible" o:bullet="t">
         <v:imagedata r:id="rId1" o:title="hardcover_bullet_black"/>
       </v:shape>
     </w:pict>
   </w:numPicBullet>
   <w:numPicBullet w:numPicBulletId="1">
     <w:pict>
-      <v:shape id="_x0000_i1174" type="#_x0000_t75" style="width:42pt;height:45pt;visibility:visible" o:bullet="t">
+      <v:shape id="_x0000_i1036" type="#_x0000_t75" style="width:42pt;height:45pt;visibility:visible" o:bullet="t">
         <v:imagedata r:id="rId2" o:title="Hardcover_bullet_gray"/>
       </v:shape>
     </w:pict>
@@ -9501,7 +9378,7 @@
   <w:num w:numId="11">
     <w:abstractNumId w:val="0"/>
     <w:lvlOverride w:ilvl="0">
-      <w:lvl w:ilvl="0" w:tplc="8D020646">
+      <w:lvl w:ilvl="0" w:tplc="82D6BFCC">
         <w:start w:val="1"/>
         <w:numFmt w:val="bullet"/>
         <w:lvlText w:val="•"/>
@@ -9534,7 +9411,7 @@
       </w:lvl>
     </w:lvlOverride>
     <w:lvlOverride w:ilvl="1">
-      <w:lvl w:ilvl="1" w:tplc="08E45278">
+      <w:lvl w:ilvl="1" w:tplc="8272DC66">
         <w:start w:val="1"/>
         <w:numFmt w:val="bullet"/>
         <w:lvlText w:val="•"/>
@@ -9567,7 +9444,7 @@
       </w:lvl>
     </w:lvlOverride>
     <w:lvlOverride w:ilvl="2">
-      <w:lvl w:ilvl="2" w:tplc="45402026">
+      <w:lvl w:ilvl="2" w:tplc="B39E6278">
         <w:start w:val="1"/>
         <w:numFmt w:val="bullet"/>
         <w:lvlText w:val="•"/>
@@ -9600,7 +9477,7 @@
       </w:lvl>
     </w:lvlOverride>
     <w:lvlOverride w:ilvl="3">
-      <w:lvl w:ilvl="3" w:tplc="D6B8FF5E">
+      <w:lvl w:ilvl="3" w:tplc="09AA34E4">
         <w:start w:val="1"/>
         <w:numFmt w:val="bullet"/>
         <w:lvlText w:val="•"/>
@@ -9635,7 +9512,7 @@
       </w:lvl>
     </w:lvlOverride>
     <w:lvlOverride w:ilvl="4">
-      <w:lvl w:ilvl="4" w:tplc="625E2706">
+      <w:lvl w:ilvl="4" w:tplc="A12EE6D2">
         <w:start w:val="1"/>
         <w:numFmt w:val="bullet"/>
         <w:lvlText w:val="•"/>
@@ -9670,7 +9547,7 @@
       </w:lvl>
     </w:lvlOverride>
     <w:lvlOverride w:ilvl="5">
-      <w:lvl w:ilvl="5" w:tplc="76760236">
+      <w:lvl w:ilvl="5" w:tplc="BB901A2E">
         <w:start w:val="1"/>
         <w:numFmt w:val="bullet"/>
         <w:lvlText w:val="•"/>
@@ -9705,7 +9582,7 @@
       </w:lvl>
     </w:lvlOverride>
     <w:lvlOverride w:ilvl="6">
-      <w:lvl w:ilvl="6" w:tplc="09FA356C">
+      <w:lvl w:ilvl="6" w:tplc="CAF0DEDC">
         <w:start w:val="1"/>
         <w:numFmt w:val="bullet"/>
         <w:lvlText w:val="•"/>
@@ -9740,7 +9617,7 @@
       </w:lvl>
     </w:lvlOverride>
     <w:lvlOverride w:ilvl="7">
-      <w:lvl w:ilvl="7" w:tplc="FF12DD1C">
+      <w:lvl w:ilvl="7" w:tplc="3A4A9C5A">
         <w:start w:val="1"/>
         <w:numFmt w:val="bullet"/>
         <w:lvlText w:val="•"/>
@@ -9775,7 +9652,7 @@
       </w:lvl>
     </w:lvlOverride>
     <w:lvlOverride w:ilvl="8">
-      <w:lvl w:ilvl="8" w:tplc="326489D8">
+      <w:lvl w:ilvl="8" w:tplc="C4B85364">
         <w:start w:val="1"/>
         <w:numFmt w:val="bullet"/>
         <w:lvlText w:val="•"/>
@@ -10978,7 +10855,7 @@
 </file>
 
 <file path=customXml/itemProps1.xml><?xml version="1.0" encoding="utf-8"?>
-<ds:datastoreItem xmlns:ds="http://schemas.openxmlformats.org/officeDocument/2006/customXml" ds:itemID="{44B5055C-5EF0-488F-89F4-F4243AC99E4E}">
+<ds:datastoreItem xmlns:ds="http://schemas.openxmlformats.org/officeDocument/2006/customXml" ds:itemID="{AD2A0428-3C33-46C8-AFF8-A756C0C82754}">
   <ds:schemaRefs>
     <ds:schemaRef ds:uri="http://schemas.openxmlformats.org/officeDocument/2006/bibliography"/>
   </ds:schemaRefs>

</xml_diff>

<commit_message>
minor bugfixes (@speedUp & @slowDown)
</commit_message>
<xml_diff>
--- a/docs/Fock_Polydor_SolarSystem.docx
+++ b/docs/Fock_Polydor_SolarSystem.docx
@@ -187,6 +187,7 @@
           <w:szCs w:val="36"/>
         </w:rPr>
       </w:pPr>
+      <w:proofErr w:type="spellStart"/>
       <w:r>
         <w:rPr>
           <w:rFonts w:ascii="Calibri" w:hAnsi="Calibri"/>
@@ -195,6 +196,7 @@
         </w:rPr>
         <w:t>SolarSystem</w:t>
       </w:r>
+      <w:proofErr w:type="spellEnd"/>
     </w:p>
     <w:p>
       <w:pPr>
@@ -310,8 +312,18 @@
           <w:sz w:val="36"/>
           <w:szCs w:val="36"/>
         </w:rPr>
-        <w:t xml:space="preserve"> &amp; Stefan Polydor</w:t>
-      </w:r>
+        <w:t xml:space="preserve"> &amp; Stefan </w:t>
+      </w:r>
+      <w:proofErr w:type="spellStart"/>
+      <w:r>
+        <w:rPr>
+          <w:rFonts w:ascii="Calibri" w:hAnsi="Calibri"/>
+          <w:sz w:val="36"/>
+          <w:szCs w:val="36"/>
+        </w:rPr>
+        <w:t>Polydor</w:t>
+      </w:r>
+      <w:proofErr w:type="spellEnd"/>
     </w:p>
     <w:p>
       <w:pPr>
@@ -2184,27 +2196,69 @@
         <w:rPr>
           <w:rFonts w:ascii="Calibri" w:hAnsi="Calibri"/>
         </w:rPr>
-        <w:t>Welche Informationen sind notwendig um die Laborübung reibungslos durchführen zu können? Hier werden alle Requirements der Lehrkraft detailliert beschrieben und mit Quellen untermauert.</w:t>
-      </w:r>
-    </w:p>
-    <w:p>
-      <w:pPr>
-        <w:rPr>
-          <w:rFonts w:ascii="Calibri" w:hAnsi="Calibri"/>
-        </w:rPr>
-      </w:pPr>
-    </w:p>
-    <w:p>
-      <w:pPr>
-        <w:rPr>
-          <w:rFonts w:ascii="Calibri" w:hAnsi="Calibri"/>
-        </w:rPr>
-      </w:pPr>
-      <w:r>
-        <w:rPr>
-          <w:rFonts w:ascii="Calibri" w:hAnsi="Calibri"/>
-        </w:rPr>
-        <w:t>Hier zum Beispiel die Architektur der Common Object-Request-Broker Architecture:</w:t>
+        <w:t xml:space="preserve">Welche Informationen sind notwendig um die Laborübung reibungslos durchführen zu können? Hier werden alle </w:t>
+      </w:r>
+      <w:proofErr w:type="spellStart"/>
+      <w:r>
+        <w:rPr>
+          <w:rFonts w:ascii="Calibri" w:hAnsi="Calibri"/>
+        </w:rPr>
+        <w:t>Requirements</w:t>
+      </w:r>
+      <w:proofErr w:type="spellEnd"/>
+      <w:r>
+        <w:rPr>
+          <w:rFonts w:ascii="Calibri" w:hAnsi="Calibri"/>
+        </w:rPr>
+        <w:t xml:space="preserve"> der Lehrkraft detailliert beschrieben und mit Quellen untermauert.</w:t>
+      </w:r>
+    </w:p>
+    <w:p>
+      <w:pPr>
+        <w:rPr>
+          <w:rFonts w:ascii="Calibri" w:hAnsi="Calibri"/>
+        </w:rPr>
+      </w:pPr>
+    </w:p>
+    <w:p>
+      <w:pPr>
+        <w:rPr>
+          <w:rFonts w:ascii="Calibri" w:hAnsi="Calibri"/>
+        </w:rPr>
+      </w:pPr>
+      <w:r>
+        <w:rPr>
+          <w:rFonts w:ascii="Calibri" w:hAnsi="Calibri"/>
+        </w:rPr>
+        <w:t xml:space="preserve">Hier zum Beispiel die Architektur der Common </w:t>
+      </w:r>
+      <w:proofErr w:type="spellStart"/>
+      <w:r>
+        <w:rPr>
+          <w:rFonts w:ascii="Calibri" w:hAnsi="Calibri"/>
+        </w:rPr>
+        <w:t>Object</w:t>
+      </w:r>
+      <w:proofErr w:type="spellEnd"/>
+      <w:r>
+        <w:rPr>
+          <w:rFonts w:ascii="Calibri" w:hAnsi="Calibri"/>
+        </w:rPr>
+        <w:t xml:space="preserve">-Request-Broker </w:t>
+      </w:r>
+      <w:proofErr w:type="spellStart"/>
+      <w:r>
+        <w:rPr>
+          <w:rFonts w:ascii="Calibri" w:hAnsi="Calibri"/>
+        </w:rPr>
+        <w:t>Architecture</w:t>
+      </w:r>
+      <w:proofErr w:type="spellEnd"/>
+      <w:r>
+        <w:rPr>
+          <w:rFonts w:ascii="Calibri" w:hAnsi="Calibri"/>
+        </w:rPr>
+        <w:t>:</w:t>
       </w:r>
     </w:p>
     <w:p>
@@ -2871,7 +2925,21 @@
         <w:rPr>
           <w:rFonts w:ascii="Calibri" w:hAnsi="Calibri"/>
         </w:rPr>
-        <w:t>Hinweise zu OpenGL und glut:</w:t>
+        <w:t xml:space="preserve">Hinweise zu OpenGL und </w:t>
+      </w:r>
+      <w:proofErr w:type="spellStart"/>
+      <w:r>
+        <w:rPr>
+          <w:rFonts w:ascii="Calibri" w:hAnsi="Calibri"/>
+        </w:rPr>
+        <w:t>glut</w:t>
+      </w:r>
+      <w:proofErr w:type="spellEnd"/>
+      <w:r>
+        <w:rPr>
+          <w:rFonts w:ascii="Calibri" w:hAnsi="Calibri"/>
+        </w:rPr>
+        <w:t>:</w:t>
       </w:r>
     </w:p>
     <w:p>
@@ -2889,7 +2957,21 @@
         <w:rPr>
           <w:rFonts w:ascii="Calibri" w:hAnsi="Calibri"/>
         </w:rPr>
-        <w:t>Ein Objekt kann einfach mittels glutSolidSphere() erstellt werden.</w:t>
+        <w:t xml:space="preserve">Ein Objekt kann einfach mittels </w:t>
+      </w:r>
+      <w:proofErr w:type="spellStart"/>
+      <w:r>
+        <w:rPr>
+          <w:rFonts w:ascii="Calibri" w:hAnsi="Calibri"/>
+        </w:rPr>
+        <w:t>glutSolidSphere</w:t>
+      </w:r>
+      <w:proofErr w:type="spellEnd"/>
+      <w:r>
+        <w:rPr>
+          <w:rFonts w:ascii="Calibri" w:hAnsi="Calibri"/>
+        </w:rPr>
+        <w:t>() erstellt werden.</w:t>
       </w:r>
     </w:p>
     <w:p>
@@ -2907,7 +2989,35 @@
         <w:rPr>
           <w:rFonts w:ascii="Calibri" w:hAnsi="Calibri"/>
         </w:rPr>
-        <w:t>Die Planten werden mittels Modelkommandos bewegt: glRotate(), glTranslate()</w:t>
+        <w:t xml:space="preserve">Die Planten werden mittels Modelkommandos bewegt: </w:t>
+      </w:r>
+      <w:proofErr w:type="spellStart"/>
+      <w:r>
+        <w:rPr>
+          <w:rFonts w:ascii="Calibri" w:hAnsi="Calibri"/>
+        </w:rPr>
+        <w:t>glRotate</w:t>
+      </w:r>
+      <w:proofErr w:type="spellEnd"/>
+      <w:r>
+        <w:rPr>
+          <w:rFonts w:ascii="Calibri" w:hAnsi="Calibri"/>
+        </w:rPr>
+        <w:t xml:space="preserve">(), </w:t>
+      </w:r>
+      <w:proofErr w:type="spellStart"/>
+      <w:r>
+        <w:rPr>
+          <w:rFonts w:ascii="Calibri" w:hAnsi="Calibri"/>
+        </w:rPr>
+        <w:t>glTranslate</w:t>
+      </w:r>
+      <w:proofErr w:type="spellEnd"/>
+      <w:r>
+        <w:rPr>
+          <w:rFonts w:ascii="Calibri" w:hAnsi="Calibri"/>
+        </w:rPr>
+        <w:t>()</w:t>
       </w:r>
     </w:p>
     <w:p>
@@ -2926,7 +3036,21 @@
           <w:rFonts w:ascii="Calibri" w:hAnsi="Calibri"/>
         </w:rPr>
         <w:lastRenderedPageBreak/>
-        <w:t>Die Kameraposition wird mittels gluLookAt() gesetzt</w:t>
+        <w:t xml:space="preserve">Die Kameraposition wird mittels </w:t>
+      </w:r>
+      <w:proofErr w:type="spellStart"/>
+      <w:r>
+        <w:rPr>
+          <w:rFonts w:ascii="Calibri" w:hAnsi="Calibri"/>
+        </w:rPr>
+        <w:t>gluLookAt</w:t>
+      </w:r>
+      <w:proofErr w:type="spellEnd"/>
+      <w:r>
+        <w:rPr>
+          <w:rFonts w:ascii="Calibri" w:hAnsi="Calibri"/>
+        </w:rPr>
+        <w:t>() gesetzt</w:t>
       </w:r>
     </w:p>
     <w:p>
@@ -2951,7 +3075,35 @@
           <w:rFonts w:ascii="Calibri" w:hAnsi="Calibri"/>
         </w:rPr>
         <w:br/>
-        <w:t>Wichtig ist dabei auch eine möglichst glaubhafte Darstellung. gluPerspective(), glFrustum()</w:t>
+        <w:t xml:space="preserve">Wichtig ist dabei auch eine möglichst glaubhafte Darstellung. </w:t>
+      </w:r>
+      <w:proofErr w:type="spellStart"/>
+      <w:r>
+        <w:rPr>
+          <w:rFonts w:ascii="Calibri" w:hAnsi="Calibri"/>
+        </w:rPr>
+        <w:t>gluPerspective</w:t>
+      </w:r>
+      <w:proofErr w:type="spellEnd"/>
+      <w:r>
+        <w:rPr>
+          <w:rFonts w:ascii="Calibri" w:hAnsi="Calibri"/>
+        </w:rPr>
+        <w:t xml:space="preserve">(), </w:t>
+      </w:r>
+      <w:proofErr w:type="spellStart"/>
+      <w:r>
+        <w:rPr>
+          <w:rFonts w:ascii="Calibri" w:hAnsi="Calibri"/>
+        </w:rPr>
+        <w:t>glFrustum</w:t>
+      </w:r>
+      <w:proofErr w:type="spellEnd"/>
+      <w:r>
+        <w:rPr>
+          <w:rFonts w:ascii="Calibri" w:hAnsi="Calibri"/>
+        </w:rPr>
+        <w:t>()</w:t>
       </w:r>
     </w:p>
     <w:p>
@@ -2969,7 +3121,21 @@
         <w:rPr>
           <w:rFonts w:ascii="Calibri" w:hAnsi="Calibri"/>
         </w:rPr>
-        <w:t>Für das Einbetten einer Textur kann die Library Pillow verwendet werden! Die Community unterstützt Sie bei der Verwendung.</w:t>
+        <w:t xml:space="preserve">Für das Einbetten einer Textur kann die Library </w:t>
+      </w:r>
+      <w:proofErr w:type="spellStart"/>
+      <w:r>
+        <w:rPr>
+          <w:rFonts w:ascii="Calibri" w:hAnsi="Calibri"/>
+        </w:rPr>
+        <w:t>Pillow</w:t>
+      </w:r>
+      <w:proofErr w:type="spellEnd"/>
+      <w:r>
+        <w:rPr>
+          <w:rFonts w:ascii="Calibri" w:hAnsi="Calibri"/>
+        </w:rPr>
+        <w:t xml:space="preserve"> verwendet werden! Die Community unterstützt Sie bei der Verwendung.</w:t>
       </w:r>
     </w:p>
     <w:p>
@@ -3211,8 +3377,17 @@
                 <w:sz w:val="24"/>
                 <w:szCs w:val="24"/>
               </w:rPr>
-              <w:t>Stefan Polydor</w:t>
-            </w:r>
+              <w:t xml:space="preserve">Stefan </w:t>
+            </w:r>
+            <w:proofErr w:type="spellStart"/>
+            <w:r>
+              <w:rPr>
+                <w:sz w:val="24"/>
+                <w:szCs w:val="24"/>
+              </w:rPr>
+              <w:t>Polydor</w:t>
+            </w:r>
+            <w:proofErr w:type="spellEnd"/>
           </w:p>
         </w:tc>
         <w:tc>
@@ -3360,6 +3535,7 @@
               <w:pStyle w:val="Tabellenstil2"/>
               <w:jc w:val="center"/>
             </w:pPr>
+            <w:proofErr w:type="spellStart"/>
             <w:r>
               <w:rPr>
                 <w:b/>
@@ -3369,6 +3545,7 @@
               </w:rPr>
               <w:t>Toolname</w:t>
             </w:r>
+            <w:proofErr w:type="spellEnd"/>
           </w:p>
         </w:tc>
       </w:tr>
@@ -3426,11 +3603,19 @@
             <w:pPr>
               <w:pStyle w:val="Tabellenstil2"/>
             </w:pPr>
+            <w:proofErr w:type="spellStart"/>
             <w:r>
               <w:rPr>
                 <w:rFonts w:eastAsia="Arial Unicode MS" w:cs="Arial Unicode MS"/>
               </w:rPr>
-              <w:t>PyCharm - v. 5</w:t>
+              <w:t>PyCharm</w:t>
+            </w:r>
+            <w:proofErr w:type="spellEnd"/>
+            <w:r>
+              <w:rPr>
+                <w:rFonts w:eastAsia="Arial Unicode MS" w:cs="Arial Unicode MS"/>
+              </w:rPr>
+              <w:t xml:space="preserve"> - v. 5</w:t>
             </w:r>
           </w:p>
         </w:tc>
@@ -3523,12 +3708,14 @@
             <w:pPr>
               <w:pStyle w:val="Tabellenstil2"/>
             </w:pPr>
+            <w:proofErr w:type="spellStart"/>
             <w:r>
               <w:rPr>
                 <w:rFonts w:eastAsia="Arial Unicode MS" w:cs="Arial Unicode MS"/>
               </w:rPr>
               <w:t>Versionierungstool</w:t>
             </w:r>
+            <w:proofErr w:type="spellEnd"/>
           </w:p>
         </w:tc>
         <w:tc>
@@ -3552,12 +3739,14 @@
             <w:pPr>
               <w:pStyle w:val="Tabellenstil2"/>
             </w:pPr>
+            <w:proofErr w:type="spellStart"/>
             <w:r>
               <w:rPr>
                 <w:rFonts w:eastAsia="Arial Unicode MS" w:cs="Arial Unicode MS"/>
               </w:rPr>
               <w:t>Github</w:t>
             </w:r>
+            <w:proofErr w:type="spellEnd"/>
           </w:p>
         </w:tc>
       </w:tr>
@@ -3757,8 +3946,13 @@
                               <w:fldChar w:fldCharType="end"/>
                             </w:r>
                             <w:r>
-                              <w:t xml:space="preserve"> Balsamiq</w:t>
+                              <w:t xml:space="preserve"> </w:t>
                             </w:r>
+                            <w:proofErr w:type="spellStart"/>
+                            <w:r>
+                              <w:t>Balsamiq</w:t>
+                            </w:r>
+                            <w:proofErr w:type="spellEnd"/>
                           </w:p>
                         </w:txbxContent>
                       </wps:txbx>
@@ -3816,8 +4010,13 @@
                         <w:fldChar w:fldCharType="end"/>
                       </w:r>
                       <w:r>
-                        <w:t xml:space="preserve"> Balsamiq</w:t>
+                        <w:t xml:space="preserve"> </w:t>
                       </w:r>
+                      <w:proofErr w:type="spellStart"/>
+                      <w:r>
+                        <w:t>Balsamiq</w:t>
+                      </w:r>
+                      <w:proofErr w:type="spellEnd"/>
                     </w:p>
                   </w:txbxContent>
                 </v:textbox>
@@ -3949,11 +4148,19 @@
       <w:r>
         <w:t>Ü</w:t>
       </w:r>
+      <w:proofErr w:type="spellStart"/>
       <w:r>
         <w:rPr>
           <w:lang w:val="de-DE"/>
         </w:rPr>
-        <w:t>berkopf-Sicht und parallel der Planentenbahnen</w:t>
+        <w:t>berkopf</w:t>
+      </w:r>
+      <w:proofErr w:type="spellEnd"/>
+      <w:r>
+        <w:rPr>
+          <w:lang w:val="de-DE"/>
+        </w:rPr>
+        <w:t>-Sicht und parallel der Planentenbahnen</w:t>
       </w:r>
     </w:p>
     <w:p>
@@ -4055,8 +4262,13 @@
           <w:numId w:val="5"/>
         </w:numPr>
       </w:pPr>
-      <w:r>
-        <w:t>Pyglet [1]</w:t>
+      <w:proofErr w:type="spellStart"/>
+      <w:r>
+        <w:t>Pyglet</w:t>
+      </w:r>
+      <w:proofErr w:type="spellEnd"/>
+      <w:r>
+        <w:t xml:space="preserve"> [1]</w:t>
       </w:r>
     </w:p>
     <w:p>
@@ -4079,8 +4291,13 @@
           <w:numId w:val="5"/>
         </w:numPr>
       </w:pPr>
-      <w:r>
-        <w:t>Pygame [3]</w:t>
+      <w:proofErr w:type="spellStart"/>
+      <w:r>
+        <w:t>Pygame</w:t>
+      </w:r>
+      <w:proofErr w:type="spellEnd"/>
+      <w:r>
+        <w:t xml:space="preserve"> [3]</w:t>
       </w:r>
     </w:p>
     <w:p>
@@ -4109,6 +4326,7 @@
         </w:rPr>
       </w:pPr>
       <w:bookmarkStart w:id="16" w:name="_Toc436670367"/>
+      <w:proofErr w:type="spellStart"/>
       <w:r>
         <w:rPr>
           <w:lang w:val="en-GB"/>
@@ -4117,6 +4335,7 @@
         <w:t>Ergebnisse</w:t>
       </w:r>
       <w:bookmarkEnd w:id="16"/>
+      <w:proofErr w:type="spellEnd"/>
     </w:p>
     <w:p>
       <w:pPr>
@@ -4195,12 +4414,14 @@
       <w:r>
         <w:t xml:space="preserve">Als zentralen Stern haben wir klarerweise die Sonne gewählt. Wir realisieren unsere Lösung für „Ein zentraler Stern“, indem wir </w:t>
       </w:r>
+      <w:proofErr w:type="spellStart"/>
       <w:r>
         <w:rPr>
           <w:rFonts w:ascii="Courier New" w:hAnsi="Courier New" w:cs="Courier New"/>
         </w:rPr>
         <w:t>render</w:t>
       </w:r>
+      <w:proofErr w:type="spellEnd"/>
       <w:r>
         <w:t xml:space="preserve"> zum Mittelpunkt unseres Systems machen und alle Planeten </w:t>
       </w:r>
@@ -4241,25 +4462,54 @@
           <w:iCs/>
           <w:color w:val="808080"/>
         </w:rPr>
-        <w:t># Hier wird die Form fuer die Sonne geladen</w:t>
-      </w:r>
+        <w:t xml:space="preserve"># Hier wird die Form </w:t>
+      </w:r>
+      <w:proofErr w:type="spellStart"/>
       <w:r>
         <w:rPr>
           <w:i/>
           <w:iCs/>
           <w:color w:val="808080"/>
         </w:rPr>
-        <w:br/>
-        <w:t># In diesem Fall ist eine planet_sphere</w:t>
-      </w:r>
+        <w:t>fuer</w:t>
+      </w:r>
+      <w:proofErr w:type="spellEnd"/>
       <w:r>
         <w:rPr>
           <w:i/>
           <w:iCs/>
           <w:color w:val="808080"/>
         </w:rPr>
+        <w:t xml:space="preserve"> die Sonne geladen</w:t>
+      </w:r>
+      <w:r>
+        <w:rPr>
+          <w:i/>
+          <w:iCs/>
+          <w:color w:val="808080"/>
+        </w:rPr>
         <w:br/>
-      </w:r>
+        <w:t xml:space="preserve"># In diesem Fall ist eine </w:t>
+      </w:r>
+      <w:proofErr w:type="spellStart"/>
+      <w:r>
+        <w:rPr>
+          <w:i/>
+          <w:iCs/>
+          <w:color w:val="808080"/>
+        </w:rPr>
+        <w:t>planet_sphere</w:t>
+      </w:r>
+      <w:proofErr w:type="spellEnd"/>
+      <w:r>
+        <w:rPr>
+          <w:i/>
+          <w:iCs/>
+          <w:color w:val="808080"/>
+        </w:rPr>
+        <w:br/>
+      </w:r>
+      <w:proofErr w:type="spellStart"/>
       <w:r>
         <w:rPr>
           <w:color w:val="94558D"/>
@@ -4270,7 +4520,28 @@
         <w:rPr>
           <w:color w:val="000000"/>
         </w:rPr>
-        <w:t>.sun = loader.loadModel(</w:t>
+        <w:t>.sun</w:t>
+      </w:r>
+      <w:proofErr w:type="spellEnd"/>
+      <w:r>
+        <w:rPr>
+          <w:color w:val="000000"/>
+        </w:rPr>
+        <w:t xml:space="preserve"> = </w:t>
+      </w:r>
+      <w:proofErr w:type="spellStart"/>
+      <w:r>
+        <w:rPr>
+          <w:color w:val="000000"/>
+        </w:rPr>
+        <w:t>loader.loadModel</w:t>
+      </w:r>
+      <w:proofErr w:type="spellEnd"/>
+      <w:r>
+        <w:rPr>
+          <w:color w:val="000000"/>
+        </w:rPr>
+        <w:t>(</w:t>
       </w:r>
       <w:r>
         <w:rPr>
@@ -4278,7 +4549,61 @@
           <w:bCs/>
           <w:color w:val="008000"/>
         </w:rPr>
-        <w:t>"../../models/planet_sphere"</w:t>
+        <w:t>"</w:t>
+      </w:r>
+      <w:proofErr w:type="gramStart"/>
+      <w:r>
+        <w:rPr>
+          <w:b/>
+          <w:bCs/>
+          <w:color w:val="008000"/>
+        </w:rPr>
+        <w:t>..</w:t>
+      </w:r>
+      <w:proofErr w:type="gramEnd"/>
+      <w:r>
+        <w:rPr>
+          <w:b/>
+          <w:bCs/>
+          <w:color w:val="008000"/>
+        </w:rPr>
+        <w:t>/../</w:t>
+      </w:r>
+      <w:proofErr w:type="spellStart"/>
+      <w:r>
+        <w:rPr>
+          <w:b/>
+          <w:bCs/>
+          <w:color w:val="008000"/>
+        </w:rPr>
+        <w:t>models</w:t>
+      </w:r>
+      <w:proofErr w:type="spellEnd"/>
+      <w:r>
+        <w:rPr>
+          <w:b/>
+          <w:bCs/>
+          <w:color w:val="008000"/>
+        </w:rPr>
+        <w:t>/</w:t>
+      </w:r>
+      <w:proofErr w:type="spellStart"/>
+      <w:r>
+        <w:rPr>
+          <w:b/>
+          <w:bCs/>
+          <w:color w:val="008000"/>
+        </w:rPr>
+        <w:t>planet_sphere</w:t>
+      </w:r>
+      <w:proofErr w:type="spellEnd"/>
+      <w:r>
+        <w:rPr>
+          <w:b/>
+          <w:bCs/>
+          <w:color w:val="008000"/>
+        </w:rPr>
+        <w:t>"</w:t>
       </w:r>
       <w:r>
         <w:rPr>
@@ -4298,41 +4623,25 @@
           <w:iCs/>
           <w:color w:val="808080"/>
         </w:rPr>
-        <w:t># Hier wird die Sonne ins Zentrum des SolarSystems platziert</w:t>
-      </w:r>
+        <w:t xml:space="preserve"># Hier wird die Sonne ins Zentrum des </w:t>
+      </w:r>
+      <w:proofErr w:type="spellStart"/>
       <w:r>
         <w:rPr>
           <w:i/>
           <w:iCs/>
           <w:color w:val="808080"/>
         </w:rPr>
-        <w:br/>
-      </w:r>
-      <w:r>
-        <w:rPr>
-          <w:color w:val="94558D"/>
-        </w:rPr>
-        <w:t>self</w:t>
-      </w:r>
-      <w:r>
-        <w:rPr>
-          <w:color w:val="000000"/>
-        </w:rPr>
-        <w:t>.sun.reparentTo(render)</w:t>
-      </w:r>
-      <w:r>
-        <w:rPr>
-          <w:color w:val="000000"/>
-        </w:rPr>
-        <w:br/>
-      </w:r>
+        <w:t>SolarSystems</w:t>
+      </w:r>
+      <w:proofErr w:type="spellEnd"/>
       <w:r>
         <w:rPr>
           <w:i/>
           <w:iCs/>
           <w:color w:val="808080"/>
         </w:rPr>
-        <w:t># Hier wird der Sonne die gelbe Sonnen Textur geladen</w:t>
+        <w:t xml:space="preserve"> platziert</w:t>
       </w:r>
       <w:r>
         <w:rPr>
@@ -4342,6 +4651,7 @@
         </w:rPr>
         <w:br/>
       </w:r>
+      <w:proofErr w:type="spellStart"/>
       <w:r>
         <w:rPr>
           <w:color w:val="94558D"/>
@@ -4352,7 +4662,84 @@
         <w:rPr>
           <w:color w:val="000000"/>
         </w:rPr>
-        <w:t>.sun_tex = loader.loadTexture(</w:t>
+        <w:t>.sun.reparentTo</w:t>
+      </w:r>
+      <w:proofErr w:type="spellEnd"/>
+      <w:r>
+        <w:rPr>
+          <w:color w:val="000000"/>
+        </w:rPr>
+        <w:t>(</w:t>
+      </w:r>
+      <w:proofErr w:type="spellStart"/>
+      <w:r>
+        <w:rPr>
+          <w:color w:val="000000"/>
+        </w:rPr>
+        <w:t>render</w:t>
+      </w:r>
+      <w:proofErr w:type="spellEnd"/>
+      <w:r>
+        <w:rPr>
+          <w:color w:val="000000"/>
+        </w:rPr>
+        <w:t>)</w:t>
+      </w:r>
+      <w:r>
+        <w:rPr>
+          <w:color w:val="000000"/>
+        </w:rPr>
+        <w:br/>
+      </w:r>
+      <w:r>
+        <w:rPr>
+          <w:i/>
+          <w:iCs/>
+          <w:color w:val="808080"/>
+        </w:rPr>
+        <w:t># Hier wird der Sonne die gelbe Sonnen Textur geladen</w:t>
+      </w:r>
+      <w:r>
+        <w:rPr>
+          <w:i/>
+          <w:iCs/>
+          <w:color w:val="808080"/>
+        </w:rPr>
+        <w:br/>
+      </w:r>
+      <w:proofErr w:type="spellStart"/>
+      <w:r>
+        <w:rPr>
+          <w:color w:val="94558D"/>
+        </w:rPr>
+        <w:t>self</w:t>
+      </w:r>
+      <w:r>
+        <w:rPr>
+          <w:color w:val="000000"/>
+        </w:rPr>
+        <w:t>.sun_tex</w:t>
+      </w:r>
+      <w:proofErr w:type="spellEnd"/>
+      <w:r>
+        <w:rPr>
+          <w:color w:val="000000"/>
+        </w:rPr>
+        <w:t xml:space="preserve"> = </w:t>
+      </w:r>
+      <w:proofErr w:type="spellStart"/>
+      <w:r>
+        <w:rPr>
+          <w:color w:val="000000"/>
+        </w:rPr>
+        <w:t>loader.loadTexture</w:t>
+      </w:r>
+      <w:proofErr w:type="spellEnd"/>
+      <w:r>
+        <w:rPr>
+          <w:color w:val="000000"/>
+        </w:rPr>
+        <w:t>(</w:t>
       </w:r>
       <w:r>
         <w:rPr>
@@ -4360,7 +4747,43 @@
           <w:bCs/>
           <w:color w:val="008000"/>
         </w:rPr>
-        <w:t>"../../models/sun_1k_tex.jpg"</w:t>
+        <w:t>"</w:t>
+      </w:r>
+      <w:proofErr w:type="gramStart"/>
+      <w:r>
+        <w:rPr>
+          <w:b/>
+          <w:bCs/>
+          <w:color w:val="008000"/>
+        </w:rPr>
+        <w:t>..</w:t>
+      </w:r>
+      <w:proofErr w:type="gramEnd"/>
+      <w:r>
+        <w:rPr>
+          <w:b/>
+          <w:bCs/>
+          <w:color w:val="008000"/>
+        </w:rPr>
+        <w:t>/../</w:t>
+      </w:r>
+      <w:proofErr w:type="spellStart"/>
+      <w:r>
+        <w:rPr>
+          <w:b/>
+          <w:bCs/>
+          <w:color w:val="008000"/>
+        </w:rPr>
+        <w:t>models</w:t>
+      </w:r>
+      <w:proofErr w:type="spellEnd"/>
+      <w:r>
+        <w:rPr>
+          <w:b/>
+          <w:bCs/>
+          <w:color w:val="008000"/>
+        </w:rPr>
+        <w:t>/sun_1k_tex.jpg"</w:t>
       </w:r>
       <w:r>
         <w:rPr>
@@ -4390,6 +4813,7 @@
         </w:rPr>
         <w:br/>
       </w:r>
+      <w:proofErr w:type="spellStart"/>
       <w:r>
         <w:rPr>
           <w:color w:val="94558D"/>
@@ -4400,8 +4824,16 @@
         <w:rPr>
           <w:color w:val="000000"/>
         </w:rPr>
-        <w:t>.sun.setTexture(</w:t>
-      </w:r>
+        <w:t>.sun.setTexture</w:t>
+      </w:r>
+      <w:proofErr w:type="spellEnd"/>
+      <w:r>
+        <w:rPr>
+          <w:color w:val="000000"/>
+        </w:rPr>
+        <w:t>(</w:t>
+      </w:r>
+      <w:proofErr w:type="spellStart"/>
       <w:r>
         <w:rPr>
           <w:color w:val="94558D"/>
@@ -4412,7 +4844,14 @@
         <w:rPr>
           <w:color w:val="000000"/>
         </w:rPr>
-        <w:t xml:space="preserve">.sun_tex, </w:t>
+        <w:t>.sun_tex</w:t>
+      </w:r>
+      <w:proofErr w:type="spellEnd"/>
+      <w:r>
+        <w:rPr>
+          <w:color w:val="000000"/>
+        </w:rPr>
+        <w:t xml:space="preserve">, </w:t>
       </w:r>
       <w:r>
         <w:rPr>
@@ -4438,16 +4877,53 @@
           <w:iCs/>
           <w:color w:val="808080"/>
         </w:rPr>
-        <w:t># Hier wird die Groesse des Himmelskoerper gesetzt</w:t>
-      </w:r>
+        <w:t xml:space="preserve"># Hier wird die </w:t>
+      </w:r>
+      <w:proofErr w:type="spellStart"/>
       <w:r>
         <w:rPr>
           <w:i/>
           <w:iCs/>
           <w:color w:val="808080"/>
         </w:rPr>
+        <w:t>Groesse</w:t>
+      </w:r>
+      <w:proofErr w:type="spellEnd"/>
+      <w:r>
+        <w:rPr>
+          <w:i/>
+          <w:iCs/>
+          <w:color w:val="808080"/>
+        </w:rPr>
+        <w:t xml:space="preserve"> des </w:t>
+      </w:r>
+      <w:proofErr w:type="spellStart"/>
+      <w:r>
+        <w:rPr>
+          <w:i/>
+          <w:iCs/>
+          <w:color w:val="808080"/>
+        </w:rPr>
+        <w:t>Himmelskoerper</w:t>
+      </w:r>
+      <w:proofErr w:type="spellEnd"/>
+      <w:r>
+        <w:rPr>
+          <w:i/>
+          <w:iCs/>
+          <w:color w:val="808080"/>
+        </w:rPr>
+        <w:t xml:space="preserve"> gesetzt</w:t>
+      </w:r>
+      <w:r>
+        <w:rPr>
+          <w:i/>
+          <w:iCs/>
+          <w:color w:val="808080"/>
+        </w:rPr>
         <w:br/>
       </w:r>
+      <w:proofErr w:type="spellStart"/>
       <w:r>
         <w:rPr>
           <w:color w:val="94558D"/>
@@ -4458,7 +4934,14 @@
         <w:rPr>
           <w:color w:val="000000"/>
         </w:rPr>
-        <w:t>.sun.setScale(</w:t>
+        <w:t>.sun.setScale</w:t>
+      </w:r>
+      <w:proofErr w:type="spellEnd"/>
+      <w:r>
+        <w:rPr>
+          <w:color w:val="000000"/>
+        </w:rPr>
+        <w:t>(</w:t>
       </w:r>
       <w:r>
         <w:rPr>
@@ -4472,6 +4955,7 @@
         </w:rPr>
         <w:t xml:space="preserve">* </w:t>
       </w:r>
+      <w:proofErr w:type="spellStart"/>
       <w:r>
         <w:rPr>
           <w:color w:val="94558D"/>
@@ -4482,7 +4966,14 @@
         <w:rPr>
           <w:color w:val="000000"/>
         </w:rPr>
-        <w:t>.sizescale)</w:t>
+        <w:t>.sizescale</w:t>
+      </w:r>
+      <w:proofErr w:type="spellEnd"/>
+      <w:r>
+        <w:rPr>
+          <w:color w:val="000000"/>
+        </w:rPr>
+        <w:t>)</w:t>
       </w:r>
     </w:p>
     <w:p>
@@ -4515,16 +5006,45 @@
           <w:iCs/>
           <w:color w:val="808080"/>
         </w:rPr>
-        <w:t>#Hier wird die Erde an die Sonne/render (den Mittelpunkt) angehaengt</w:t>
-      </w:r>
+        <w:t>#Hier wird die Erde an die Sonne/</w:t>
+      </w:r>
+      <w:proofErr w:type="spellStart"/>
       <w:r>
         <w:rPr>
           <w:i/>
           <w:iCs/>
           <w:color w:val="808080"/>
         </w:rPr>
+        <w:t>render</w:t>
+      </w:r>
+      <w:proofErr w:type="spellEnd"/>
+      <w:r>
+        <w:rPr>
+          <w:i/>
+          <w:iCs/>
+          <w:color w:val="808080"/>
+        </w:rPr>
+        <w:t xml:space="preserve"> (den Mittelpunkt) </w:t>
+      </w:r>
+      <w:proofErr w:type="spellStart"/>
+      <w:r>
+        <w:rPr>
+          <w:i/>
+          <w:iCs/>
+          <w:color w:val="808080"/>
+        </w:rPr>
+        <w:t>angehaengt</w:t>
+      </w:r>
+      <w:proofErr w:type="spellEnd"/>
+      <w:r>
+        <w:rPr>
+          <w:i/>
+          <w:iCs/>
+          <w:color w:val="808080"/>
+        </w:rPr>
         <w:br/>
       </w:r>
+      <w:proofErr w:type="spellStart"/>
       <w:r>
         <w:rPr>
           <w:color w:val="000000"/>
@@ -4536,7 +5056,28 @@
         <w:rPr>
           <w:color w:val="000000"/>
         </w:rPr>
-        <w:t>.orbit_root_earth = render.attachNewNode(</w:t>
+        <w:t>.orbit_root_earth</w:t>
+      </w:r>
+      <w:proofErr w:type="spellEnd"/>
+      <w:r>
+        <w:rPr>
+          <w:color w:val="000000"/>
+        </w:rPr>
+        <w:t xml:space="preserve"> = </w:t>
+      </w:r>
+      <w:proofErr w:type="spellStart"/>
+      <w:r>
+        <w:rPr>
+          <w:color w:val="000000"/>
+        </w:rPr>
+        <w:t>render.attachNewNode</w:t>
+      </w:r>
+      <w:proofErr w:type="spellEnd"/>
+      <w:r>
+        <w:rPr>
+          <w:color w:val="000000"/>
+        </w:rPr>
+        <w:t>(</w:t>
       </w:r>
       <w:r>
         <w:rPr>
@@ -4544,7 +5085,25 @@
           <w:bCs/>
           <w:color w:val="008000"/>
         </w:rPr>
-        <w:t>'orbit_root_earth'</w:t>
+        <w:t>'</w:t>
+      </w:r>
+      <w:proofErr w:type="spellStart"/>
+      <w:r>
+        <w:rPr>
+          <w:b/>
+          <w:bCs/>
+          <w:color w:val="008000"/>
+        </w:rPr>
+        <w:t>orbit_root_earth</w:t>
+      </w:r>
+      <w:proofErr w:type="spellEnd"/>
+      <w:r>
+        <w:rPr>
+          <w:b/>
+          <w:bCs/>
+          <w:color w:val="008000"/>
+        </w:rPr>
+        <w:t>'</w:t>
       </w:r>
       <w:r>
         <w:rPr>
@@ -4610,16 +5169,45 @@
           <w:iCs/>
           <w:color w:val="808080"/>
         </w:rPr>
-        <w:t>#Hier wird die Erde an die Sonne/render (den Mittelpunkt) angehaengt</w:t>
-      </w:r>
+        <w:t>#Hier wird die Erde an die Sonne/</w:t>
+      </w:r>
+      <w:proofErr w:type="spellStart"/>
       <w:r>
         <w:rPr>
           <w:i/>
           <w:iCs/>
           <w:color w:val="808080"/>
         </w:rPr>
+        <w:t>render</w:t>
+      </w:r>
+      <w:proofErr w:type="spellEnd"/>
+      <w:r>
+        <w:rPr>
+          <w:i/>
+          <w:iCs/>
+          <w:color w:val="808080"/>
+        </w:rPr>
+        <w:t xml:space="preserve"> (den Mittelpunkt) </w:t>
+      </w:r>
+      <w:proofErr w:type="spellStart"/>
+      <w:r>
+        <w:rPr>
+          <w:i/>
+          <w:iCs/>
+          <w:color w:val="808080"/>
+        </w:rPr>
+        <w:t>angehaengt</w:t>
+      </w:r>
+      <w:proofErr w:type="spellEnd"/>
+      <w:r>
+        <w:rPr>
+          <w:i/>
+          <w:iCs/>
+          <w:color w:val="808080"/>
+        </w:rPr>
         <w:br/>
       </w:r>
+      <w:proofErr w:type="spellStart"/>
       <w:r>
         <w:rPr>
           <w:color w:val="94558D"/>
@@ -4630,7 +5218,28 @@
         <w:rPr>
           <w:color w:val="000000"/>
         </w:rPr>
-        <w:t>.orbit_root_earth = render.attachNewNode(</w:t>
+        <w:t>.orbit_root_earth</w:t>
+      </w:r>
+      <w:proofErr w:type="spellEnd"/>
+      <w:r>
+        <w:rPr>
+          <w:color w:val="000000"/>
+        </w:rPr>
+        <w:t xml:space="preserve"> = </w:t>
+      </w:r>
+      <w:proofErr w:type="spellStart"/>
+      <w:r>
+        <w:rPr>
+          <w:color w:val="000000"/>
+        </w:rPr>
+        <w:t>render.attachNewNode</w:t>
+      </w:r>
+      <w:proofErr w:type="spellEnd"/>
+      <w:r>
+        <w:rPr>
+          <w:color w:val="000000"/>
+        </w:rPr>
+        <w:t>(</w:t>
       </w:r>
       <w:r>
         <w:rPr>
@@ -4638,7 +5247,25 @@
           <w:bCs/>
           <w:color w:val="008000"/>
         </w:rPr>
-        <w:t>'orbit_root_earth'</w:t>
+        <w:t>'</w:t>
+      </w:r>
+      <w:proofErr w:type="spellStart"/>
+      <w:r>
+        <w:rPr>
+          <w:b/>
+          <w:bCs/>
+          <w:color w:val="008000"/>
+        </w:rPr>
+        <w:t>orbit_root_earth</w:t>
+      </w:r>
+      <w:proofErr w:type="spellEnd"/>
+      <w:r>
+        <w:rPr>
+          <w:b/>
+          <w:bCs/>
+          <w:color w:val="008000"/>
+        </w:rPr>
+        <w:t>'</w:t>
       </w:r>
       <w:r>
         <w:rPr>
@@ -4676,16 +5303,27 @@
           <w:iCs/>
           <w:color w:val="808080"/>
         </w:rPr>
-        <w:t># Hier wird der Mond an die Erde gehaengt</w:t>
-      </w:r>
+        <w:t xml:space="preserve"># Hier wird der Mond an die Erde </w:t>
+      </w:r>
+      <w:proofErr w:type="spellStart"/>
       <w:r>
         <w:rPr>
           <w:i/>
           <w:iCs/>
           <w:color w:val="808080"/>
         </w:rPr>
+        <w:t>gehaengt</w:t>
+      </w:r>
+      <w:proofErr w:type="spellEnd"/>
+      <w:r>
+        <w:rPr>
+          <w:i/>
+          <w:iCs/>
+          <w:color w:val="808080"/>
+        </w:rPr>
         <w:br/>
       </w:r>
+      <w:proofErr w:type="spellStart"/>
       <w:r>
         <w:rPr>
           <w:color w:val="94558D"/>
@@ -4696,7 +5334,14 @@
         <w:rPr>
           <w:color w:val="000000"/>
         </w:rPr>
-        <w:t>.orbit_root_moon = (</w:t>
+        <w:t>.orbit_root_moon</w:t>
+      </w:r>
+      <w:proofErr w:type="spellEnd"/>
+      <w:r>
+        <w:rPr>
+          <w:color w:val="000000"/>
+        </w:rPr>
+        <w:t xml:space="preserve"> = (</w:t>
       </w:r>
       <w:r>
         <w:rPr>
@@ -4705,6 +5350,7 @@
         <w:br/>
         <w:t xml:space="preserve">    </w:t>
       </w:r>
+      <w:proofErr w:type="spellStart"/>
       <w:r>
         <w:rPr>
           <w:color w:val="94558D"/>
@@ -4715,7 +5361,14 @@
         <w:rPr>
           <w:color w:val="000000"/>
         </w:rPr>
-        <w:t>.orbit_root_earth.attachNewNode(</w:t>
+        <w:t>.orbit_root_earth.attachNewNode</w:t>
+      </w:r>
+      <w:proofErr w:type="spellEnd"/>
+      <w:r>
+        <w:rPr>
+          <w:color w:val="000000"/>
+        </w:rPr>
+        <w:t>(</w:t>
       </w:r>
       <w:r>
         <w:rPr>
@@ -4723,7 +5376,25 @@
           <w:bCs/>
           <w:color w:val="008000"/>
         </w:rPr>
-        <w:t>'orbit_root_moon'</w:t>
+        <w:t>'</w:t>
+      </w:r>
+      <w:proofErr w:type="spellStart"/>
+      <w:r>
+        <w:rPr>
+          <w:b/>
+          <w:bCs/>
+          <w:color w:val="008000"/>
+        </w:rPr>
+        <w:t>orbit_root_moon</w:t>
+      </w:r>
+      <w:proofErr w:type="spellEnd"/>
+      <w:r>
+        <w:rPr>
+          <w:b/>
+          <w:bCs/>
+          <w:color w:val="008000"/>
+        </w:rPr>
+        <w:t>'</w:t>
       </w:r>
       <w:r>
         <w:rPr>
@@ -4798,26 +5469,46 @@
           <w:color w:val="000000"/>
         </w:rPr>
       </w:pPr>
+      <w:proofErr w:type="spellStart"/>
       <w:r>
         <w:rPr>
           <w:b/>
           <w:bCs/>
           <w:color w:val="000080"/>
         </w:rPr>
-        <w:t xml:space="preserve">def </w:t>
-      </w:r>
-      <w:r>
-        <w:rPr>
-          <w:color w:val="000000"/>
-        </w:rPr>
-        <w:t>loadEarth(</w:t>
-      </w:r>
+        <w:t>def</w:t>
+      </w:r>
+      <w:proofErr w:type="spellEnd"/>
+      <w:r>
+        <w:rPr>
+          <w:b/>
+          <w:bCs/>
+          <w:color w:val="000080"/>
+        </w:rPr>
+        <w:t xml:space="preserve"> </w:t>
+      </w:r>
+      <w:proofErr w:type="spellStart"/>
+      <w:r>
+        <w:rPr>
+          <w:color w:val="000000"/>
+        </w:rPr>
+        <w:t>loadEarth</w:t>
+      </w:r>
+      <w:proofErr w:type="spellEnd"/>
+      <w:r>
+        <w:rPr>
+          <w:color w:val="000000"/>
+        </w:rPr>
+        <w:t>(</w:t>
+      </w:r>
+      <w:proofErr w:type="spellStart"/>
       <w:r>
         <w:rPr>
           <w:color w:val="94558D"/>
         </w:rPr>
         <w:t>self</w:t>
       </w:r>
+      <w:proofErr w:type="spellEnd"/>
       <w:r>
         <w:rPr>
           <w:color w:val="000000"/>
@@ -4837,17 +5528,46 @@
           <w:iCs/>
           <w:color w:val="808080"/>
         </w:rPr>
-        <w:t>#Hier wird die Erde an die Sonne/render (den Mittelpunkt) angehaengt</w:t>
-      </w:r>
+        <w:t>#Hier wird die Erde an die Sonne/</w:t>
+      </w:r>
+      <w:proofErr w:type="spellStart"/>
       <w:r>
         <w:rPr>
           <w:i/>
           <w:iCs/>
           <w:color w:val="808080"/>
         </w:rPr>
+        <w:t>render</w:t>
+      </w:r>
+      <w:proofErr w:type="spellEnd"/>
+      <w:r>
+        <w:rPr>
+          <w:i/>
+          <w:iCs/>
+          <w:color w:val="808080"/>
+        </w:rPr>
+        <w:t xml:space="preserve"> (den Mittelpunkt) </w:t>
+      </w:r>
+      <w:proofErr w:type="spellStart"/>
+      <w:r>
+        <w:rPr>
+          <w:i/>
+          <w:iCs/>
+          <w:color w:val="808080"/>
+        </w:rPr>
+        <w:t>angehaengt</w:t>
+      </w:r>
+      <w:proofErr w:type="spellEnd"/>
+      <w:r>
+        <w:rPr>
+          <w:i/>
+          <w:iCs/>
+          <w:color w:val="808080"/>
+        </w:rPr>
         <w:br/>
         <w:t xml:space="preserve">    </w:t>
       </w:r>
+      <w:proofErr w:type="spellStart"/>
       <w:r>
         <w:rPr>
           <w:color w:val="94558D"/>
@@ -4858,7 +5578,28 @@
         <w:rPr>
           <w:color w:val="000000"/>
         </w:rPr>
-        <w:t>.orbit_root_earth = render.attachNewNode(</w:t>
+        <w:t>.orbit_root_earth</w:t>
+      </w:r>
+      <w:proofErr w:type="spellEnd"/>
+      <w:r>
+        <w:rPr>
+          <w:color w:val="000000"/>
+        </w:rPr>
+        <w:t xml:space="preserve"> = </w:t>
+      </w:r>
+      <w:proofErr w:type="spellStart"/>
+      <w:r>
+        <w:rPr>
+          <w:color w:val="000000"/>
+        </w:rPr>
+        <w:t>render.attachNewNode</w:t>
+      </w:r>
+      <w:proofErr w:type="spellEnd"/>
+      <w:r>
+        <w:rPr>
+          <w:color w:val="000000"/>
+        </w:rPr>
+        <w:t>(</w:t>
       </w:r>
       <w:r>
         <w:rPr>
@@ -4866,7 +5607,25 @@
           <w:bCs/>
           <w:color w:val="008000"/>
         </w:rPr>
-        <w:t>'orbit_root_earth'</w:t>
+        <w:t>'</w:t>
+      </w:r>
+      <w:proofErr w:type="spellStart"/>
+      <w:r>
+        <w:rPr>
+          <w:b/>
+          <w:bCs/>
+          <w:color w:val="008000"/>
+        </w:rPr>
+        <w:t>orbit_root_earth</w:t>
+      </w:r>
+      <w:proofErr w:type="spellEnd"/>
+      <w:r>
+        <w:rPr>
+          <w:b/>
+          <w:bCs/>
+          <w:color w:val="008000"/>
+        </w:rPr>
+        <w:t>'</w:t>
       </w:r>
       <w:r>
         <w:rPr>
@@ -4887,17 +5646,28 @@
           <w:iCs/>
           <w:color w:val="808080"/>
         </w:rPr>
-        <w:t># Load earth</w:t>
-      </w:r>
+        <w:t xml:space="preserve"># Load </w:t>
+      </w:r>
+      <w:proofErr w:type="spellStart"/>
       <w:r>
         <w:rPr>
           <w:i/>
           <w:iCs/>
           <w:color w:val="808080"/>
         </w:rPr>
+        <w:t>earth</w:t>
+      </w:r>
+      <w:proofErr w:type="spellEnd"/>
+      <w:r>
+        <w:rPr>
+          <w:i/>
+          <w:iCs/>
+          <w:color w:val="808080"/>
+        </w:rPr>
         <w:br/>
         <w:t xml:space="preserve">    </w:t>
       </w:r>
+      <w:proofErr w:type="spellStart"/>
       <w:r>
         <w:rPr>
           <w:color w:val="94558D"/>
@@ -4908,7 +5678,28 @@
         <w:rPr>
           <w:color w:val="000000"/>
         </w:rPr>
-        <w:t>.earth = loader.loadModel(</w:t>
+        <w:t>.earth</w:t>
+      </w:r>
+      <w:proofErr w:type="spellEnd"/>
+      <w:r>
+        <w:rPr>
+          <w:color w:val="000000"/>
+        </w:rPr>
+        <w:t xml:space="preserve"> = </w:t>
+      </w:r>
+      <w:proofErr w:type="spellStart"/>
+      <w:r>
+        <w:rPr>
+          <w:color w:val="000000"/>
+        </w:rPr>
+        <w:t>loader.loadModel</w:t>
+      </w:r>
+      <w:proofErr w:type="spellEnd"/>
+      <w:r>
+        <w:rPr>
+          <w:color w:val="000000"/>
+        </w:rPr>
+        <w:t>(</w:t>
       </w:r>
       <w:r>
         <w:rPr>
@@ -4916,40 +5707,61 @@
           <w:bCs/>
           <w:color w:val="008000"/>
         </w:rPr>
-        <w:t>"../../models/planet_sphere"</w:t>
-      </w:r>
-      <w:r>
-        <w:rPr>
-          <w:color w:val="000000"/>
-        </w:rPr>
-        <w:t>)</w:t>
-      </w:r>
-      <w:r>
-        <w:rPr>
-          <w:color w:val="000000"/>
-        </w:rPr>
-        <w:br/>
-        <w:t xml:space="preserve">    </w:t>
-      </w:r>
-      <w:r>
-        <w:rPr>
-          <w:color w:val="94558D"/>
-        </w:rPr>
-        <w:t>self</w:t>
-      </w:r>
-      <w:r>
-        <w:rPr>
-          <w:color w:val="000000"/>
-        </w:rPr>
-        <w:t>.earth_tex = loader.loadTexture(</w:t>
-      </w:r>
+        <w:t>"</w:t>
+      </w:r>
+      <w:proofErr w:type="gramStart"/>
       <w:r>
         <w:rPr>
           <w:b/>
           <w:bCs/>
           <w:color w:val="008000"/>
         </w:rPr>
-        <w:t>"../../models/earth_1k_tex.jpg"</w:t>
+        <w:t>..</w:t>
+      </w:r>
+      <w:proofErr w:type="gramEnd"/>
+      <w:r>
+        <w:rPr>
+          <w:b/>
+          <w:bCs/>
+          <w:color w:val="008000"/>
+        </w:rPr>
+        <w:t>/../</w:t>
+      </w:r>
+      <w:proofErr w:type="spellStart"/>
+      <w:r>
+        <w:rPr>
+          <w:b/>
+          <w:bCs/>
+          <w:color w:val="008000"/>
+        </w:rPr>
+        <w:t>models</w:t>
+      </w:r>
+      <w:proofErr w:type="spellEnd"/>
+      <w:r>
+        <w:rPr>
+          <w:b/>
+          <w:bCs/>
+          <w:color w:val="008000"/>
+        </w:rPr>
+        <w:t>/</w:t>
+      </w:r>
+      <w:proofErr w:type="spellStart"/>
+      <w:r>
+        <w:rPr>
+          <w:b/>
+          <w:bCs/>
+          <w:color w:val="008000"/>
+        </w:rPr>
+        <w:t>planet_sphere</w:t>
+      </w:r>
+      <w:proofErr w:type="spellEnd"/>
+      <w:r>
+        <w:rPr>
+          <w:b/>
+          <w:bCs/>
+          <w:color w:val="008000"/>
+        </w:rPr>
+        <w:t>"</w:t>
       </w:r>
       <w:r>
         <w:rPr>
@@ -4964,6 +5776,7 @@
         <w:br/>
         <w:t xml:space="preserve">    </w:t>
       </w:r>
+      <w:proofErr w:type="spellStart"/>
       <w:r>
         <w:rPr>
           <w:color w:val="94558D"/>
@@ -4974,25 +5787,54 @@
         <w:rPr>
           <w:color w:val="000000"/>
         </w:rPr>
-        <w:t>.earth.setTexture(</w:t>
-      </w:r>
-      <w:r>
-        <w:rPr>
-          <w:color w:val="94558D"/>
-        </w:rPr>
-        <w:t>self</w:t>
-      </w:r>
-      <w:r>
-        <w:rPr>
-          <w:color w:val="000000"/>
-        </w:rPr>
-        <w:t xml:space="preserve">.earth_tex, </w:t>
-      </w:r>
-      <w:r>
-        <w:rPr>
-          <w:color w:val="0000FF"/>
-        </w:rPr>
-        <w:t>1</w:t>
+        <w:t>.earth_tex</w:t>
+      </w:r>
+      <w:proofErr w:type="spellEnd"/>
+      <w:r>
+        <w:rPr>
+          <w:color w:val="000000"/>
+        </w:rPr>
+        <w:t xml:space="preserve"> = </w:t>
+      </w:r>
+      <w:proofErr w:type="spellStart"/>
+      <w:r>
+        <w:rPr>
+          <w:color w:val="000000"/>
+        </w:rPr>
+        <w:t>loader.loadTexture</w:t>
+      </w:r>
+      <w:proofErr w:type="spellEnd"/>
+      <w:r>
+        <w:rPr>
+          <w:color w:val="000000"/>
+        </w:rPr>
+        <w:t>(</w:t>
+      </w:r>
+      <w:r>
+        <w:rPr>
+          <w:b/>
+          <w:bCs/>
+          <w:color w:val="008000"/>
+        </w:rPr>
+        <w:t>"../../</w:t>
+      </w:r>
+      <w:proofErr w:type="spellStart"/>
+      <w:r>
+        <w:rPr>
+          <w:b/>
+          <w:bCs/>
+          <w:color w:val="008000"/>
+        </w:rPr>
+        <w:t>models</w:t>
+      </w:r>
+      <w:proofErr w:type="spellEnd"/>
+      <w:r>
+        <w:rPr>
+          <w:b/>
+          <w:bCs/>
+          <w:color w:val="008000"/>
+        </w:rPr>
+        <w:t>/earth_1k_tex.jpg"</w:t>
       </w:r>
       <w:r>
         <w:rPr>
@@ -5007,6 +5849,7 @@
         <w:br/>
         <w:t xml:space="preserve">    </w:t>
       </w:r>
+      <w:proofErr w:type="spellStart"/>
       <w:r>
         <w:rPr>
           <w:color w:val="94558D"/>
@@ -5017,8 +5860,16 @@
         <w:rPr>
           <w:color w:val="000000"/>
         </w:rPr>
-        <w:t>.earth.reparentTo(</w:t>
-      </w:r>
+        <w:t>.earth.setTexture</w:t>
+      </w:r>
+      <w:proofErr w:type="spellEnd"/>
+      <w:r>
+        <w:rPr>
+          <w:color w:val="000000"/>
+        </w:rPr>
+        <w:t>(</w:t>
+      </w:r>
+      <w:proofErr w:type="spellStart"/>
       <w:r>
         <w:rPr>
           <w:color w:val="94558D"/>
@@ -5029,7 +5880,26 @@
         <w:rPr>
           <w:color w:val="000000"/>
         </w:rPr>
-        <w:t>.orbit_root_earth)</w:t>
+        <w:t>.earth_tex</w:t>
+      </w:r>
+      <w:proofErr w:type="spellEnd"/>
+      <w:r>
+        <w:rPr>
+          <w:color w:val="000000"/>
+        </w:rPr>
+        <w:t xml:space="preserve">, </w:t>
+      </w:r>
+      <w:r>
+        <w:rPr>
+          <w:color w:val="0000FF"/>
+        </w:rPr>
+        <w:t>1</w:t>
+      </w:r>
+      <w:r>
+        <w:rPr>
+          <w:color w:val="000000"/>
+        </w:rPr>
+        <w:t>)</w:t>
       </w:r>
       <w:r>
         <w:rPr>
@@ -5038,6 +5908,7 @@
         <w:br/>
         <w:t xml:space="preserve">    </w:t>
       </w:r>
+      <w:proofErr w:type="spellStart"/>
       <w:r>
         <w:rPr>
           <w:color w:val="94558D"/>
@@ -5048,8 +5919,16 @@
         <w:rPr>
           <w:color w:val="000000"/>
         </w:rPr>
-        <w:t>.earth.setScale(</w:t>
-      </w:r>
+        <w:t>.earth.reparentTo</w:t>
+      </w:r>
+      <w:proofErr w:type="spellEnd"/>
+      <w:r>
+        <w:rPr>
+          <w:color w:val="000000"/>
+        </w:rPr>
+        <w:t>(</w:t>
+      </w:r>
+      <w:proofErr w:type="spellStart"/>
       <w:r>
         <w:rPr>
           <w:color w:val="94558D"/>
@@ -5060,7 +5939,14 @@
         <w:rPr>
           <w:color w:val="000000"/>
         </w:rPr>
-        <w:t>.sizescale)</w:t>
+        <w:t>.orbit_root_earth</w:t>
+      </w:r>
+      <w:proofErr w:type="spellEnd"/>
+      <w:r>
+        <w:rPr>
+          <w:color w:val="000000"/>
+        </w:rPr>
+        <w:t>)</w:t>
       </w:r>
       <w:r>
         <w:rPr>
@@ -5069,6 +5955,7 @@
         <w:br/>
         <w:t xml:space="preserve">    </w:t>
       </w:r>
+      <w:proofErr w:type="spellStart"/>
       <w:r>
         <w:rPr>
           <w:color w:val="94558D"/>
@@ -5079,8 +5966,16 @@
         <w:rPr>
           <w:color w:val="000000"/>
         </w:rPr>
-        <w:t>.earth.setPos(</w:t>
-      </w:r>
+        <w:t>.earth.setScale</w:t>
+      </w:r>
+      <w:proofErr w:type="spellEnd"/>
+      <w:r>
+        <w:rPr>
+          <w:color w:val="000000"/>
+        </w:rPr>
+        <w:t>(</w:t>
+      </w:r>
+      <w:proofErr w:type="spellStart"/>
       <w:r>
         <w:rPr>
           <w:color w:val="94558D"/>
@@ -5091,7 +5986,61 @@
         <w:rPr>
           <w:color w:val="000000"/>
         </w:rPr>
-        <w:t xml:space="preserve">.orbitscale, </w:t>
+        <w:t>.sizescale</w:t>
+      </w:r>
+      <w:proofErr w:type="spellEnd"/>
+      <w:r>
+        <w:rPr>
+          <w:color w:val="000000"/>
+        </w:rPr>
+        <w:t>)</w:t>
+      </w:r>
+      <w:r>
+        <w:rPr>
+          <w:color w:val="000000"/>
+        </w:rPr>
+        <w:br/>
+        <w:t xml:space="preserve">    </w:t>
+      </w:r>
+      <w:proofErr w:type="spellStart"/>
+      <w:r>
+        <w:rPr>
+          <w:color w:val="94558D"/>
+        </w:rPr>
+        <w:t>self</w:t>
+      </w:r>
+      <w:r>
+        <w:rPr>
+          <w:color w:val="000000"/>
+        </w:rPr>
+        <w:t>.earth.setPos</w:t>
+      </w:r>
+      <w:proofErr w:type="spellEnd"/>
+      <w:r>
+        <w:rPr>
+          <w:color w:val="000000"/>
+        </w:rPr>
+        <w:t>(</w:t>
+      </w:r>
+      <w:proofErr w:type="spellStart"/>
+      <w:r>
+        <w:rPr>
+          <w:color w:val="94558D"/>
+        </w:rPr>
+        <w:t>self</w:t>
+      </w:r>
+      <w:r>
+        <w:rPr>
+          <w:color w:val="000000"/>
+        </w:rPr>
+        <w:t>.orbitscale</w:t>
+      </w:r>
+      <w:proofErr w:type="spellEnd"/>
+      <w:r>
+        <w:rPr>
+          <w:color w:val="000000"/>
+        </w:rPr>
+        <w:t xml:space="preserve">, </w:t>
       </w:r>
       <w:r>
         <w:rPr>
@@ -5129,16 +6078,18 @@
           <w:iCs/>
           <w:color w:val="808080"/>
         </w:rPr>
-        <w:t># end loadEarth</w:t>
-      </w:r>
+        <w:t xml:space="preserve"># end </w:t>
+      </w:r>
+      <w:proofErr w:type="spellStart"/>
       <w:r>
         <w:rPr>
           <w:i/>
           <w:iCs/>
           <w:color w:val="808080"/>
         </w:rPr>
-        <w:br/>
-      </w:r>
+        <w:t>loadEarth</w:t>
+      </w:r>
+      <w:proofErr w:type="spellEnd"/>
       <w:r>
         <w:rPr>
           <w:i/>
@@ -5149,24 +6100,52 @@
       </w:r>
       <w:r>
         <w:rPr>
+          <w:i/>
+          <w:iCs/>
+          <w:color w:val="808080"/>
+        </w:rPr>
+        <w:br/>
+      </w:r>
+      <w:proofErr w:type="spellStart"/>
+      <w:r>
+        <w:rPr>
           <w:b/>
           <w:bCs/>
           <w:color w:val="000080"/>
         </w:rPr>
-        <w:t xml:space="preserve">def </w:t>
-      </w:r>
-      <w:r>
-        <w:rPr>
-          <w:color w:val="000000"/>
-        </w:rPr>
-        <w:t>rotateEarth(</w:t>
-      </w:r>
+        <w:t>def</w:t>
+      </w:r>
+      <w:proofErr w:type="spellEnd"/>
+      <w:r>
+        <w:rPr>
+          <w:b/>
+          <w:bCs/>
+          <w:color w:val="000080"/>
+        </w:rPr>
+        <w:t xml:space="preserve"> </w:t>
+      </w:r>
+      <w:proofErr w:type="spellStart"/>
+      <w:r>
+        <w:rPr>
+          <w:color w:val="000000"/>
+        </w:rPr>
+        <w:t>rotateEarth</w:t>
+      </w:r>
+      <w:proofErr w:type="spellEnd"/>
+      <w:r>
+        <w:rPr>
+          <w:color w:val="000000"/>
+        </w:rPr>
+        <w:t>(</w:t>
+      </w:r>
+      <w:proofErr w:type="spellStart"/>
       <w:r>
         <w:rPr>
           <w:color w:val="94558D"/>
         </w:rPr>
         <w:t>self</w:t>
       </w:r>
+      <w:proofErr w:type="spellEnd"/>
       <w:r>
         <w:rPr>
           <w:color w:val="000000"/>
@@ -5186,17 +6165,28 @@
           <w:iCs/>
           <w:color w:val="808080"/>
         </w:rPr>
-        <w:t># earth</w:t>
-      </w:r>
+        <w:t xml:space="preserve"># </w:t>
+      </w:r>
+      <w:proofErr w:type="spellStart"/>
       <w:r>
         <w:rPr>
           <w:i/>
           <w:iCs/>
           <w:color w:val="808080"/>
         </w:rPr>
+        <w:t>earth</w:t>
+      </w:r>
+      <w:proofErr w:type="spellEnd"/>
+      <w:r>
+        <w:rPr>
+          <w:i/>
+          <w:iCs/>
+          <w:color w:val="808080"/>
+        </w:rPr>
         <w:br/>
         <w:t xml:space="preserve">    </w:t>
       </w:r>
+      <w:proofErr w:type="spellStart"/>
       <w:r>
         <w:rPr>
           <w:color w:val="94558D"/>
@@ -5207,8 +6197,16 @@
         <w:rPr>
           <w:color w:val="000000"/>
         </w:rPr>
-        <w:t xml:space="preserve">.orbit_period_earth = </w:t>
-      </w:r>
+        <w:t>.orbit_period_earth</w:t>
+      </w:r>
+      <w:proofErr w:type="spellEnd"/>
+      <w:r>
+        <w:rPr>
+          <w:color w:val="000000"/>
+        </w:rPr>
+        <w:t xml:space="preserve"> = </w:t>
+      </w:r>
+      <w:proofErr w:type="spellStart"/>
       <w:r>
         <w:rPr>
           <w:color w:val="94558D"/>
@@ -5219,7 +6217,14 @@
         <w:rPr>
           <w:color w:val="000000"/>
         </w:rPr>
-        <w:t>.orbit_root_earth.hprInterval(</w:t>
+        <w:t>.orbit_root_earth.hprInterval</w:t>
+      </w:r>
+      <w:proofErr w:type="spellEnd"/>
+      <w:r>
+        <w:rPr>
+          <w:color w:val="000000"/>
+        </w:rPr>
+        <w:t>(</w:t>
       </w:r>
       <w:r>
         <w:rPr>
@@ -5228,6 +6233,7 @@
         <w:br/>
         <w:t xml:space="preserve">        </w:t>
       </w:r>
+      <w:proofErr w:type="spellStart"/>
       <w:r>
         <w:rPr>
           <w:color w:val="94558D"/>
@@ -5238,7 +6244,14 @@
         <w:rPr>
           <w:color w:val="000000"/>
         </w:rPr>
-        <w:t>.yearscale, (</w:t>
+        <w:t>.yearscale</w:t>
+      </w:r>
+      <w:proofErr w:type="spellEnd"/>
+      <w:r>
+        <w:rPr>
+          <w:color w:val="000000"/>
+        </w:rPr>
+        <w:t>, (</w:t>
       </w:r>
       <w:r>
         <w:rPr>
@@ -5283,6 +6296,7 @@
         <w:br/>
         <w:t xml:space="preserve">    </w:t>
       </w:r>
+      <w:proofErr w:type="spellStart"/>
       <w:r>
         <w:rPr>
           <w:color w:val="94558D"/>
@@ -5293,8 +6307,16 @@
         <w:rPr>
           <w:color w:val="000000"/>
         </w:rPr>
-        <w:t xml:space="preserve">.day_period_earth = </w:t>
-      </w:r>
+        <w:t>.day_period_earth</w:t>
+      </w:r>
+      <w:proofErr w:type="spellEnd"/>
+      <w:r>
+        <w:rPr>
+          <w:color w:val="000000"/>
+        </w:rPr>
+        <w:t xml:space="preserve"> = </w:t>
+      </w:r>
+      <w:proofErr w:type="spellStart"/>
       <w:r>
         <w:rPr>
           <w:color w:val="94558D"/>
@@ -5305,7 +6327,14 @@
         <w:rPr>
           <w:color w:val="000000"/>
         </w:rPr>
-        <w:t>.earth.hprInterval(</w:t>
+        <w:t>.earth.hprInterval</w:t>
+      </w:r>
+      <w:proofErr w:type="spellEnd"/>
+      <w:r>
+        <w:rPr>
+          <w:color w:val="000000"/>
+        </w:rPr>
+        <w:t>(</w:t>
       </w:r>
       <w:r>
         <w:rPr>
@@ -5314,6 +6343,7 @@
         <w:br/>
         <w:t xml:space="preserve">        </w:t>
       </w:r>
+      <w:proofErr w:type="spellStart"/>
       <w:r>
         <w:rPr>
           <w:color w:val="94558D"/>
@@ -5324,7 +6354,14 @@
         <w:rPr>
           <w:color w:val="000000"/>
         </w:rPr>
-        <w:t>.dayscale, (</w:t>
+        <w:t>.dayscale</w:t>
+      </w:r>
+      <w:proofErr w:type="spellEnd"/>
+      <w:r>
+        <w:rPr>
+          <w:color w:val="000000"/>
+        </w:rPr>
+        <w:t>, (</w:t>
       </w:r>
       <w:r>
         <w:rPr>
@@ -5414,6 +6451,7 @@
           <w:lang w:eastAsia="de-AT"/>
         </w:rPr>
       </w:pPr>
+      <w:proofErr w:type="spellStart"/>
       <w:r>
         <w:rPr>
           <w:rFonts w:ascii="Courier New" w:eastAsia="Times New Roman" w:hAnsi="Courier New" w:cs="Courier New"/>
@@ -5424,18 +6462,44 @@
           <w:szCs w:val="20"/>
           <w:lang w:eastAsia="de-AT"/>
         </w:rPr>
-        <w:t xml:space="preserve">def </w:t>
-      </w:r>
-      <w:r>
-        <w:rPr>
-          <w:rFonts w:ascii="Courier New" w:eastAsia="Times New Roman" w:hAnsi="Courier New" w:cs="Courier New"/>
-          <w:color w:val="000000"/>
-          <w:sz w:val="20"/>
-          <w:szCs w:val="20"/>
-          <w:lang w:eastAsia="de-AT"/>
-        </w:rPr>
-        <w:t>loadMars(</w:t>
-      </w:r>
+        <w:t>def</w:t>
+      </w:r>
+      <w:proofErr w:type="spellEnd"/>
+      <w:r>
+        <w:rPr>
+          <w:rFonts w:ascii="Courier New" w:eastAsia="Times New Roman" w:hAnsi="Courier New" w:cs="Courier New"/>
+          <w:b/>
+          <w:bCs/>
+          <w:color w:val="000080"/>
+          <w:sz w:val="20"/>
+          <w:szCs w:val="20"/>
+          <w:lang w:eastAsia="de-AT"/>
+        </w:rPr>
+        <w:t xml:space="preserve"> </w:t>
+      </w:r>
+      <w:proofErr w:type="spellStart"/>
+      <w:r>
+        <w:rPr>
+          <w:rFonts w:ascii="Courier New" w:eastAsia="Times New Roman" w:hAnsi="Courier New" w:cs="Courier New"/>
+          <w:color w:val="000000"/>
+          <w:sz w:val="20"/>
+          <w:szCs w:val="20"/>
+          <w:lang w:eastAsia="de-AT"/>
+        </w:rPr>
+        <w:t>loadMars</w:t>
+      </w:r>
+      <w:proofErr w:type="spellEnd"/>
+      <w:r>
+        <w:rPr>
+          <w:rFonts w:ascii="Courier New" w:eastAsia="Times New Roman" w:hAnsi="Courier New" w:cs="Courier New"/>
+          <w:color w:val="000000"/>
+          <w:sz w:val="20"/>
+          <w:szCs w:val="20"/>
+          <w:lang w:eastAsia="de-AT"/>
+        </w:rPr>
+        <w:t>(</w:t>
+      </w:r>
+      <w:proofErr w:type="spellStart"/>
       <w:r>
         <w:rPr>
           <w:rFonts w:ascii="Courier New" w:eastAsia="Times New Roman" w:hAnsi="Courier New" w:cs="Courier New"/>
@@ -5446,6 +6510,7 @@
         </w:rPr>
         <w:t>self</w:t>
       </w:r>
+      <w:proofErr w:type="spellEnd"/>
       <w:r>
         <w:rPr>
           <w:rFonts w:ascii="Courier New" w:eastAsia="Times New Roman" w:hAnsi="Courier New" w:cs="Courier New"/>
@@ -5467,6 +6532,7 @@
         <w:br/>
         <w:t xml:space="preserve">    </w:t>
       </w:r>
+      <w:proofErr w:type="spellStart"/>
       <w:r>
         <w:rPr>
           <w:rFonts w:ascii="Courier New" w:eastAsia="Times New Roman" w:hAnsi="Courier New" w:cs="Courier New"/>
@@ -5485,7 +6551,40 @@
           <w:szCs w:val="20"/>
           <w:lang w:eastAsia="de-AT"/>
         </w:rPr>
-        <w:t>.orbit_root_mars = render.attachNewNode(</w:t>
+        <w:t>.orbit_root_mars</w:t>
+      </w:r>
+      <w:proofErr w:type="spellEnd"/>
+      <w:r>
+        <w:rPr>
+          <w:rFonts w:ascii="Courier New" w:eastAsia="Times New Roman" w:hAnsi="Courier New" w:cs="Courier New"/>
+          <w:color w:val="000000"/>
+          <w:sz w:val="20"/>
+          <w:szCs w:val="20"/>
+          <w:lang w:eastAsia="de-AT"/>
+        </w:rPr>
+        <w:t xml:space="preserve"> = </w:t>
+      </w:r>
+      <w:proofErr w:type="spellStart"/>
+      <w:r>
+        <w:rPr>
+          <w:rFonts w:ascii="Courier New" w:eastAsia="Times New Roman" w:hAnsi="Courier New" w:cs="Courier New"/>
+          <w:color w:val="000000"/>
+          <w:sz w:val="20"/>
+          <w:szCs w:val="20"/>
+          <w:lang w:eastAsia="de-AT"/>
+        </w:rPr>
+        <w:t>render.attachNewNode</w:t>
+      </w:r>
+      <w:proofErr w:type="spellEnd"/>
+      <w:r>
+        <w:rPr>
+          <w:rFonts w:ascii="Courier New" w:eastAsia="Times New Roman" w:hAnsi="Courier New" w:cs="Courier New"/>
+          <w:color w:val="000000"/>
+          <w:sz w:val="20"/>
+          <w:szCs w:val="20"/>
+          <w:lang w:eastAsia="de-AT"/>
+        </w:rPr>
+        <w:t>(</w:t>
       </w:r>
       <w:r>
         <w:rPr>
@@ -5497,7 +6596,33 @@
           <w:szCs w:val="20"/>
           <w:lang w:eastAsia="de-AT"/>
         </w:rPr>
-        <w:t>"orbit_root_mars"</w:t>
+        <w:t>"</w:t>
+      </w:r>
+      <w:proofErr w:type="spellStart"/>
+      <w:r>
+        <w:rPr>
+          <w:rFonts w:ascii="Courier New" w:eastAsia="Times New Roman" w:hAnsi="Courier New" w:cs="Courier New"/>
+          <w:b/>
+          <w:bCs/>
+          <w:color w:val="008000"/>
+          <w:sz w:val="20"/>
+          <w:szCs w:val="20"/>
+          <w:lang w:eastAsia="de-AT"/>
+        </w:rPr>
+        <w:t>orbit_root_mars</w:t>
+      </w:r>
+      <w:proofErr w:type="spellEnd"/>
+      <w:r>
+        <w:rPr>
+          <w:rFonts w:ascii="Courier New" w:eastAsia="Times New Roman" w:hAnsi="Courier New" w:cs="Courier New"/>
+          <w:b/>
+          <w:bCs/>
+          <w:color w:val="008000"/>
+          <w:sz w:val="20"/>
+          <w:szCs w:val="20"/>
+          <w:lang w:eastAsia="de-AT"/>
+        </w:rPr>
+        <w:t>"</w:t>
       </w:r>
       <w:r>
         <w:rPr>
@@ -5555,6 +6680,7 @@
         <w:br/>
         <w:t xml:space="preserve">    </w:t>
       </w:r>
+      <w:proofErr w:type="spellStart"/>
       <w:r>
         <w:rPr>
           <w:rFonts w:ascii="Courier New" w:eastAsia="Times New Roman" w:hAnsi="Courier New" w:cs="Courier New"/>
@@ -5573,7 +6699,40 @@
           <w:szCs w:val="20"/>
           <w:lang w:eastAsia="de-AT"/>
         </w:rPr>
-        <w:t>.mars = loader.loadModel(</w:t>
+        <w:t>.mars</w:t>
+      </w:r>
+      <w:proofErr w:type="spellEnd"/>
+      <w:r>
+        <w:rPr>
+          <w:rFonts w:ascii="Courier New" w:eastAsia="Times New Roman" w:hAnsi="Courier New" w:cs="Courier New"/>
+          <w:color w:val="000000"/>
+          <w:sz w:val="20"/>
+          <w:szCs w:val="20"/>
+          <w:lang w:eastAsia="de-AT"/>
+        </w:rPr>
+        <w:t xml:space="preserve"> = </w:t>
+      </w:r>
+      <w:proofErr w:type="spellStart"/>
+      <w:r>
+        <w:rPr>
+          <w:rFonts w:ascii="Courier New" w:eastAsia="Times New Roman" w:hAnsi="Courier New" w:cs="Courier New"/>
+          <w:color w:val="000000"/>
+          <w:sz w:val="20"/>
+          <w:szCs w:val="20"/>
+          <w:lang w:eastAsia="de-AT"/>
+        </w:rPr>
+        <w:t>loader.loadModel</w:t>
+      </w:r>
+      <w:proofErr w:type="spellEnd"/>
+      <w:r>
+        <w:rPr>
+          <w:rFonts w:ascii="Courier New" w:eastAsia="Times New Roman" w:hAnsi="Courier New" w:cs="Courier New"/>
+          <w:color w:val="000000"/>
+          <w:sz w:val="20"/>
+          <w:szCs w:val="20"/>
+          <w:lang w:eastAsia="de-AT"/>
+        </w:rPr>
+        <w:t>(</w:t>
       </w:r>
       <w:r>
         <w:rPr>
@@ -5585,49 +6744,9 @@
           <w:szCs w:val="20"/>
           <w:lang w:eastAsia="de-AT"/>
         </w:rPr>
-        <w:t>"../../models/planet_sphere"</w:t>
-      </w:r>
-      <w:r>
-        <w:rPr>
-          <w:rFonts w:ascii="Courier New" w:eastAsia="Times New Roman" w:hAnsi="Courier New" w:cs="Courier New"/>
-          <w:color w:val="000000"/>
-          <w:sz w:val="20"/>
-          <w:szCs w:val="20"/>
-          <w:lang w:eastAsia="de-AT"/>
-        </w:rPr>
-        <w:t>)</w:t>
-      </w:r>
-      <w:r>
-        <w:rPr>
-          <w:rFonts w:ascii="Courier New" w:eastAsia="Times New Roman" w:hAnsi="Courier New" w:cs="Courier New"/>
-          <w:color w:val="000000"/>
-          <w:sz w:val="20"/>
-          <w:szCs w:val="20"/>
-          <w:lang w:eastAsia="de-AT"/>
-        </w:rPr>
-        <w:br/>
-        <w:t xml:space="preserve">    </w:t>
-      </w:r>
-      <w:r>
-        <w:rPr>
-          <w:rFonts w:ascii="Courier New" w:eastAsia="Times New Roman" w:hAnsi="Courier New" w:cs="Courier New"/>
-          <w:color w:val="94558D"/>
-          <w:sz w:val="20"/>
-          <w:szCs w:val="20"/>
-          <w:lang w:eastAsia="de-AT"/>
-        </w:rPr>
-        <w:t>self</w:t>
-      </w:r>
-      <w:r>
-        <w:rPr>
-          <w:rFonts w:ascii="Courier New" w:eastAsia="Times New Roman" w:hAnsi="Courier New" w:cs="Courier New"/>
-          <w:color w:val="000000"/>
-          <w:sz w:val="20"/>
-          <w:szCs w:val="20"/>
-          <w:lang w:eastAsia="de-AT"/>
-        </w:rPr>
-        <w:t>.mars_tex = loader.loadTexture(</w:t>
-      </w:r>
+        <w:t>"../../</w:t>
+      </w:r>
+      <w:proofErr w:type="spellStart"/>
       <w:r>
         <w:rPr>
           <w:rFonts w:ascii="Courier New" w:eastAsia="Times New Roman" w:hAnsi="Courier New" w:cs="Courier New"/>
@@ -5638,7 +6757,46 @@
           <w:szCs w:val="20"/>
           <w:lang w:eastAsia="de-AT"/>
         </w:rPr>
-        <w:t>"../../models/mars_1k_tex.jpg"</w:t>
+        <w:t>models</w:t>
+      </w:r>
+      <w:proofErr w:type="spellEnd"/>
+      <w:r>
+        <w:rPr>
+          <w:rFonts w:ascii="Courier New" w:eastAsia="Times New Roman" w:hAnsi="Courier New" w:cs="Courier New"/>
+          <w:b/>
+          <w:bCs/>
+          <w:color w:val="008000"/>
+          <w:sz w:val="20"/>
+          <w:szCs w:val="20"/>
+          <w:lang w:eastAsia="de-AT"/>
+        </w:rPr>
+        <w:t>/</w:t>
+      </w:r>
+      <w:proofErr w:type="spellStart"/>
+      <w:r>
+        <w:rPr>
+          <w:rFonts w:ascii="Courier New" w:eastAsia="Times New Roman" w:hAnsi="Courier New" w:cs="Courier New"/>
+          <w:b/>
+          <w:bCs/>
+          <w:color w:val="008000"/>
+          <w:sz w:val="20"/>
+          <w:szCs w:val="20"/>
+          <w:lang w:eastAsia="de-AT"/>
+        </w:rPr>
+        <w:t>planet_sphere</w:t>
+      </w:r>
+      <w:proofErr w:type="spellEnd"/>
+      <w:r>
+        <w:rPr>
+          <w:rFonts w:ascii="Courier New" w:eastAsia="Times New Roman" w:hAnsi="Courier New" w:cs="Courier New"/>
+          <w:b/>
+          <w:bCs/>
+          <w:color w:val="008000"/>
+          <w:sz w:val="20"/>
+          <w:szCs w:val="20"/>
+          <w:lang w:eastAsia="de-AT"/>
+        </w:rPr>
+        <w:t>"</w:t>
       </w:r>
       <w:r>
         <w:rPr>
@@ -5661,6 +6819,7 @@
         <w:br/>
         <w:t xml:space="preserve">    </w:t>
       </w:r>
+      <w:proofErr w:type="spellStart"/>
       <w:r>
         <w:rPr>
           <w:rFonts w:ascii="Courier New" w:eastAsia="Times New Roman" w:hAnsi="Courier New" w:cs="Courier New"/>
@@ -5679,37 +6838,78 @@
           <w:szCs w:val="20"/>
           <w:lang w:eastAsia="de-AT"/>
         </w:rPr>
-        <w:t>.mars.setTexture(</w:t>
-      </w:r>
-      <w:r>
-        <w:rPr>
-          <w:rFonts w:ascii="Courier New" w:eastAsia="Times New Roman" w:hAnsi="Courier New" w:cs="Courier New"/>
-          <w:color w:val="94558D"/>
-          <w:sz w:val="20"/>
-          <w:szCs w:val="20"/>
-          <w:lang w:eastAsia="de-AT"/>
-        </w:rPr>
-        <w:t>self</w:t>
-      </w:r>
-      <w:r>
-        <w:rPr>
-          <w:rFonts w:ascii="Courier New" w:eastAsia="Times New Roman" w:hAnsi="Courier New" w:cs="Courier New"/>
-          <w:color w:val="000000"/>
-          <w:sz w:val="20"/>
-          <w:szCs w:val="20"/>
-          <w:lang w:eastAsia="de-AT"/>
-        </w:rPr>
-        <w:t xml:space="preserve">.mars_tex, </w:t>
-      </w:r>
-      <w:r>
-        <w:rPr>
-          <w:rFonts w:ascii="Courier New" w:eastAsia="Times New Roman" w:hAnsi="Courier New" w:cs="Courier New"/>
-          <w:color w:val="0000FF"/>
-          <w:sz w:val="20"/>
-          <w:szCs w:val="20"/>
-          <w:lang w:eastAsia="de-AT"/>
-        </w:rPr>
-        <w:t>1</w:t>
+        <w:t>.mars_tex</w:t>
+      </w:r>
+      <w:proofErr w:type="spellEnd"/>
+      <w:r>
+        <w:rPr>
+          <w:rFonts w:ascii="Courier New" w:eastAsia="Times New Roman" w:hAnsi="Courier New" w:cs="Courier New"/>
+          <w:color w:val="000000"/>
+          <w:sz w:val="20"/>
+          <w:szCs w:val="20"/>
+          <w:lang w:eastAsia="de-AT"/>
+        </w:rPr>
+        <w:t xml:space="preserve"> = </w:t>
+      </w:r>
+      <w:proofErr w:type="spellStart"/>
+      <w:r>
+        <w:rPr>
+          <w:rFonts w:ascii="Courier New" w:eastAsia="Times New Roman" w:hAnsi="Courier New" w:cs="Courier New"/>
+          <w:color w:val="000000"/>
+          <w:sz w:val="20"/>
+          <w:szCs w:val="20"/>
+          <w:lang w:eastAsia="de-AT"/>
+        </w:rPr>
+        <w:t>loader.loadTexture</w:t>
+      </w:r>
+      <w:proofErr w:type="spellEnd"/>
+      <w:r>
+        <w:rPr>
+          <w:rFonts w:ascii="Courier New" w:eastAsia="Times New Roman" w:hAnsi="Courier New" w:cs="Courier New"/>
+          <w:color w:val="000000"/>
+          <w:sz w:val="20"/>
+          <w:szCs w:val="20"/>
+          <w:lang w:eastAsia="de-AT"/>
+        </w:rPr>
+        <w:t>(</w:t>
+      </w:r>
+      <w:r>
+        <w:rPr>
+          <w:rFonts w:ascii="Courier New" w:eastAsia="Times New Roman" w:hAnsi="Courier New" w:cs="Courier New"/>
+          <w:b/>
+          <w:bCs/>
+          <w:color w:val="008000"/>
+          <w:sz w:val="20"/>
+          <w:szCs w:val="20"/>
+          <w:lang w:eastAsia="de-AT"/>
+        </w:rPr>
+        <w:t>"../../</w:t>
+      </w:r>
+      <w:proofErr w:type="spellStart"/>
+      <w:r>
+        <w:rPr>
+          <w:rFonts w:ascii="Courier New" w:eastAsia="Times New Roman" w:hAnsi="Courier New" w:cs="Courier New"/>
+          <w:b/>
+          <w:bCs/>
+          <w:color w:val="008000"/>
+          <w:sz w:val="20"/>
+          <w:szCs w:val="20"/>
+          <w:lang w:eastAsia="de-AT"/>
+        </w:rPr>
+        <w:t>models</w:t>
+      </w:r>
+      <w:proofErr w:type="spellEnd"/>
+      <w:r>
+        <w:rPr>
+          <w:rFonts w:ascii="Courier New" w:eastAsia="Times New Roman" w:hAnsi="Courier New" w:cs="Courier New"/>
+          <w:b/>
+          <w:bCs/>
+          <w:color w:val="008000"/>
+          <w:sz w:val="20"/>
+          <w:szCs w:val="20"/>
+          <w:lang w:eastAsia="de-AT"/>
+        </w:rPr>
+        <w:t>/mars_1k_tex.jpg"</w:t>
       </w:r>
       <w:r>
         <w:rPr>
@@ -5732,6 +6932,7 @@
         <w:br/>
         <w:t xml:space="preserve">    </w:t>
       </w:r>
+      <w:proofErr w:type="spellStart"/>
       <w:r>
         <w:rPr>
           <w:rFonts w:ascii="Courier New" w:eastAsia="Times New Roman" w:hAnsi="Courier New" w:cs="Courier New"/>
@@ -5750,8 +6951,20 @@
           <w:szCs w:val="20"/>
           <w:lang w:eastAsia="de-AT"/>
         </w:rPr>
-        <w:t>.mars.reparentTo(</w:t>
-      </w:r>
+        <w:t>.mars.setTexture</w:t>
+      </w:r>
+      <w:proofErr w:type="spellEnd"/>
+      <w:r>
+        <w:rPr>
+          <w:rFonts w:ascii="Courier New" w:eastAsia="Times New Roman" w:hAnsi="Courier New" w:cs="Courier New"/>
+          <w:color w:val="000000"/>
+          <w:sz w:val="20"/>
+          <w:szCs w:val="20"/>
+          <w:lang w:eastAsia="de-AT"/>
+        </w:rPr>
+        <w:t>(</w:t>
+      </w:r>
+      <w:proofErr w:type="spellStart"/>
       <w:r>
         <w:rPr>
           <w:rFonts w:ascii="Courier New" w:eastAsia="Times New Roman" w:hAnsi="Courier New" w:cs="Courier New"/>
@@ -5770,7 +6983,38 @@
           <w:szCs w:val="20"/>
           <w:lang w:eastAsia="de-AT"/>
         </w:rPr>
-        <w:t>.orbit_root_mars)</w:t>
+        <w:t>.mars_tex</w:t>
+      </w:r>
+      <w:proofErr w:type="spellEnd"/>
+      <w:r>
+        <w:rPr>
+          <w:rFonts w:ascii="Courier New" w:eastAsia="Times New Roman" w:hAnsi="Courier New" w:cs="Courier New"/>
+          <w:color w:val="000000"/>
+          <w:sz w:val="20"/>
+          <w:szCs w:val="20"/>
+          <w:lang w:eastAsia="de-AT"/>
+        </w:rPr>
+        <w:t xml:space="preserve">, </w:t>
+      </w:r>
+      <w:r>
+        <w:rPr>
+          <w:rFonts w:ascii="Courier New" w:eastAsia="Times New Roman" w:hAnsi="Courier New" w:cs="Courier New"/>
+          <w:color w:val="0000FF"/>
+          <w:sz w:val="20"/>
+          <w:szCs w:val="20"/>
+          <w:lang w:eastAsia="de-AT"/>
+        </w:rPr>
+        <w:t>1</w:t>
+      </w:r>
+      <w:r>
+        <w:rPr>
+          <w:rFonts w:ascii="Courier New" w:eastAsia="Times New Roman" w:hAnsi="Courier New" w:cs="Courier New"/>
+          <w:color w:val="000000"/>
+          <w:sz w:val="20"/>
+          <w:szCs w:val="20"/>
+          <w:lang w:eastAsia="de-AT"/>
+        </w:rPr>
+        <w:t>)</w:t>
       </w:r>
       <w:r>
         <w:rPr>
@@ -5783,6 +7027,7 @@
         <w:br/>
         <w:t xml:space="preserve">    </w:t>
       </w:r>
+      <w:proofErr w:type="spellStart"/>
       <w:r>
         <w:rPr>
           <w:rFonts w:ascii="Courier New" w:eastAsia="Times New Roman" w:hAnsi="Courier New" w:cs="Courier New"/>
@@ -5801,28 +7046,20 @@
           <w:szCs w:val="20"/>
           <w:lang w:eastAsia="de-AT"/>
         </w:rPr>
-        <w:t>.mars.setPos(</w:t>
-      </w:r>
-      <w:r>
-        <w:rPr>
-          <w:rFonts w:ascii="Courier New" w:eastAsia="Times New Roman" w:hAnsi="Courier New" w:cs="Courier New"/>
-          <w:color w:val="0000FF"/>
-          <w:sz w:val="20"/>
-          <w:szCs w:val="20"/>
-          <w:lang w:eastAsia="de-AT"/>
-        </w:rPr>
-        <w:t xml:space="preserve">1.52 </w:t>
-      </w:r>
-      <w:r>
-        <w:rPr>
-          <w:rFonts w:ascii="Courier New" w:eastAsia="Times New Roman" w:hAnsi="Courier New" w:cs="Courier New"/>
-          <w:color w:val="000000"/>
-          <w:sz w:val="20"/>
-          <w:szCs w:val="20"/>
-          <w:lang w:eastAsia="de-AT"/>
-        </w:rPr>
-        <w:t xml:space="preserve">* </w:t>
-      </w:r>
+        <w:t>.mars.reparentTo</w:t>
+      </w:r>
+      <w:proofErr w:type="spellEnd"/>
+      <w:r>
+        <w:rPr>
+          <w:rFonts w:ascii="Courier New" w:eastAsia="Times New Roman" w:hAnsi="Courier New" w:cs="Courier New"/>
+          <w:color w:val="000000"/>
+          <w:sz w:val="20"/>
+          <w:szCs w:val="20"/>
+          <w:lang w:eastAsia="de-AT"/>
+        </w:rPr>
+        <w:t>(</w:t>
+      </w:r>
+      <w:proofErr w:type="spellStart"/>
       <w:r>
         <w:rPr>
           <w:rFonts w:ascii="Courier New" w:eastAsia="Times New Roman" w:hAnsi="Courier New" w:cs="Courier New"/>
@@ -5841,38 +7078,9 @@
           <w:szCs w:val="20"/>
           <w:lang w:eastAsia="de-AT"/>
         </w:rPr>
-        <w:t xml:space="preserve">.orbitscale, </w:t>
-      </w:r>
-      <w:r>
-        <w:rPr>
-          <w:rFonts w:ascii="Courier New" w:eastAsia="Times New Roman" w:hAnsi="Courier New" w:cs="Courier New"/>
-          <w:color w:val="0000FF"/>
-          <w:sz w:val="20"/>
-          <w:szCs w:val="20"/>
-          <w:lang w:eastAsia="de-AT"/>
-        </w:rPr>
-        <w:t>0</w:t>
-      </w:r>
-      <w:r>
-        <w:rPr>
-          <w:rFonts w:ascii="Courier New" w:eastAsia="Times New Roman" w:hAnsi="Courier New" w:cs="Courier New"/>
-          <w:color w:val="000000"/>
-          <w:sz w:val="20"/>
-          <w:szCs w:val="20"/>
-          <w:lang w:eastAsia="de-AT"/>
-        </w:rPr>
-        <w:t xml:space="preserve">, </w:t>
-      </w:r>
-      <w:r>
-        <w:rPr>
-          <w:rFonts w:ascii="Courier New" w:eastAsia="Times New Roman" w:hAnsi="Courier New" w:cs="Courier New"/>
-          <w:color w:val="0000FF"/>
-          <w:sz w:val="20"/>
-          <w:szCs w:val="20"/>
-          <w:lang w:eastAsia="de-AT"/>
-        </w:rPr>
-        <w:t>0</w:t>
-      </w:r>
+        <w:t>.orbit_root_mars</w:t>
+      </w:r>
+      <w:proofErr w:type="spellEnd"/>
       <w:r>
         <w:rPr>
           <w:rFonts w:ascii="Courier New" w:eastAsia="Times New Roman" w:hAnsi="Courier New" w:cs="Courier New"/>
@@ -5894,6 +7102,7 @@
         <w:br/>
         <w:t xml:space="preserve">    </w:t>
       </w:r>
+      <w:proofErr w:type="spellStart"/>
       <w:r>
         <w:rPr>
           <w:rFonts w:ascii="Courier New" w:eastAsia="Times New Roman" w:hAnsi="Courier New" w:cs="Courier New"/>
@@ -5912,7 +7121,18 @@
           <w:szCs w:val="20"/>
           <w:lang w:eastAsia="de-AT"/>
         </w:rPr>
-        <w:t>.mars.setScale(</w:t>
+        <w:t>.mars.setPos</w:t>
+      </w:r>
+      <w:proofErr w:type="spellEnd"/>
+      <w:r>
+        <w:rPr>
+          <w:rFonts w:ascii="Courier New" w:eastAsia="Times New Roman" w:hAnsi="Courier New" w:cs="Courier New"/>
+          <w:color w:val="000000"/>
+          <w:sz w:val="20"/>
+          <w:szCs w:val="20"/>
+          <w:lang w:eastAsia="de-AT"/>
+        </w:rPr>
+        <w:t>(</w:t>
       </w:r>
       <w:r>
         <w:rPr>
@@ -5922,6 +7142,141 @@
           <w:szCs w:val="20"/>
           <w:lang w:eastAsia="de-AT"/>
         </w:rPr>
+        <w:t xml:space="preserve">1.52 </w:t>
+      </w:r>
+      <w:r>
+        <w:rPr>
+          <w:rFonts w:ascii="Courier New" w:eastAsia="Times New Roman" w:hAnsi="Courier New" w:cs="Courier New"/>
+          <w:color w:val="000000"/>
+          <w:sz w:val="20"/>
+          <w:szCs w:val="20"/>
+          <w:lang w:eastAsia="de-AT"/>
+        </w:rPr>
+        <w:t xml:space="preserve">* </w:t>
+      </w:r>
+      <w:proofErr w:type="spellStart"/>
+      <w:r>
+        <w:rPr>
+          <w:rFonts w:ascii="Courier New" w:eastAsia="Times New Roman" w:hAnsi="Courier New" w:cs="Courier New"/>
+          <w:color w:val="94558D"/>
+          <w:sz w:val="20"/>
+          <w:szCs w:val="20"/>
+          <w:lang w:eastAsia="de-AT"/>
+        </w:rPr>
+        <w:t>self</w:t>
+      </w:r>
+      <w:r>
+        <w:rPr>
+          <w:rFonts w:ascii="Courier New" w:eastAsia="Times New Roman" w:hAnsi="Courier New" w:cs="Courier New"/>
+          <w:color w:val="000000"/>
+          <w:sz w:val="20"/>
+          <w:szCs w:val="20"/>
+          <w:lang w:eastAsia="de-AT"/>
+        </w:rPr>
+        <w:t>.orbitscale</w:t>
+      </w:r>
+      <w:proofErr w:type="spellEnd"/>
+      <w:r>
+        <w:rPr>
+          <w:rFonts w:ascii="Courier New" w:eastAsia="Times New Roman" w:hAnsi="Courier New" w:cs="Courier New"/>
+          <w:color w:val="000000"/>
+          <w:sz w:val="20"/>
+          <w:szCs w:val="20"/>
+          <w:lang w:eastAsia="de-AT"/>
+        </w:rPr>
+        <w:t xml:space="preserve">, </w:t>
+      </w:r>
+      <w:r>
+        <w:rPr>
+          <w:rFonts w:ascii="Courier New" w:eastAsia="Times New Roman" w:hAnsi="Courier New" w:cs="Courier New"/>
+          <w:color w:val="0000FF"/>
+          <w:sz w:val="20"/>
+          <w:szCs w:val="20"/>
+          <w:lang w:eastAsia="de-AT"/>
+        </w:rPr>
+        <w:t>0</w:t>
+      </w:r>
+      <w:r>
+        <w:rPr>
+          <w:rFonts w:ascii="Courier New" w:eastAsia="Times New Roman" w:hAnsi="Courier New" w:cs="Courier New"/>
+          <w:color w:val="000000"/>
+          <w:sz w:val="20"/>
+          <w:szCs w:val="20"/>
+          <w:lang w:eastAsia="de-AT"/>
+        </w:rPr>
+        <w:t xml:space="preserve">, </w:t>
+      </w:r>
+      <w:r>
+        <w:rPr>
+          <w:rFonts w:ascii="Courier New" w:eastAsia="Times New Roman" w:hAnsi="Courier New" w:cs="Courier New"/>
+          <w:color w:val="0000FF"/>
+          <w:sz w:val="20"/>
+          <w:szCs w:val="20"/>
+          <w:lang w:eastAsia="de-AT"/>
+        </w:rPr>
+        <w:t>0</w:t>
+      </w:r>
+      <w:r>
+        <w:rPr>
+          <w:rFonts w:ascii="Courier New" w:eastAsia="Times New Roman" w:hAnsi="Courier New" w:cs="Courier New"/>
+          <w:color w:val="000000"/>
+          <w:sz w:val="20"/>
+          <w:szCs w:val="20"/>
+          <w:lang w:eastAsia="de-AT"/>
+        </w:rPr>
+        <w:t>)</w:t>
+      </w:r>
+      <w:r>
+        <w:rPr>
+          <w:rFonts w:ascii="Courier New" w:eastAsia="Times New Roman" w:hAnsi="Courier New" w:cs="Courier New"/>
+          <w:color w:val="000000"/>
+          <w:sz w:val="20"/>
+          <w:szCs w:val="20"/>
+          <w:lang w:eastAsia="de-AT"/>
+        </w:rPr>
+        <w:br/>
+        <w:t xml:space="preserve">    </w:t>
+      </w:r>
+      <w:proofErr w:type="spellStart"/>
+      <w:r>
+        <w:rPr>
+          <w:rFonts w:ascii="Courier New" w:eastAsia="Times New Roman" w:hAnsi="Courier New" w:cs="Courier New"/>
+          <w:color w:val="94558D"/>
+          <w:sz w:val="20"/>
+          <w:szCs w:val="20"/>
+          <w:lang w:eastAsia="de-AT"/>
+        </w:rPr>
+        <w:t>self</w:t>
+      </w:r>
+      <w:r>
+        <w:rPr>
+          <w:rFonts w:ascii="Courier New" w:eastAsia="Times New Roman" w:hAnsi="Courier New" w:cs="Courier New"/>
+          <w:color w:val="000000"/>
+          <w:sz w:val="20"/>
+          <w:szCs w:val="20"/>
+          <w:lang w:eastAsia="de-AT"/>
+        </w:rPr>
+        <w:t>.mars.setScale</w:t>
+      </w:r>
+      <w:proofErr w:type="spellEnd"/>
+      <w:r>
+        <w:rPr>
+          <w:rFonts w:ascii="Courier New" w:eastAsia="Times New Roman" w:hAnsi="Courier New" w:cs="Courier New"/>
+          <w:color w:val="000000"/>
+          <w:sz w:val="20"/>
+          <w:szCs w:val="20"/>
+          <w:lang w:eastAsia="de-AT"/>
+        </w:rPr>
+        <w:t>(</w:t>
+      </w:r>
+      <w:r>
+        <w:rPr>
+          <w:rFonts w:ascii="Courier New" w:eastAsia="Times New Roman" w:hAnsi="Courier New" w:cs="Courier New"/>
+          <w:color w:val="0000FF"/>
+          <w:sz w:val="20"/>
+          <w:szCs w:val="20"/>
+          <w:lang w:eastAsia="de-AT"/>
+        </w:rPr>
         <w:t xml:space="preserve">0.515 </w:t>
       </w:r>
       <w:r>
@@ -5934,6 +7289,7 @@
         </w:rPr>
         <w:t xml:space="preserve">* </w:t>
       </w:r>
+      <w:proofErr w:type="spellStart"/>
       <w:r>
         <w:rPr>
           <w:rFonts w:ascii="Courier New" w:eastAsia="Times New Roman" w:hAnsi="Courier New" w:cs="Courier New"/>
@@ -5952,7 +7308,18 @@
           <w:szCs w:val="20"/>
           <w:lang w:eastAsia="de-AT"/>
         </w:rPr>
-        <w:t>.sizescale)</w:t>
+        <w:t>.sizescale</w:t>
+      </w:r>
+      <w:proofErr w:type="spellEnd"/>
+      <w:r>
+        <w:rPr>
+          <w:rFonts w:ascii="Courier New" w:eastAsia="Times New Roman" w:hAnsi="Courier New" w:cs="Courier New"/>
+          <w:color w:val="000000"/>
+          <w:sz w:val="20"/>
+          <w:szCs w:val="20"/>
+          <w:lang w:eastAsia="de-AT"/>
+        </w:rPr>
+        <w:t>)</w:t>
       </w:r>
       <w:r>
         <w:rPr>
@@ -5974,6 +7341,7 @@
         </w:rPr>
         <w:br/>
       </w:r>
+      <w:proofErr w:type="spellStart"/>
       <w:r>
         <w:rPr>
           <w:rFonts w:ascii="Courier New" w:eastAsia="Times New Roman" w:hAnsi="Courier New" w:cs="Courier New"/>
@@ -5984,18 +7352,44 @@
           <w:szCs w:val="20"/>
           <w:lang w:eastAsia="de-AT"/>
         </w:rPr>
-        <w:t xml:space="preserve">def </w:t>
-      </w:r>
-      <w:r>
-        <w:rPr>
-          <w:rFonts w:ascii="Courier New" w:eastAsia="Times New Roman" w:hAnsi="Courier New" w:cs="Courier New"/>
-          <w:color w:val="000000"/>
-          <w:sz w:val="20"/>
-          <w:szCs w:val="20"/>
-          <w:lang w:eastAsia="de-AT"/>
-        </w:rPr>
-        <w:t>rotateMars(</w:t>
-      </w:r>
+        <w:t>def</w:t>
+      </w:r>
+      <w:proofErr w:type="spellEnd"/>
+      <w:r>
+        <w:rPr>
+          <w:rFonts w:ascii="Courier New" w:eastAsia="Times New Roman" w:hAnsi="Courier New" w:cs="Courier New"/>
+          <w:b/>
+          <w:bCs/>
+          <w:color w:val="000080"/>
+          <w:sz w:val="20"/>
+          <w:szCs w:val="20"/>
+          <w:lang w:eastAsia="de-AT"/>
+        </w:rPr>
+        <w:t xml:space="preserve"> </w:t>
+      </w:r>
+      <w:proofErr w:type="spellStart"/>
+      <w:r>
+        <w:rPr>
+          <w:rFonts w:ascii="Courier New" w:eastAsia="Times New Roman" w:hAnsi="Courier New" w:cs="Courier New"/>
+          <w:color w:val="000000"/>
+          <w:sz w:val="20"/>
+          <w:szCs w:val="20"/>
+          <w:lang w:eastAsia="de-AT"/>
+        </w:rPr>
+        <w:t>rotateMars</w:t>
+      </w:r>
+      <w:proofErr w:type="spellEnd"/>
+      <w:r>
+        <w:rPr>
+          <w:rFonts w:ascii="Courier New" w:eastAsia="Times New Roman" w:hAnsi="Courier New" w:cs="Courier New"/>
+          <w:color w:val="000000"/>
+          <w:sz w:val="20"/>
+          <w:szCs w:val="20"/>
+          <w:lang w:eastAsia="de-AT"/>
+        </w:rPr>
+        <w:t>(</w:t>
+      </w:r>
+      <w:proofErr w:type="spellStart"/>
       <w:r>
         <w:rPr>
           <w:rFonts w:ascii="Courier New" w:eastAsia="Times New Roman" w:hAnsi="Courier New" w:cs="Courier New"/>
@@ -6006,6 +7400,7 @@
         </w:rPr>
         <w:t>self</w:t>
       </w:r>
+      <w:proofErr w:type="spellEnd"/>
       <w:r>
         <w:rPr>
           <w:rFonts w:ascii="Courier New" w:eastAsia="Times New Roman" w:hAnsi="Courier New" w:cs="Courier New"/>
@@ -6027,6 +7422,7 @@
         <w:br/>
         <w:t xml:space="preserve">    </w:t>
       </w:r>
+      <w:proofErr w:type="spellStart"/>
       <w:r>
         <w:rPr>
           <w:rFonts w:ascii="Courier New" w:eastAsia="Times New Roman" w:hAnsi="Courier New" w:cs="Courier New"/>
@@ -6045,8 +7441,20 @@
           <w:szCs w:val="20"/>
           <w:lang w:eastAsia="de-AT"/>
         </w:rPr>
-        <w:t xml:space="preserve">.orbit_period_mars = </w:t>
-      </w:r>
+        <w:t>.orbit_period_mars</w:t>
+      </w:r>
+      <w:proofErr w:type="spellEnd"/>
+      <w:r>
+        <w:rPr>
+          <w:rFonts w:ascii="Courier New" w:eastAsia="Times New Roman" w:hAnsi="Courier New" w:cs="Courier New"/>
+          <w:color w:val="000000"/>
+          <w:sz w:val="20"/>
+          <w:szCs w:val="20"/>
+          <w:lang w:eastAsia="de-AT"/>
+        </w:rPr>
+        <w:t xml:space="preserve"> = </w:t>
+      </w:r>
+      <w:proofErr w:type="spellStart"/>
       <w:r>
         <w:rPr>
           <w:rFonts w:ascii="Courier New" w:eastAsia="Times New Roman" w:hAnsi="Courier New" w:cs="Courier New"/>
@@ -6065,7 +7473,18 @@
           <w:szCs w:val="20"/>
           <w:lang w:eastAsia="de-AT"/>
         </w:rPr>
-        <w:t>.orbit_root_mars.hprInterval(</w:t>
+        <w:t>.orbit_root_mars.hprInterval</w:t>
+      </w:r>
+      <w:proofErr w:type="spellEnd"/>
+      <w:r>
+        <w:rPr>
+          <w:rFonts w:ascii="Courier New" w:eastAsia="Times New Roman" w:hAnsi="Courier New" w:cs="Courier New"/>
+          <w:color w:val="000000"/>
+          <w:sz w:val="20"/>
+          <w:szCs w:val="20"/>
+          <w:lang w:eastAsia="de-AT"/>
+        </w:rPr>
+        <w:t>(</w:t>
       </w:r>
       <w:r>
         <w:rPr>
@@ -6098,6 +7517,7 @@
         </w:rPr>
         <w:t xml:space="preserve">* </w:t>
       </w:r>
+      <w:proofErr w:type="spellStart"/>
       <w:r>
         <w:rPr>
           <w:rFonts w:ascii="Courier New" w:eastAsia="Times New Roman" w:hAnsi="Courier New" w:cs="Courier New"/>
@@ -6116,7 +7536,18 @@
           <w:szCs w:val="20"/>
           <w:lang w:eastAsia="de-AT"/>
         </w:rPr>
-        <w:t>.yearscale), (</w:t>
+        <w:t>.yearscale</w:t>
+      </w:r>
+      <w:proofErr w:type="spellEnd"/>
+      <w:r>
+        <w:rPr>
+          <w:rFonts w:ascii="Courier New" w:eastAsia="Times New Roman" w:hAnsi="Courier New" w:cs="Courier New"/>
+          <w:color w:val="000000"/>
+          <w:sz w:val="20"/>
+          <w:szCs w:val="20"/>
+          <w:lang w:eastAsia="de-AT"/>
+        </w:rPr>
+        <w:t>), (</w:t>
       </w:r>
       <w:r>
         <w:rPr>
@@ -6189,6 +7620,7 @@
         <w:br/>
         <w:t xml:space="preserve">    </w:t>
       </w:r>
+      <w:proofErr w:type="spellStart"/>
       <w:r>
         <w:rPr>
           <w:rFonts w:ascii="Courier New" w:eastAsia="Times New Roman" w:hAnsi="Courier New" w:cs="Courier New"/>
@@ -6207,8 +7639,20 @@
           <w:szCs w:val="20"/>
           <w:lang w:eastAsia="de-AT"/>
         </w:rPr>
-        <w:t xml:space="preserve">.day_period_mars = </w:t>
-      </w:r>
+        <w:t>.day_period_mars</w:t>
+      </w:r>
+      <w:proofErr w:type="spellEnd"/>
+      <w:r>
+        <w:rPr>
+          <w:rFonts w:ascii="Courier New" w:eastAsia="Times New Roman" w:hAnsi="Courier New" w:cs="Courier New"/>
+          <w:color w:val="000000"/>
+          <w:sz w:val="20"/>
+          <w:szCs w:val="20"/>
+          <w:lang w:eastAsia="de-AT"/>
+        </w:rPr>
+        <w:t xml:space="preserve"> = </w:t>
+      </w:r>
+      <w:proofErr w:type="spellStart"/>
       <w:r>
         <w:rPr>
           <w:rFonts w:ascii="Courier New" w:eastAsia="Times New Roman" w:hAnsi="Courier New" w:cs="Courier New"/>
@@ -6227,7 +7671,18 @@
           <w:szCs w:val="20"/>
           <w:lang w:eastAsia="de-AT"/>
         </w:rPr>
-        <w:t>.mars.hprInterval(</w:t>
+        <w:t>.mars.hprInterval</w:t>
+      </w:r>
+      <w:proofErr w:type="spellEnd"/>
+      <w:r>
+        <w:rPr>
+          <w:rFonts w:ascii="Courier New" w:eastAsia="Times New Roman" w:hAnsi="Courier New" w:cs="Courier New"/>
+          <w:color w:val="000000"/>
+          <w:sz w:val="20"/>
+          <w:szCs w:val="20"/>
+          <w:lang w:eastAsia="de-AT"/>
+        </w:rPr>
+        <w:t>(</w:t>
       </w:r>
       <w:r>
         <w:rPr>
@@ -6260,6 +7715,7 @@
         </w:rPr>
         <w:t xml:space="preserve">* </w:t>
       </w:r>
+      <w:proofErr w:type="spellStart"/>
       <w:r>
         <w:rPr>
           <w:rFonts w:ascii="Courier New" w:eastAsia="Times New Roman" w:hAnsi="Courier New" w:cs="Courier New"/>
@@ -6278,7 +7734,18 @@
           <w:szCs w:val="20"/>
           <w:lang w:eastAsia="de-AT"/>
         </w:rPr>
-        <w:t>.dayscale), (</w:t>
+        <w:t>.dayscale</w:t>
+      </w:r>
+      <w:proofErr w:type="spellEnd"/>
+      <w:r>
+        <w:rPr>
+          <w:rFonts w:ascii="Courier New" w:eastAsia="Times New Roman" w:hAnsi="Courier New" w:cs="Courier New"/>
+          <w:color w:val="000000"/>
+          <w:sz w:val="20"/>
+          <w:szCs w:val="20"/>
+          <w:lang w:eastAsia="de-AT"/>
+        </w:rPr>
+        <w:t>), (</w:t>
       </w:r>
       <w:r>
         <w:rPr>
@@ -6382,7 +7849,12 @@
       <w:bookmarkStart w:id="23" w:name="_Toc436670374"/>
       <w:r>
         <w:lastRenderedPageBreak/>
-        <w:t>Zumindest ein Planet wird mit einer Textur belegt (Erde, Mars,... sind im Netz verfügbar)</w:t>
+        <w:t>Zumindest ein Planet wird mit einer Textur belegt (Erde</w:t>
+      </w:r>
+      <w:bookmarkStart w:id="24" w:name="_GoBack"/>
+      <w:bookmarkEnd w:id="24"/>
+      <w:r>
+        <w:t>, Mars,... sind im Netz verfügbar)</w:t>
       </w:r>
       <w:bookmarkEnd w:id="23"/>
     </w:p>
@@ -6427,6 +7899,7 @@
           <w:lang w:eastAsia="de-AT"/>
         </w:rPr>
       </w:pPr>
+      <w:proofErr w:type="spellStart"/>
       <w:r>
         <w:rPr>
           <w:rFonts w:ascii="Courier New" w:eastAsia="Times New Roman" w:hAnsi="Courier New" w:cs="Courier New"/>
@@ -6437,18 +7910,44 @@
           <w:szCs w:val="20"/>
           <w:lang w:eastAsia="de-AT"/>
         </w:rPr>
-        <w:t xml:space="preserve">def </w:t>
-      </w:r>
-      <w:r>
-        <w:rPr>
-          <w:rFonts w:ascii="Courier New" w:eastAsia="Times New Roman" w:hAnsi="Courier New" w:cs="Courier New"/>
-          <w:color w:val="000000"/>
-          <w:sz w:val="20"/>
-          <w:szCs w:val="20"/>
-          <w:lang w:eastAsia="de-AT"/>
-        </w:rPr>
-        <w:t>loadMars(</w:t>
-      </w:r>
+        <w:t>def</w:t>
+      </w:r>
+      <w:proofErr w:type="spellEnd"/>
+      <w:r>
+        <w:rPr>
+          <w:rFonts w:ascii="Courier New" w:eastAsia="Times New Roman" w:hAnsi="Courier New" w:cs="Courier New"/>
+          <w:b/>
+          <w:bCs/>
+          <w:color w:val="000080"/>
+          <w:sz w:val="20"/>
+          <w:szCs w:val="20"/>
+          <w:lang w:eastAsia="de-AT"/>
+        </w:rPr>
+        <w:t xml:space="preserve"> </w:t>
+      </w:r>
+      <w:proofErr w:type="spellStart"/>
+      <w:r>
+        <w:rPr>
+          <w:rFonts w:ascii="Courier New" w:eastAsia="Times New Roman" w:hAnsi="Courier New" w:cs="Courier New"/>
+          <w:color w:val="000000"/>
+          <w:sz w:val="20"/>
+          <w:szCs w:val="20"/>
+          <w:lang w:eastAsia="de-AT"/>
+        </w:rPr>
+        <w:t>loadMars</w:t>
+      </w:r>
+      <w:proofErr w:type="spellEnd"/>
+      <w:r>
+        <w:rPr>
+          <w:rFonts w:ascii="Courier New" w:eastAsia="Times New Roman" w:hAnsi="Courier New" w:cs="Courier New"/>
+          <w:color w:val="000000"/>
+          <w:sz w:val="20"/>
+          <w:szCs w:val="20"/>
+          <w:lang w:eastAsia="de-AT"/>
+        </w:rPr>
+        <w:t>(</w:t>
+      </w:r>
+      <w:proofErr w:type="spellStart"/>
       <w:r>
         <w:rPr>
           <w:rFonts w:ascii="Courier New" w:eastAsia="Times New Roman" w:hAnsi="Courier New" w:cs="Courier New"/>
@@ -6459,6 +7958,7 @@
         </w:rPr>
         <w:t>self</w:t>
       </w:r>
+      <w:proofErr w:type="spellEnd"/>
       <w:r>
         <w:rPr>
           <w:rFonts w:ascii="Courier New" w:eastAsia="Times New Roman" w:hAnsi="Courier New" w:cs="Courier New"/>
@@ -6480,6 +7980,7 @@
         <w:br/>
         <w:t xml:space="preserve">    </w:t>
       </w:r>
+      <w:proofErr w:type="spellStart"/>
       <w:r>
         <w:rPr>
           <w:rFonts w:ascii="Courier New" w:eastAsia="Times New Roman" w:hAnsi="Courier New" w:cs="Courier New"/>
@@ -6498,7 +7999,40 @@
           <w:szCs w:val="20"/>
           <w:lang w:eastAsia="de-AT"/>
         </w:rPr>
-        <w:t>.orbit_root_mars = render.attachNewNode(</w:t>
+        <w:t>.orbit_root_mars</w:t>
+      </w:r>
+      <w:proofErr w:type="spellEnd"/>
+      <w:r>
+        <w:rPr>
+          <w:rFonts w:ascii="Courier New" w:eastAsia="Times New Roman" w:hAnsi="Courier New" w:cs="Courier New"/>
+          <w:color w:val="000000"/>
+          <w:sz w:val="20"/>
+          <w:szCs w:val="20"/>
+          <w:lang w:eastAsia="de-AT"/>
+        </w:rPr>
+        <w:t xml:space="preserve"> = </w:t>
+      </w:r>
+      <w:proofErr w:type="spellStart"/>
+      <w:r>
+        <w:rPr>
+          <w:rFonts w:ascii="Courier New" w:eastAsia="Times New Roman" w:hAnsi="Courier New" w:cs="Courier New"/>
+          <w:color w:val="000000"/>
+          <w:sz w:val="20"/>
+          <w:szCs w:val="20"/>
+          <w:lang w:eastAsia="de-AT"/>
+        </w:rPr>
+        <w:t>render.attachNewNode</w:t>
+      </w:r>
+      <w:proofErr w:type="spellEnd"/>
+      <w:r>
+        <w:rPr>
+          <w:rFonts w:ascii="Courier New" w:eastAsia="Times New Roman" w:hAnsi="Courier New" w:cs="Courier New"/>
+          <w:color w:val="000000"/>
+          <w:sz w:val="20"/>
+          <w:szCs w:val="20"/>
+          <w:lang w:eastAsia="de-AT"/>
+        </w:rPr>
+        <w:t>(</w:t>
       </w:r>
       <w:r>
         <w:rPr>
@@ -6510,7 +8044,33 @@
           <w:szCs w:val="20"/>
           <w:lang w:eastAsia="de-AT"/>
         </w:rPr>
-        <w:t>"orbit_root_mars"</w:t>
+        <w:t>"</w:t>
+      </w:r>
+      <w:proofErr w:type="spellStart"/>
+      <w:r>
+        <w:rPr>
+          <w:rFonts w:ascii="Courier New" w:eastAsia="Times New Roman" w:hAnsi="Courier New" w:cs="Courier New"/>
+          <w:b/>
+          <w:bCs/>
+          <w:color w:val="008000"/>
+          <w:sz w:val="20"/>
+          <w:szCs w:val="20"/>
+          <w:lang w:eastAsia="de-AT"/>
+        </w:rPr>
+        <w:t>orbit_root_mars</w:t>
+      </w:r>
+      <w:proofErr w:type="spellEnd"/>
+      <w:r>
+        <w:rPr>
+          <w:rFonts w:ascii="Courier New" w:eastAsia="Times New Roman" w:hAnsi="Courier New" w:cs="Courier New"/>
+          <w:b/>
+          <w:bCs/>
+          <w:color w:val="008000"/>
+          <w:sz w:val="20"/>
+          <w:szCs w:val="20"/>
+          <w:lang w:eastAsia="de-AT"/>
+        </w:rPr>
+        <w:t>"</w:t>
       </w:r>
       <w:r>
         <w:rPr>
@@ -6568,6 +8128,7 @@
         <w:br/>
         <w:t xml:space="preserve">    </w:t>
       </w:r>
+      <w:proofErr w:type="spellStart"/>
       <w:r>
         <w:rPr>
           <w:rFonts w:ascii="Courier New" w:eastAsia="Times New Roman" w:hAnsi="Courier New" w:cs="Courier New"/>
@@ -6588,7 +8149,43 @@
           <w:highlight w:val="yellow"/>
           <w:lang w:eastAsia="de-AT"/>
         </w:rPr>
-        <w:t>.mars = loader.loadModel(</w:t>
+        <w:t>.mars</w:t>
+      </w:r>
+      <w:proofErr w:type="spellEnd"/>
+      <w:r>
+        <w:rPr>
+          <w:rFonts w:ascii="Courier New" w:eastAsia="Times New Roman" w:hAnsi="Courier New" w:cs="Courier New"/>
+          <w:color w:val="000000"/>
+          <w:sz w:val="20"/>
+          <w:szCs w:val="20"/>
+          <w:highlight w:val="yellow"/>
+          <w:lang w:eastAsia="de-AT"/>
+        </w:rPr>
+        <w:t xml:space="preserve"> = </w:t>
+      </w:r>
+      <w:proofErr w:type="spellStart"/>
+      <w:r>
+        <w:rPr>
+          <w:rFonts w:ascii="Courier New" w:eastAsia="Times New Roman" w:hAnsi="Courier New" w:cs="Courier New"/>
+          <w:color w:val="000000"/>
+          <w:sz w:val="20"/>
+          <w:szCs w:val="20"/>
+          <w:highlight w:val="yellow"/>
+          <w:lang w:eastAsia="de-AT"/>
+        </w:rPr>
+        <w:t>loader.loadModel</w:t>
+      </w:r>
+      <w:proofErr w:type="spellEnd"/>
+      <w:r>
+        <w:rPr>
+          <w:rFonts w:ascii="Courier New" w:eastAsia="Times New Roman" w:hAnsi="Courier New" w:cs="Courier New"/>
+          <w:color w:val="000000"/>
+          <w:sz w:val="20"/>
+          <w:szCs w:val="20"/>
+          <w:highlight w:val="yellow"/>
+          <w:lang w:eastAsia="de-AT"/>
+        </w:rPr>
+        <w:t>(</w:t>
       </w:r>
       <w:r>
         <w:rPr>
@@ -6601,62 +8198,9 @@
           <w:highlight w:val="yellow"/>
           <w:lang w:eastAsia="de-AT"/>
         </w:rPr>
-        <w:t>"../../models/planet_sphere"</w:t>
-      </w:r>
-      <w:r>
-        <w:rPr>
-          <w:rFonts w:ascii="Courier New" w:eastAsia="Times New Roman" w:hAnsi="Courier New" w:cs="Courier New"/>
-          <w:color w:val="000000"/>
-          <w:sz w:val="20"/>
-          <w:szCs w:val="20"/>
-          <w:highlight w:val="yellow"/>
-          <w:lang w:eastAsia="de-AT"/>
-        </w:rPr>
-        <w:t>)</w:t>
-      </w:r>
-      <w:r>
-        <w:rPr>
-          <w:rFonts w:ascii="Courier New" w:eastAsia="Times New Roman" w:hAnsi="Courier New" w:cs="Courier New"/>
-          <w:color w:val="000000"/>
-          <w:sz w:val="20"/>
-          <w:szCs w:val="20"/>
-          <w:highlight w:val="yellow"/>
-          <w:lang w:eastAsia="de-AT"/>
-        </w:rPr>
-        <w:br/>
-      </w:r>
-      <w:r>
-        <w:rPr>
-          <w:rFonts w:ascii="Courier New" w:eastAsia="Times New Roman" w:hAnsi="Courier New" w:cs="Courier New"/>
-          <w:color w:val="000000"/>
-          <w:sz w:val="20"/>
-          <w:szCs w:val="20"/>
-          <w:lang w:eastAsia="de-AT"/>
-        </w:rPr>
-        <w:t xml:space="preserve">    </w:t>
-      </w:r>
-      <w:r>
-        <w:rPr>
-          <w:rFonts w:ascii="Courier New" w:eastAsia="Times New Roman" w:hAnsi="Courier New" w:cs="Courier New"/>
-          <w:color w:val="94558D"/>
-          <w:sz w:val="20"/>
-          <w:szCs w:val="20"/>
-          <w:highlight w:val="yellow"/>
-          <w:lang w:eastAsia="de-AT"/>
-        </w:rPr>
-        <w:t>self</w:t>
-      </w:r>
-      <w:r>
-        <w:rPr>
-          <w:rFonts w:ascii="Courier New" w:eastAsia="Times New Roman" w:hAnsi="Courier New" w:cs="Courier New"/>
-          <w:color w:val="000000"/>
-          <w:sz w:val="20"/>
-          <w:szCs w:val="20"/>
-          <w:highlight w:val="yellow"/>
-          <w:lang w:eastAsia="de-AT"/>
-        </w:rPr>
-        <w:t>.mars_tex = loader.loadTexture(</w:t>
-      </w:r>
+        <w:t>"../../</w:t>
+      </w:r>
+      <w:proofErr w:type="spellStart"/>
       <w:r>
         <w:rPr>
           <w:rFonts w:ascii="Courier New" w:eastAsia="Times New Roman" w:hAnsi="Courier New" w:cs="Courier New"/>
@@ -6668,7 +8212,181 @@
           <w:highlight w:val="yellow"/>
           <w:lang w:eastAsia="de-AT"/>
         </w:rPr>
-        <w:t>"../../models/mars_1k_tex.jpg"</w:t>
+        <w:t>models</w:t>
+      </w:r>
+      <w:proofErr w:type="spellEnd"/>
+      <w:r>
+        <w:rPr>
+          <w:rFonts w:ascii="Courier New" w:eastAsia="Times New Roman" w:hAnsi="Courier New" w:cs="Courier New"/>
+          <w:b/>
+          <w:bCs/>
+          <w:color w:val="008000"/>
+          <w:sz w:val="20"/>
+          <w:szCs w:val="20"/>
+          <w:highlight w:val="yellow"/>
+          <w:lang w:eastAsia="de-AT"/>
+        </w:rPr>
+        <w:t>/</w:t>
+      </w:r>
+      <w:proofErr w:type="spellStart"/>
+      <w:r>
+        <w:rPr>
+          <w:rFonts w:ascii="Courier New" w:eastAsia="Times New Roman" w:hAnsi="Courier New" w:cs="Courier New"/>
+          <w:b/>
+          <w:bCs/>
+          <w:color w:val="008000"/>
+          <w:sz w:val="20"/>
+          <w:szCs w:val="20"/>
+          <w:highlight w:val="yellow"/>
+          <w:lang w:eastAsia="de-AT"/>
+        </w:rPr>
+        <w:t>planet_sphere</w:t>
+      </w:r>
+      <w:proofErr w:type="spellEnd"/>
+      <w:r>
+        <w:rPr>
+          <w:rFonts w:ascii="Courier New" w:eastAsia="Times New Roman" w:hAnsi="Courier New" w:cs="Courier New"/>
+          <w:b/>
+          <w:bCs/>
+          <w:color w:val="008000"/>
+          <w:sz w:val="20"/>
+          <w:szCs w:val="20"/>
+          <w:highlight w:val="yellow"/>
+          <w:lang w:eastAsia="de-AT"/>
+        </w:rPr>
+        <w:t>"</w:t>
+      </w:r>
+      <w:r>
+        <w:rPr>
+          <w:rFonts w:ascii="Courier New" w:eastAsia="Times New Roman" w:hAnsi="Courier New" w:cs="Courier New"/>
+          <w:color w:val="000000"/>
+          <w:sz w:val="20"/>
+          <w:szCs w:val="20"/>
+          <w:highlight w:val="yellow"/>
+          <w:lang w:eastAsia="de-AT"/>
+        </w:rPr>
+        <w:t>)</w:t>
+      </w:r>
+      <w:r>
+        <w:rPr>
+          <w:rFonts w:ascii="Courier New" w:eastAsia="Times New Roman" w:hAnsi="Courier New" w:cs="Courier New"/>
+          <w:color w:val="000000"/>
+          <w:sz w:val="20"/>
+          <w:szCs w:val="20"/>
+          <w:highlight w:val="yellow"/>
+          <w:lang w:eastAsia="de-AT"/>
+        </w:rPr>
+        <w:br/>
+      </w:r>
+      <w:r>
+        <w:rPr>
+          <w:rFonts w:ascii="Courier New" w:eastAsia="Times New Roman" w:hAnsi="Courier New" w:cs="Courier New"/>
+          <w:color w:val="000000"/>
+          <w:sz w:val="20"/>
+          <w:szCs w:val="20"/>
+          <w:lang w:eastAsia="de-AT"/>
+        </w:rPr>
+        <w:t xml:space="preserve">    </w:t>
+      </w:r>
+      <w:proofErr w:type="spellStart"/>
+      <w:r>
+        <w:rPr>
+          <w:rFonts w:ascii="Courier New" w:eastAsia="Times New Roman" w:hAnsi="Courier New" w:cs="Courier New"/>
+          <w:color w:val="94558D"/>
+          <w:sz w:val="20"/>
+          <w:szCs w:val="20"/>
+          <w:highlight w:val="yellow"/>
+          <w:lang w:eastAsia="de-AT"/>
+        </w:rPr>
+        <w:t>self</w:t>
+      </w:r>
+      <w:r>
+        <w:rPr>
+          <w:rFonts w:ascii="Courier New" w:eastAsia="Times New Roman" w:hAnsi="Courier New" w:cs="Courier New"/>
+          <w:color w:val="000000"/>
+          <w:sz w:val="20"/>
+          <w:szCs w:val="20"/>
+          <w:highlight w:val="yellow"/>
+          <w:lang w:eastAsia="de-AT"/>
+        </w:rPr>
+        <w:t>.mars_tex</w:t>
+      </w:r>
+      <w:proofErr w:type="spellEnd"/>
+      <w:r>
+        <w:rPr>
+          <w:rFonts w:ascii="Courier New" w:eastAsia="Times New Roman" w:hAnsi="Courier New" w:cs="Courier New"/>
+          <w:color w:val="000000"/>
+          <w:sz w:val="20"/>
+          <w:szCs w:val="20"/>
+          <w:highlight w:val="yellow"/>
+          <w:lang w:eastAsia="de-AT"/>
+        </w:rPr>
+        <w:t xml:space="preserve"> = </w:t>
+      </w:r>
+      <w:proofErr w:type="spellStart"/>
+      <w:r>
+        <w:rPr>
+          <w:rFonts w:ascii="Courier New" w:eastAsia="Times New Roman" w:hAnsi="Courier New" w:cs="Courier New"/>
+          <w:color w:val="000000"/>
+          <w:sz w:val="20"/>
+          <w:szCs w:val="20"/>
+          <w:highlight w:val="yellow"/>
+          <w:lang w:eastAsia="de-AT"/>
+        </w:rPr>
+        <w:t>loader.loadTexture</w:t>
+      </w:r>
+      <w:proofErr w:type="spellEnd"/>
+      <w:r>
+        <w:rPr>
+          <w:rFonts w:ascii="Courier New" w:eastAsia="Times New Roman" w:hAnsi="Courier New" w:cs="Courier New"/>
+          <w:color w:val="000000"/>
+          <w:sz w:val="20"/>
+          <w:szCs w:val="20"/>
+          <w:highlight w:val="yellow"/>
+          <w:lang w:eastAsia="de-AT"/>
+        </w:rPr>
+        <w:t>(</w:t>
+      </w:r>
+      <w:r>
+        <w:rPr>
+          <w:rFonts w:ascii="Courier New" w:eastAsia="Times New Roman" w:hAnsi="Courier New" w:cs="Courier New"/>
+          <w:b/>
+          <w:bCs/>
+          <w:color w:val="008000"/>
+          <w:sz w:val="20"/>
+          <w:szCs w:val="20"/>
+          <w:highlight w:val="yellow"/>
+          <w:lang w:eastAsia="de-AT"/>
+        </w:rPr>
+        <w:t>"../../</w:t>
+      </w:r>
+      <w:proofErr w:type="spellStart"/>
+      <w:r>
+        <w:rPr>
+          <w:rFonts w:ascii="Courier New" w:eastAsia="Times New Roman" w:hAnsi="Courier New" w:cs="Courier New"/>
+          <w:b/>
+          <w:bCs/>
+          <w:color w:val="008000"/>
+          <w:sz w:val="20"/>
+          <w:szCs w:val="20"/>
+          <w:highlight w:val="yellow"/>
+          <w:lang w:eastAsia="de-AT"/>
+        </w:rPr>
+        <w:t>models</w:t>
+      </w:r>
+      <w:proofErr w:type="spellEnd"/>
+      <w:r>
+        <w:rPr>
+          <w:rFonts w:ascii="Courier New" w:eastAsia="Times New Roman" w:hAnsi="Courier New" w:cs="Courier New"/>
+          <w:b/>
+          <w:bCs/>
+          <w:color w:val="008000"/>
+          <w:sz w:val="20"/>
+          <w:szCs w:val="20"/>
+          <w:highlight w:val="yellow"/>
+          <w:lang w:eastAsia="de-AT"/>
+        </w:rPr>
+        <w:t>/mars_1k_tex.jpg"</w:t>
       </w:r>
       <w:r>
         <w:rPr>
@@ -6692,6 +8410,7 @@
         <w:br/>
         <w:t xml:space="preserve">    </w:t>
       </w:r>
+      <w:proofErr w:type="spellStart"/>
       <w:r>
         <w:rPr>
           <w:rFonts w:ascii="Courier New" w:eastAsia="Times New Roman" w:hAnsi="Courier New" w:cs="Courier New"/>
@@ -6710,8 +8429,20 @@
           <w:szCs w:val="20"/>
           <w:lang w:eastAsia="de-AT"/>
         </w:rPr>
-        <w:t>.mars.setTexture(</w:t>
-      </w:r>
+        <w:t>.mars.setTexture</w:t>
+      </w:r>
+      <w:proofErr w:type="spellEnd"/>
+      <w:r>
+        <w:rPr>
+          <w:rFonts w:ascii="Courier New" w:eastAsia="Times New Roman" w:hAnsi="Courier New" w:cs="Courier New"/>
+          <w:color w:val="000000"/>
+          <w:sz w:val="20"/>
+          <w:szCs w:val="20"/>
+          <w:lang w:eastAsia="de-AT"/>
+        </w:rPr>
+        <w:t>(</w:t>
+      </w:r>
+      <w:proofErr w:type="spellStart"/>
       <w:r>
         <w:rPr>
           <w:rFonts w:ascii="Courier New" w:eastAsia="Times New Roman" w:hAnsi="Courier New" w:cs="Courier New"/>
@@ -6730,7 +8461,18 @@
           <w:szCs w:val="20"/>
           <w:lang w:eastAsia="de-AT"/>
         </w:rPr>
-        <w:t xml:space="preserve">.mars_tex, </w:t>
+        <w:t>.mars_tex</w:t>
+      </w:r>
+      <w:proofErr w:type="spellEnd"/>
+      <w:r>
+        <w:rPr>
+          <w:rFonts w:ascii="Courier New" w:eastAsia="Times New Roman" w:hAnsi="Courier New" w:cs="Courier New"/>
+          <w:color w:val="000000"/>
+          <w:sz w:val="20"/>
+          <w:szCs w:val="20"/>
+          <w:lang w:eastAsia="de-AT"/>
+        </w:rPr>
+        <w:t xml:space="preserve">, </w:t>
       </w:r>
       <w:r>
         <w:rPr>
@@ -6763,6 +8505,7 @@
         <w:br/>
         <w:t xml:space="preserve">    </w:t>
       </w:r>
+      <w:proofErr w:type="spellStart"/>
       <w:r>
         <w:rPr>
           <w:rFonts w:ascii="Courier New" w:eastAsia="Times New Roman" w:hAnsi="Courier New" w:cs="Courier New"/>
@@ -6781,8 +8524,20 @@
           <w:szCs w:val="20"/>
           <w:lang w:eastAsia="de-AT"/>
         </w:rPr>
-        <w:t>.mars.reparentTo(</w:t>
-      </w:r>
+        <w:t>.mars.reparentTo</w:t>
+      </w:r>
+      <w:proofErr w:type="spellEnd"/>
+      <w:r>
+        <w:rPr>
+          <w:rFonts w:ascii="Courier New" w:eastAsia="Times New Roman" w:hAnsi="Courier New" w:cs="Courier New"/>
+          <w:color w:val="000000"/>
+          <w:sz w:val="20"/>
+          <w:szCs w:val="20"/>
+          <w:lang w:eastAsia="de-AT"/>
+        </w:rPr>
+        <w:t>(</w:t>
+      </w:r>
+      <w:proofErr w:type="spellStart"/>
       <w:r>
         <w:rPr>
           <w:rFonts w:ascii="Courier New" w:eastAsia="Times New Roman" w:hAnsi="Courier New" w:cs="Courier New"/>
@@ -6801,7 +8556,18 @@
           <w:szCs w:val="20"/>
           <w:lang w:eastAsia="de-AT"/>
         </w:rPr>
-        <w:t>.orbit_root_mars)</w:t>
+        <w:t>.orbit_root_mars</w:t>
+      </w:r>
+      <w:proofErr w:type="spellEnd"/>
+      <w:r>
+        <w:rPr>
+          <w:rFonts w:ascii="Courier New" w:eastAsia="Times New Roman" w:hAnsi="Courier New" w:cs="Courier New"/>
+          <w:color w:val="000000"/>
+          <w:sz w:val="20"/>
+          <w:szCs w:val="20"/>
+          <w:lang w:eastAsia="de-AT"/>
+        </w:rPr>
+        <w:t>)</w:t>
       </w:r>
       <w:r>
         <w:rPr>
@@ -6814,6 +8580,7 @@
         <w:br/>
         <w:t xml:space="preserve">    </w:t>
       </w:r>
+      <w:proofErr w:type="spellStart"/>
       <w:r>
         <w:rPr>
           <w:rFonts w:ascii="Courier New" w:eastAsia="Times New Roman" w:hAnsi="Courier New" w:cs="Courier New"/>
@@ -6832,7 +8599,18 @@
           <w:szCs w:val="20"/>
           <w:lang w:eastAsia="de-AT"/>
         </w:rPr>
-        <w:t>.mars.setPos(</w:t>
+        <w:t>.mars.setPos</w:t>
+      </w:r>
+      <w:proofErr w:type="spellEnd"/>
+      <w:r>
+        <w:rPr>
+          <w:rFonts w:ascii="Courier New" w:eastAsia="Times New Roman" w:hAnsi="Courier New" w:cs="Courier New"/>
+          <w:color w:val="000000"/>
+          <w:sz w:val="20"/>
+          <w:szCs w:val="20"/>
+          <w:lang w:eastAsia="de-AT"/>
+        </w:rPr>
+        <w:t>(</w:t>
       </w:r>
       <w:r>
         <w:rPr>
@@ -6854,6 +8632,7 @@
         </w:rPr>
         <w:t xml:space="preserve">* </w:t>
       </w:r>
+      <w:proofErr w:type="spellStart"/>
       <w:r>
         <w:rPr>
           <w:rFonts w:ascii="Courier New" w:eastAsia="Times New Roman" w:hAnsi="Courier New" w:cs="Courier New"/>
@@ -6872,7 +8651,18 @@
           <w:szCs w:val="20"/>
           <w:lang w:eastAsia="de-AT"/>
         </w:rPr>
-        <w:t xml:space="preserve">.orbitscale, </w:t>
+        <w:t>.orbitscale</w:t>
+      </w:r>
+      <w:proofErr w:type="spellEnd"/>
+      <w:r>
+        <w:rPr>
+          <w:rFonts w:ascii="Courier New" w:eastAsia="Times New Roman" w:hAnsi="Courier New" w:cs="Courier New"/>
+          <w:color w:val="000000"/>
+          <w:sz w:val="20"/>
+          <w:szCs w:val="20"/>
+          <w:lang w:eastAsia="de-AT"/>
+        </w:rPr>
+        <w:t xml:space="preserve">, </w:t>
       </w:r>
       <w:r>
         <w:rPr>
@@ -6925,6 +8715,7 @@
         <w:br/>
         <w:t xml:space="preserve">    </w:t>
       </w:r>
+      <w:proofErr w:type="spellStart"/>
       <w:r>
         <w:rPr>
           <w:rFonts w:ascii="Courier New" w:eastAsia="Times New Roman" w:hAnsi="Courier New" w:cs="Courier New"/>
@@ -6943,7 +8734,18 @@
           <w:szCs w:val="20"/>
           <w:lang w:eastAsia="de-AT"/>
         </w:rPr>
-        <w:t>.mars.setScale(</w:t>
+        <w:t>.mars.setScale</w:t>
+      </w:r>
+      <w:proofErr w:type="spellEnd"/>
+      <w:r>
+        <w:rPr>
+          <w:rFonts w:ascii="Courier New" w:eastAsia="Times New Roman" w:hAnsi="Courier New" w:cs="Courier New"/>
+          <w:color w:val="000000"/>
+          <w:sz w:val="20"/>
+          <w:szCs w:val="20"/>
+          <w:lang w:eastAsia="de-AT"/>
+        </w:rPr>
+        <w:t>(</w:t>
       </w:r>
       <w:r>
         <w:rPr>
@@ -6965,6 +8767,7 @@
         </w:rPr>
         <w:t xml:space="preserve">* </w:t>
       </w:r>
+      <w:proofErr w:type="spellStart"/>
       <w:r>
         <w:rPr>
           <w:rFonts w:ascii="Courier New" w:eastAsia="Times New Roman" w:hAnsi="Courier New" w:cs="Courier New"/>
@@ -6983,7 +8786,18 @@
           <w:szCs w:val="20"/>
           <w:lang w:eastAsia="de-AT"/>
         </w:rPr>
-        <w:t>.sizescale)</w:t>
+        <w:t>.sizescale</w:t>
+      </w:r>
+      <w:proofErr w:type="spellEnd"/>
+      <w:r>
+        <w:rPr>
+          <w:rFonts w:ascii="Courier New" w:eastAsia="Times New Roman" w:hAnsi="Courier New" w:cs="Courier New"/>
+          <w:color w:val="000000"/>
+          <w:sz w:val="20"/>
+          <w:szCs w:val="20"/>
+          <w:lang w:eastAsia="de-AT"/>
+        </w:rPr>
+        <w:t>)</w:t>
       </w:r>
     </w:p>
     <w:p>
@@ -6995,27 +8809,28 @@
       <w:pPr>
         <w:pStyle w:val="berschrift2"/>
       </w:pPr>
-      <w:bookmarkStart w:id="24" w:name="_Toc436670375"/>
+      <w:bookmarkStart w:id="25" w:name="_Toc436670375"/>
       <w:r>
         <w:t>Kreativität ist gefragt: Weitere Planeten, Asteroiden, Galaxien,...</w:t>
       </w:r>
     </w:p>
     <w:p>
       <w:r>
-        <w:t>Wir habe uns überlegt was könnte unser Sonnensystem einzigartig machen? Eine Sonne die ein bisschen schimmert ist genau das was wir brauchen.</w:t>
-      </w:r>
-      <w:bookmarkStart w:id="25" w:name="_GoBack"/>
+        <w:t xml:space="preserve">Wir habe uns überlegt was könnte unser Sonnensystem einzigartig machen? Eine Sonne </w:t>
+      </w:r>
+      <w:r>
+        <w:t>mit Sonneneruptionen. Wir haben</w:t>
+      </w:r>
+    </w:p>
+    <w:p/>
+    <w:p>
+      <w:pPr>
+        <w:pStyle w:val="berschrift2"/>
+      </w:pPr>
+      <w:r>
+        <w:t>Mittels Maus kann die Kameraposition angepasst werden: Zumindest eine Überkopf-Sicht und parallel der Planentenbahnen</w:t>
+      </w:r>
       <w:bookmarkEnd w:id="25"/>
-    </w:p>
-    <w:p/>
-    <w:p>
-      <w:pPr>
-        <w:pStyle w:val="berschrift2"/>
-      </w:pPr>
-      <w:r>
-        <w:t>Mittels Maus kann die Kameraposition angepasst werden: Zumindest eine Überkopf-Sicht und parallel der Planentenbahnen</w:t>
-      </w:r>
-      <w:bookmarkEnd w:id="24"/>
     </w:p>
     <w:p>
       <w:pPr>
@@ -7044,8 +8859,9 @@
           <w:szCs w:val="22"/>
           <w:lang w:eastAsia="en-US"/>
         </w:rPr>
-        <w:t xml:space="preserve">wenn man mit ShowBase arbeitet </w:t>
-      </w:r>
+        <w:t xml:space="preserve">wenn man mit </w:t>
+      </w:r>
+      <w:proofErr w:type="spellStart"/>
       <w:r>
         <w:rPr>
           <w:rFonts w:asciiTheme="minorHAnsi" w:eastAsiaTheme="minorHAnsi" w:hAnsiTheme="minorHAnsi" w:cstheme="minorBidi"/>
@@ -7053,15 +8869,44 @@
           <w:szCs w:val="22"/>
           <w:lang w:eastAsia="en-US"/>
         </w:rPr>
+        <w:t>ShowBase</w:t>
+      </w:r>
+      <w:proofErr w:type="spellEnd"/>
+      <w:r>
+        <w:rPr>
+          <w:rFonts w:asciiTheme="minorHAnsi" w:eastAsiaTheme="minorHAnsi" w:hAnsiTheme="minorHAnsi" w:cstheme="minorBidi"/>
+          <w:sz w:val="22"/>
+          <w:szCs w:val="22"/>
+          <w:lang w:eastAsia="en-US"/>
+        </w:rPr>
+        <w:t xml:space="preserve"> arbeitet </w:t>
+      </w:r>
+      <w:r>
+        <w:rPr>
+          <w:rFonts w:asciiTheme="minorHAnsi" w:eastAsiaTheme="minorHAnsi" w:hAnsiTheme="minorHAnsi" w:cstheme="minorBidi"/>
+          <w:sz w:val="22"/>
+          <w:szCs w:val="22"/>
+          <w:lang w:eastAsia="en-US"/>
+        </w:rPr>
         <w:t>ist prinzipiell schon eine „Kamera“ für die Maus implementiert. Damit meine ich, dass wenn man sie nicht explizit ausstellt (</w:t>
       </w:r>
+      <w:proofErr w:type="spellStart"/>
       <w:r>
         <w:rPr>
           <w:i/>
           <w:iCs/>
           <w:color w:val="808080"/>
         </w:rPr>
-        <w:t>base.disableMouse()</w:t>
+        <w:t>base.disableMouse</w:t>
+      </w:r>
+      <w:proofErr w:type="spellEnd"/>
+      <w:r>
+        <w:rPr>
+          <w:i/>
+          <w:iCs/>
+          <w:color w:val="808080"/>
+        </w:rPr>
+        <w:t>()</w:t>
       </w:r>
       <w:r>
         <w:rPr>
@@ -7261,8 +9106,13 @@
         </w:numPr>
       </w:pPr>
       <w:r>
-        <w:t>[1] Pyglet</w:t>
-      </w:r>
+        <w:t xml:space="preserve">[1] </w:t>
+      </w:r>
+      <w:proofErr w:type="spellStart"/>
+      <w:r>
+        <w:t>Pyglet</w:t>
+      </w:r>
+      <w:proofErr w:type="spellEnd"/>
     </w:p>
     <w:p>
       <w:pPr>
@@ -7349,8 +9199,13 @@
         </w:numPr>
       </w:pPr>
       <w:r>
-        <w:t>[3] Pygame</w:t>
-      </w:r>
+        <w:t xml:space="preserve">[3] </w:t>
+      </w:r>
+      <w:proofErr w:type="spellStart"/>
+      <w:r>
+        <w:t>Pygame</w:t>
+      </w:r>
+      <w:proofErr w:type="spellEnd"/>
     </w:p>
     <w:p>
       <w:pPr>
@@ -7501,7 +9356,7 @@
                 <w:bCs/>
                 <w:noProof/>
               </w:rPr>
-              <w:t>12</w:t>
+              <w:t>11</w:t>
             </w:r>
             <w:r>
               <w:rPr>
@@ -7609,8 +9464,13 @@
       <w:tab/>
     </w:r>
     <w:r>
-      <w:t>Fock &amp; Polydor</w:t>
+      <w:t xml:space="preserve">Fock &amp; </w:t>
     </w:r>
+    <w:proofErr w:type="spellStart"/>
+    <w:r>
+      <w:t>Polydor</w:t>
+    </w:r>
+    <w:proofErr w:type="spellEnd"/>
   </w:p>
 </w:hdr>
 </file>
@@ -7638,14 +9498,14 @@
         <v:path o:extrusionok="f" gradientshapeok="t" o:connecttype="rect"/>
         <o:lock v:ext="edit" aspectratio="t"/>
       </v:shapetype>
-      <v:shape id="_x0000_i1035" type="#_x0000_t75" style="width:42pt;height:45pt;visibility:visible" o:bullet="t">
+      <v:shape id="_x0000_i1041" type="#_x0000_t75" style="width:42pt;height:45pt;visibility:visible" o:bullet="t">
         <v:imagedata r:id="rId1" o:title="hardcover_bullet_black"/>
       </v:shape>
     </w:pict>
   </w:numPicBullet>
   <w:numPicBullet w:numPicBulletId="1">
     <w:pict>
-      <v:shape id="_x0000_i1036" type="#_x0000_t75" style="width:42pt;height:45pt;visibility:visible" o:bullet="t">
+      <v:shape id="_x0000_i1042" type="#_x0000_t75" style="width:42pt;height:45pt;visibility:visible" o:bullet="t">
         <v:imagedata r:id="rId2" o:title="Hardcover_bullet_gray"/>
       </v:shape>
     </w:pict>
@@ -10855,7 +12715,7 @@
 </file>
 
 <file path=customXml/itemProps1.xml><?xml version="1.0" encoding="utf-8"?>
-<ds:datastoreItem xmlns:ds="http://schemas.openxmlformats.org/officeDocument/2006/customXml" ds:itemID="{AD2A0428-3C33-46C8-AFF8-A756C0C82754}">
+<ds:datastoreItem xmlns:ds="http://schemas.openxmlformats.org/officeDocument/2006/customXml" ds:itemID="{5DC1472D-8EA5-40AE-9FBE-97B5D6963A25}">
   <ds:schemaRefs>
     <ds:schemaRef ds:uri="http://schemas.openxmlformats.org/officeDocument/2006/bibliography"/>
   </ds:schemaRefs>

</xml_diff>

<commit_message>
modified docs & made minor changes in the code purged out some redudant code
</commit_message>
<xml_diff>
--- a/docs/Fock_Polydor_SolarSystem.docx
+++ b/docs/Fock_Polydor_SolarSystem.docx
@@ -5102,10 +5102,24 @@
     </w:p>
     <w:p>
       <w:pPr>
+        <w:rPr>
+          <w:rFonts w:asciiTheme="majorHAnsi" w:eastAsiaTheme="majorEastAsia" w:hAnsiTheme="majorHAnsi" w:cstheme="majorBidi"/>
+          <w:color w:val="2E74B5" w:themeColor="accent1" w:themeShade="BF"/>
+          <w:sz w:val="26"/>
+          <w:szCs w:val="26"/>
+        </w:rPr>
+      </w:pPr>
+      <w:bookmarkStart w:id="17" w:name="_Toc437449855"/>
+      <w:r>
+        <w:br w:type="page"/>
+      </w:r>
+    </w:p>
+    <w:p>
+      <w:pPr>
         <w:pStyle w:val="berschrift2"/>
       </w:pPr>
-      <w:bookmarkStart w:id="17" w:name="_Toc437449855"/>
-      <w:r>
+      <w:r>
+        <w:lastRenderedPageBreak/>
         <w:t>Technische Dokumentation: Architektur der entwickelten Software (Klassen, Design Patterns)</w:t>
       </w:r>
       <w:bookmarkEnd w:id="17"/>
@@ -5114,10 +5128,20 @@
       </w:r>
     </w:p>
     <w:p>
+      <w:bookmarkStart w:id="18" w:name="_Toc437449856"/>
+      <w:r>
+        <w:pict>
+          <v:shape id="_x0000_i1027" type="#_x0000_t75" style="width:453.6pt;height:232.8pt">
+            <v:imagedata r:id="rId11" o:title="SolarSystemUML"/>
+          </v:shape>
+        </w:pict>
+      </w:r>
+    </w:p>
+    <w:p/>
+    <w:p>
       <w:pPr>
         <w:pStyle w:val="berschrift3"/>
       </w:pPr>
-      <w:bookmarkStart w:id="18" w:name="_Toc437449856"/>
       <w:r>
         <w:t>CelestialBody</w:t>
       </w:r>
@@ -5216,9 +5240,9 @@
       </w:r>
     </w:p>
     <w:p>
-      <w:pPr>
-        <w:pStyle w:val="berschrift3"/>
-      </w:pPr>
+      <w:r>
+        <w:t>Wir benutzen in unserem Projekt explizit 2 Pattern. Das Factory Pattern und das Dekorateur Pattern. Das Factory Pattern wird bei der Initialisierung der einzelnen Himmelskörper benutzt. Das Dekorateur Pattern wird dann bei der Gestaltung der Himmelskörper angewandt. Nämlich, wie groß soll das Ding sein, wie schnell soll es sich drehen, welche Textur soll es haben, usw.</w:t>
+      </w:r>
       <w:bookmarkStart w:id="24" w:name="_GoBack"/>
       <w:bookmarkEnd w:id="24"/>
       <w:r>
@@ -15095,7 +15119,7 @@
       <w:r>
         <w:t xml:space="preserve">Online: </w:t>
       </w:r>
-      <w:hyperlink r:id="rId11" w:history="1">
+      <w:hyperlink r:id="rId12" w:history="1">
         <w:r>
           <w:rPr>
             <w:rStyle w:val="Hyperlink"/>
@@ -15139,7 +15163,7 @@
       <w:r>
         <w:t xml:space="preserve">Online: </w:t>
       </w:r>
-      <w:hyperlink r:id="rId12" w:history="1">
+      <w:hyperlink r:id="rId13" w:history="1">
         <w:r>
           <w:rPr>
             <w:rStyle w:val="Hyperlink"/>
@@ -15183,7 +15207,7 @@
       <w:r>
         <w:t xml:space="preserve">Online: </w:t>
       </w:r>
-      <w:hyperlink r:id="rId13" w:history="1">
+      <w:hyperlink r:id="rId14" w:history="1">
         <w:r>
           <w:rPr>
             <w:rStyle w:val="Hyperlink"/>
@@ -15205,8 +15229,8 @@
       </w:r>
     </w:p>
     <w:sectPr>
-      <w:headerReference w:type="default" r:id="rId14"/>
-      <w:footerReference w:type="default" r:id="rId15"/>
+      <w:headerReference w:type="default" r:id="rId15"/>
+      <w:footerReference w:type="default" r:id="rId16"/>
       <w:pgSz w:w="11906" w:h="16838"/>
       <w:pgMar w:top="1417" w:right="1417" w:bottom="1134" w:left="1417" w:header="708" w:footer="708" w:gutter="0"/>
       <w:cols w:space="708"/>
@@ -15321,7 +15345,7 @@
                 <w:bCs/>
                 <w:noProof/>
               </w:rPr>
-              <w:t>8</w:t>
+              <w:t>9</w:t>
             </w:r>
             <w:r>
               <w:rPr>
@@ -15369,7 +15393,7 @@
                 <w:bCs/>
                 <w:noProof/>
               </w:rPr>
-              <w:t>15</w:t>
+              <w:t>16</w:t>
             </w:r>
             <w:r>
               <w:rPr>
@@ -15458,14 +15482,14 @@
         <v:path o:extrusionok="f" gradientshapeok="t" o:connecttype="rect"/>
         <o:lock v:ext="edit" aspectratio="t"/>
       </v:shapetype>
-      <v:shape id="_x0000_i1139" type="#_x0000_t75" style="width:42pt;height:45pt;visibility:visible" o:bullet="t">
+      <v:shape id="_x0000_i1141" type="#_x0000_t75" style="width:42pt;height:45pt;visibility:visible" o:bullet="t">
         <v:imagedata r:id="rId1" o:title="hardcover_bullet_black"/>
       </v:shape>
     </w:pict>
   </w:numPicBullet>
   <w:numPicBullet w:numPicBulletId="1">
     <w:pict>
-      <v:shape id="_x0000_i1140" type="#_x0000_t75" style="width:42pt;height:45pt;visibility:visible" o:bullet="t">
+      <v:shape id="_x0000_i1142" type="#_x0000_t75" style="width:42pt;height:45pt;visibility:visible" o:bullet="t">
         <v:imagedata r:id="rId2" o:title="Hardcover_bullet_gray"/>
       </v:shape>
     </w:pict>
@@ -19139,7 +19163,7 @@
 </file>
 
 <file path=customXml/itemProps1.xml><?xml version="1.0" encoding="utf-8"?>
-<ds:datastoreItem xmlns:ds="http://schemas.openxmlformats.org/officeDocument/2006/customXml" ds:itemID="{91F2D61C-3256-4EE9-BD16-7DBB54926565}">
+<ds:datastoreItem xmlns:ds="http://schemas.openxmlformats.org/officeDocument/2006/customXml" ds:itemID="{50587603-BC31-4494-8505-D100C4993CB2}">
   <ds:schemaRefs>
     <ds:schemaRef ds:uri="http://schemas.openxmlformats.org/officeDocument/2006/bibliography"/>
   </ds:schemaRefs>

</xml_diff>